<commit_message>
with hidden areas working and timer and start of powerups
</commit_message>
<xml_diff>
--- a/Assets/Asset Descriptions.docx
+++ b/Assets/Asset Descriptions.docx
@@ -429,12 +429,12 @@
                 <wp:inline distB="114300" distT="114300" distL="114300" distR="114300">
                   <wp:extent cx="1219200" cy="304800"/>
                   <wp:effectExtent b="0" l="0" r="0" t="0"/>
-                  <wp:docPr id="57" name="image67.png"/>
+                  <wp:docPr id="57" name="image50.png"/>
                   <a:graphic>
                     <a:graphicData uri="http://schemas.openxmlformats.org/drawingml/2006/picture">
                       <pic:pic>
                         <pic:nvPicPr>
-                          <pic:cNvPr id="0" name="image67.png"/>
+                          <pic:cNvPr id="0" name="image50.png"/>
                           <pic:cNvPicPr preferRelativeResize="0"/>
                         </pic:nvPicPr>
                         <pic:blipFill>
@@ -577,12 +577,12 @@
                 <wp:inline distB="114300" distT="114300" distL="114300" distR="114300">
                   <wp:extent cx="1219200" cy="304800"/>
                   <wp:effectExtent b="0" l="0" r="0" t="0"/>
-                  <wp:docPr id="9" name="image13.png"/>
+                  <wp:docPr id="9" name="image21.png"/>
                   <a:graphic>
                     <a:graphicData uri="http://schemas.openxmlformats.org/drawingml/2006/picture">
                       <pic:pic>
                         <pic:nvPicPr>
-                          <pic:cNvPr id="0" name="image13.png"/>
+                          <pic:cNvPr id="0" name="image21.png"/>
                           <pic:cNvPicPr preferRelativeResize="0"/>
                         </pic:nvPicPr>
                         <pic:blipFill>
@@ -722,12 +722,12 @@
                 <wp:inline distB="114300" distT="114300" distL="114300" distR="114300">
                   <wp:extent cx="1219200" cy="304800"/>
                   <wp:effectExtent b="0" l="0" r="0" t="0"/>
-                  <wp:docPr id="14" name="image4.png"/>
+                  <wp:docPr id="14" name="image15.png"/>
                   <a:graphic>
                     <a:graphicData uri="http://schemas.openxmlformats.org/drawingml/2006/picture">
                       <pic:pic>
                         <pic:nvPicPr>
-                          <pic:cNvPr id="0" name="image4.png"/>
+                          <pic:cNvPr id="0" name="image15.png"/>
                           <pic:cNvPicPr preferRelativeResize="0"/>
                         </pic:nvPicPr>
                         <pic:blipFill>
@@ -870,12 +870,12 @@
                 <wp:inline distB="114300" distT="114300" distL="114300" distR="114300">
                   <wp:extent cx="1219200" cy="304800"/>
                   <wp:effectExtent b="0" l="0" r="0" t="0"/>
-                  <wp:docPr id="77" name="image69.png"/>
+                  <wp:docPr id="77" name="image75.png"/>
                   <a:graphic>
                     <a:graphicData uri="http://schemas.openxmlformats.org/drawingml/2006/picture">
                       <pic:pic>
                         <pic:nvPicPr>
-                          <pic:cNvPr id="0" name="image69.png"/>
+                          <pic:cNvPr id="0" name="image75.png"/>
                           <pic:cNvPicPr preferRelativeResize="0"/>
                         </pic:nvPicPr>
                         <pic:blipFill>
@@ -1018,12 +1018,12 @@
                 <wp:inline distB="114300" distT="114300" distL="114300" distR="114300">
                   <wp:extent cx="1219200" cy="304800"/>
                   <wp:effectExtent b="0" l="0" r="0" t="0"/>
-                  <wp:docPr id="83" name="image87.png"/>
+                  <wp:docPr id="83" name="image85.png"/>
                   <a:graphic>
                     <a:graphicData uri="http://schemas.openxmlformats.org/drawingml/2006/picture">
                       <pic:pic>
                         <pic:nvPicPr>
-                          <pic:cNvPr id="0" name="image87.png"/>
+                          <pic:cNvPr id="0" name="image85.png"/>
                           <pic:cNvPicPr preferRelativeResize="0"/>
                         </pic:nvPicPr>
                         <pic:blipFill>
@@ -1166,12 +1166,12 @@
                 <wp:inline distB="114300" distT="114300" distL="114300" distR="114300">
                   <wp:extent cx="1219200" cy="304800"/>
                   <wp:effectExtent b="0" l="0" r="0" t="0"/>
-                  <wp:docPr id="39" name="image39.png"/>
+                  <wp:docPr id="39" name="image41.png"/>
                   <a:graphic>
                     <a:graphicData uri="http://schemas.openxmlformats.org/drawingml/2006/picture">
                       <pic:pic>
                         <pic:nvPicPr>
-                          <pic:cNvPr id="0" name="image39.png"/>
+                          <pic:cNvPr id="0" name="image41.png"/>
                           <pic:cNvPicPr preferRelativeResize="0"/>
                         </pic:nvPicPr>
                         <pic:blipFill>
@@ -1386,12 +1386,12 @@
                 <wp:inline distB="114300" distT="114300" distL="114300" distR="114300">
                   <wp:extent cx="1219200" cy="304800"/>
                   <wp:effectExtent b="0" l="0" r="0" t="0"/>
-                  <wp:docPr id="47" name="image46.png"/>
+                  <wp:docPr id="47" name="image51.png"/>
                   <a:graphic>
                     <a:graphicData uri="http://schemas.openxmlformats.org/drawingml/2006/picture">
                       <pic:pic>
                         <pic:nvPicPr>
-                          <pic:cNvPr id="0" name="image46.png"/>
+                          <pic:cNvPr id="0" name="image51.png"/>
                           <pic:cNvPicPr preferRelativeResize="0"/>
                         </pic:nvPicPr>
                         <pic:blipFill>
@@ -1534,12 +1534,12 @@
                 <wp:inline distB="114300" distT="114300" distL="114300" distR="114300">
                   <wp:extent cx="1219200" cy="304800"/>
                   <wp:effectExtent b="0" l="0" r="0" t="0"/>
-                  <wp:docPr id="54" name="image54.png"/>
+                  <wp:docPr id="54" name="image63.png"/>
                   <a:graphic>
                     <a:graphicData uri="http://schemas.openxmlformats.org/drawingml/2006/picture">
                       <pic:pic>
                         <pic:nvPicPr>
-                          <pic:cNvPr id="0" name="image54.png"/>
+                          <pic:cNvPr id="0" name="image63.png"/>
                           <pic:cNvPicPr preferRelativeResize="0"/>
                         </pic:nvPicPr>
                         <pic:blipFill>
@@ -1682,12 +1682,12 @@
                 <wp:inline distB="114300" distT="114300" distL="114300" distR="114300">
                   <wp:extent cx="1219200" cy="304800"/>
                   <wp:effectExtent b="0" l="0" r="0" t="0"/>
-                  <wp:docPr id="53" name="image61.png"/>
+                  <wp:docPr id="53" name="image59.png"/>
                   <a:graphic>
                     <a:graphicData uri="http://schemas.openxmlformats.org/drawingml/2006/picture">
                       <pic:pic>
                         <pic:nvPicPr>
-                          <pic:cNvPr id="0" name="image61.png"/>
+                          <pic:cNvPr id="0" name="image59.png"/>
                           <pic:cNvPicPr preferRelativeResize="0"/>
                         </pic:nvPicPr>
                         <pic:blipFill>
@@ -1827,12 +1827,12 @@
                 <wp:inline distB="114300" distT="114300" distL="114300" distR="114300">
                   <wp:extent cx="1219200" cy="304800"/>
                   <wp:effectExtent b="0" l="0" r="0" t="0"/>
-                  <wp:docPr id="61" name="image52.png"/>
+                  <wp:docPr id="61" name="image62.png"/>
                   <a:graphic>
                     <a:graphicData uri="http://schemas.openxmlformats.org/drawingml/2006/picture">
                       <pic:pic>
                         <pic:nvPicPr>
-                          <pic:cNvPr id="0" name="image52.png"/>
+                          <pic:cNvPr id="0" name="image62.png"/>
                           <pic:cNvPicPr preferRelativeResize="0"/>
                         </pic:nvPicPr>
                         <pic:blipFill>
@@ -1972,12 +1972,12 @@
                 <wp:inline distB="114300" distT="114300" distL="114300" distR="114300">
                   <wp:extent cx="1219200" cy="304800"/>
                   <wp:effectExtent b="0" l="0" r="0" t="0"/>
-                  <wp:docPr id="2" name="image11.png"/>
+                  <wp:docPr id="2" name="image19.png"/>
                   <a:graphic>
                     <a:graphicData uri="http://schemas.openxmlformats.org/drawingml/2006/picture">
                       <pic:pic>
                         <pic:nvPicPr>
-                          <pic:cNvPr id="0" name="image11.png"/>
+                          <pic:cNvPr id="0" name="image19.png"/>
                           <pic:cNvPicPr preferRelativeResize="0"/>
                         </pic:nvPicPr>
                         <pic:blipFill>
@@ -2117,12 +2117,12 @@
                 <wp:inline distB="114300" distT="114300" distL="114300" distR="114300">
                   <wp:extent cx="1219200" cy="304800"/>
                   <wp:effectExtent b="0" l="0" r="0" t="0"/>
-                  <wp:docPr id="35" name="image42.png"/>
+                  <wp:docPr id="35" name="image39.png"/>
                   <a:graphic>
                     <a:graphicData uri="http://schemas.openxmlformats.org/drawingml/2006/picture">
                       <pic:pic>
                         <pic:nvPicPr>
-                          <pic:cNvPr id="0" name="image42.png"/>
+                          <pic:cNvPr id="0" name="image39.png"/>
                           <pic:cNvPicPr preferRelativeResize="0"/>
                         </pic:nvPicPr>
                         <pic:blipFill>
@@ -2262,12 +2262,12 @@
                 <wp:inline distB="114300" distT="114300" distL="114300" distR="114300">
                   <wp:extent cx="1571625" cy="127000"/>
                   <wp:effectExtent b="0" l="0" r="0" t="0"/>
-                  <wp:docPr id="31" name="image18.png"/>
+                  <wp:docPr id="31" name="image52.png"/>
                   <a:graphic>
                     <a:graphicData uri="http://schemas.openxmlformats.org/drawingml/2006/picture">
                       <pic:pic>
                         <pic:nvPicPr>
-                          <pic:cNvPr id="0" name="image18.png"/>
+                          <pic:cNvPr id="0" name="image52.png"/>
                           <pic:cNvPicPr preferRelativeResize="0"/>
                         </pic:nvPicPr>
                         <pic:blipFill>
@@ -2410,12 +2410,12 @@
                 <wp:inline distB="114300" distT="114300" distL="114300" distR="114300">
                   <wp:extent cx="304800" cy="304800"/>
                   <wp:effectExtent b="0" l="0" r="0" t="0"/>
-                  <wp:docPr id="19" name="image1.png"/>
+                  <wp:docPr id="19" name="image11.png"/>
                   <a:graphic>
                     <a:graphicData uri="http://schemas.openxmlformats.org/drawingml/2006/picture">
                       <pic:pic>
                         <pic:nvPicPr>
-                          <pic:cNvPr id="0" name="image1.png"/>
+                          <pic:cNvPr id="0" name="image11.png"/>
                           <pic:cNvPicPr preferRelativeResize="0"/>
                         </pic:nvPicPr>
                         <pic:blipFill>
@@ -2644,12 +2644,12 @@
                 <wp:inline distB="114300" distT="114300" distL="114300" distR="114300">
                   <wp:extent cx="304800" cy="304800"/>
                   <wp:effectExtent b="0" l="0" r="0" t="0"/>
-                  <wp:docPr id="80" name="image72.png"/>
+                  <wp:docPr id="80" name="image80.png"/>
                   <a:graphic>
                     <a:graphicData uri="http://schemas.openxmlformats.org/drawingml/2006/picture">
                       <pic:pic>
                         <pic:nvPicPr>
-                          <pic:cNvPr id="0" name="image72.png"/>
+                          <pic:cNvPr id="0" name="image80.png"/>
                           <pic:cNvPicPr preferRelativeResize="0"/>
                         </pic:nvPicPr>
                         <pic:blipFill>
@@ -2750,12 +2750,12 @@
                 <wp:inline distB="114300" distT="114300" distL="114300" distR="114300">
                   <wp:extent cx="304800" cy="304800"/>
                   <wp:effectExtent b="0" l="0" r="0" t="0"/>
-                  <wp:docPr id="60" name="image76.png"/>
+                  <wp:docPr id="60" name="image64.png"/>
                   <a:graphic>
                     <a:graphicData uri="http://schemas.openxmlformats.org/drawingml/2006/picture">
                       <pic:pic>
                         <pic:nvPicPr>
-                          <pic:cNvPr id="0" name="image76.png"/>
+                          <pic:cNvPr id="0" name="image64.png"/>
                           <pic:cNvPicPr preferRelativeResize="0"/>
                         </pic:nvPicPr>
                         <pic:blipFill>
@@ -2856,12 +2856,12 @@
                 <wp:inline distB="114300" distT="114300" distL="114300" distR="114300">
                   <wp:extent cx="304800" cy="304800"/>
                   <wp:effectExtent b="0" l="0" r="0" t="0"/>
-                  <wp:docPr id="20" name="image5.png"/>
+                  <wp:docPr id="20" name="image6.png"/>
                   <a:graphic>
                     <a:graphicData uri="http://schemas.openxmlformats.org/drawingml/2006/picture">
                       <pic:pic>
                         <pic:nvPicPr>
-                          <pic:cNvPr id="0" name="image5.png"/>
+                          <pic:cNvPr id="0" name="image6.png"/>
                           <pic:cNvPicPr preferRelativeResize="0"/>
                         </pic:nvPicPr>
                         <pic:blipFill>
@@ -2962,12 +2962,12 @@
                 <wp:inline distB="114300" distT="114300" distL="114300" distR="114300">
                   <wp:extent cx="304800" cy="304800"/>
                   <wp:effectExtent b="0" l="0" r="0" t="0"/>
-                  <wp:docPr id="69" name="image75.png"/>
+                  <wp:docPr id="69" name="image71.png"/>
                   <a:graphic>
                     <a:graphicData uri="http://schemas.openxmlformats.org/drawingml/2006/picture">
                       <pic:pic>
                         <pic:nvPicPr>
-                          <pic:cNvPr id="0" name="image75.png"/>
+                          <pic:cNvPr id="0" name="image71.png"/>
                           <pic:cNvPicPr preferRelativeResize="0"/>
                         </pic:nvPicPr>
                         <pic:blipFill>
@@ -3068,12 +3068,12 @@
                 <wp:inline distB="114300" distT="114300" distL="114300" distR="114300">
                   <wp:extent cx="304800" cy="304800"/>
                   <wp:effectExtent b="0" l="0" r="0" t="0"/>
-                  <wp:docPr id="48" name="image45.png"/>
+                  <wp:docPr id="48" name="image42.png"/>
                   <a:graphic>
                     <a:graphicData uri="http://schemas.openxmlformats.org/drawingml/2006/picture">
                       <pic:pic>
                         <pic:nvPicPr>
-                          <pic:cNvPr id="0" name="image45.png"/>
+                          <pic:cNvPr id="0" name="image42.png"/>
                           <pic:cNvPicPr preferRelativeResize="0"/>
                         </pic:nvPicPr>
                         <pic:blipFill>
@@ -3273,12 +3273,12 @@
                 <wp:inline distB="114300" distT="114300" distL="114300" distR="114300">
                   <wp:extent cx="1571625" cy="266700"/>
                   <wp:effectExtent b="0" l="0" r="0" t="0"/>
-                  <wp:docPr id="24" name="image24.png"/>
+                  <wp:docPr id="24" name="image17.png"/>
                   <a:graphic>
                     <a:graphicData uri="http://schemas.openxmlformats.org/drawingml/2006/picture">
                       <pic:pic>
                         <pic:nvPicPr>
-                          <pic:cNvPr id="0" name="image24.png"/>
+                          <pic:cNvPr id="0" name="image17.png"/>
                           <pic:cNvPicPr preferRelativeResize="0"/>
                         </pic:nvPicPr>
                         <pic:blipFill>
@@ -3379,12 +3379,12 @@
                 <wp:inline distB="114300" distT="114300" distL="114300" distR="114300">
                   <wp:extent cx="1571625" cy="266700"/>
                   <wp:effectExtent b="0" l="0" r="0" t="0"/>
-                  <wp:docPr id="21" name="image17.png"/>
+                  <wp:docPr id="21" name="image12.png"/>
                   <a:graphic>
                     <a:graphicData uri="http://schemas.openxmlformats.org/drawingml/2006/picture">
                       <pic:pic>
                         <pic:nvPicPr>
-                          <pic:cNvPr id="0" name="image17.png"/>
+                          <pic:cNvPr id="0" name="image12.png"/>
                           <pic:cNvPicPr preferRelativeResize="0"/>
                         </pic:nvPicPr>
                         <pic:blipFill>
@@ -3498,12 +3498,12 @@
                 <wp:inline distB="114300" distT="114300" distL="114300" distR="114300">
                   <wp:extent cx="1571625" cy="177800"/>
                   <wp:effectExtent b="0" l="0" r="0" t="0"/>
-                  <wp:docPr id="56" name="image50.png"/>
+                  <wp:docPr id="56" name="image55.png"/>
                   <a:graphic>
                     <a:graphicData uri="http://schemas.openxmlformats.org/drawingml/2006/picture">
                       <pic:pic>
                         <pic:nvPicPr>
-                          <pic:cNvPr id="0" name="image50.png"/>
+                          <pic:cNvPr id="0" name="image55.png"/>
                           <pic:cNvPicPr preferRelativeResize="0"/>
                         </pic:nvPicPr>
                         <pic:blipFill>
@@ -3620,12 +3620,12 @@
                 <wp:inline distB="114300" distT="114300" distL="114300" distR="114300">
                   <wp:extent cx="304800" cy="304800"/>
                   <wp:effectExtent b="0" l="0" r="0" t="0"/>
-                  <wp:docPr id="7" name="image3.png"/>
+                  <wp:docPr id="7" name="image10.png"/>
                   <a:graphic>
                     <a:graphicData uri="http://schemas.openxmlformats.org/drawingml/2006/picture">
                       <pic:pic>
                         <pic:nvPicPr>
-                          <pic:cNvPr id="0" name="image3.png"/>
+                          <pic:cNvPr id="0" name="image10.png"/>
                           <pic:cNvPicPr preferRelativeResize="0"/>
                         </pic:nvPicPr>
                         <pic:blipFill>
@@ -3726,12 +3726,12 @@
                 <wp:inline distB="114300" distT="114300" distL="114300" distR="114300">
                   <wp:extent cx="304800" cy="304800"/>
                   <wp:effectExtent b="0" l="0" r="0" t="0"/>
-                  <wp:docPr id="36" name="image37.png"/>
+                  <wp:docPr id="36" name="image30.png"/>
                   <a:graphic>
                     <a:graphicData uri="http://schemas.openxmlformats.org/drawingml/2006/picture">
                       <pic:pic>
                         <pic:nvPicPr>
-                          <pic:cNvPr id="0" name="image37.png"/>
+                          <pic:cNvPr id="0" name="image30.png"/>
                           <pic:cNvPicPr preferRelativeResize="0"/>
                         </pic:nvPicPr>
                         <pic:blipFill>
@@ -3835,12 +3835,12 @@
                 <wp:inline distB="114300" distT="114300" distL="114300" distR="114300">
                   <wp:extent cx="304800" cy="304800"/>
                   <wp:effectExtent b="0" l="0" r="0" t="0"/>
-                  <wp:docPr id="82" name="image77.png"/>
+                  <wp:docPr id="82" name="image79.png"/>
                   <a:graphic>
                     <a:graphicData uri="http://schemas.openxmlformats.org/drawingml/2006/picture">
                       <pic:pic>
                         <pic:nvPicPr>
-                          <pic:cNvPr id="0" name="image77.png"/>
+                          <pic:cNvPr id="0" name="image79.png"/>
                           <pic:cNvPicPr preferRelativeResize="0"/>
                         </pic:nvPicPr>
                         <pic:blipFill>
@@ -3941,12 +3941,12 @@
                 <wp:inline distB="114300" distT="114300" distL="114300" distR="114300">
                   <wp:extent cx="304800" cy="304800"/>
                   <wp:effectExtent b="0" l="0" r="0" t="0"/>
-                  <wp:docPr id="37" name="image27.png"/>
+                  <wp:docPr id="37" name="image28.png"/>
                   <a:graphic>
                     <a:graphicData uri="http://schemas.openxmlformats.org/drawingml/2006/picture">
                       <pic:pic>
                         <pic:nvPicPr>
-                          <pic:cNvPr id="0" name="image27.png"/>
+                          <pic:cNvPr id="0" name="image28.png"/>
                           <pic:cNvPicPr preferRelativeResize="0"/>
                         </pic:nvPicPr>
                         <pic:blipFill>
@@ -4146,12 +4146,12 @@
                 <wp:inline distB="114300" distT="114300" distL="114300" distR="114300">
                   <wp:extent cx="1219200" cy="304800"/>
                   <wp:effectExtent b="0" l="0" r="0" t="0"/>
-                  <wp:docPr id="5" name="image78.png"/>
+                  <wp:docPr id="5" name="image2.png"/>
                   <a:graphic>
                     <a:graphicData uri="http://schemas.openxmlformats.org/drawingml/2006/picture">
                       <pic:pic>
                         <pic:nvPicPr>
-                          <pic:cNvPr id="0" name="image78.png"/>
+                          <pic:cNvPr id="0" name="image2.png"/>
                           <pic:cNvPicPr preferRelativeResize="0"/>
                         </pic:nvPicPr>
                         <pic:blipFill>
@@ -4252,12 +4252,12 @@
                 <wp:inline distB="114300" distT="114300" distL="114300" distR="114300">
                   <wp:extent cx="1571625" cy="190500"/>
                   <wp:effectExtent b="0" l="0" r="0" t="0"/>
-                  <wp:docPr id="68" name="image68.png"/>
+                  <wp:docPr id="68" name="image70.png"/>
                   <a:graphic>
                     <a:graphicData uri="http://schemas.openxmlformats.org/drawingml/2006/picture">
                       <pic:pic>
                         <pic:nvPicPr>
-                          <pic:cNvPr id="0" name="image68.png"/>
+                          <pic:cNvPr id="0" name="image70.png"/>
                           <pic:cNvPicPr preferRelativeResize="0"/>
                         </pic:nvPicPr>
                         <pic:blipFill>
@@ -4358,12 +4358,12 @@
                 <wp:inline distB="114300" distT="114300" distL="114300" distR="114300">
                   <wp:extent cx="1219200" cy="304800"/>
                   <wp:effectExtent b="0" l="0" r="0" t="0"/>
-                  <wp:docPr id="26" name="image20.png"/>
+                  <wp:docPr id="26" name="image26.png"/>
                   <a:graphic>
                     <a:graphicData uri="http://schemas.openxmlformats.org/drawingml/2006/picture">
                       <pic:pic>
                         <pic:nvPicPr>
-                          <pic:cNvPr id="0" name="image20.png"/>
+                          <pic:cNvPr id="0" name="image26.png"/>
                           <pic:cNvPicPr preferRelativeResize="0"/>
                         </pic:nvPicPr>
                         <pic:blipFill>
@@ -4464,12 +4464,12 @@
                 <wp:inline distB="114300" distT="114300" distL="114300" distR="114300">
                   <wp:extent cx="609600" cy="304800"/>
                   <wp:effectExtent b="0" l="0" r="0" t="0"/>
-                  <wp:docPr id="81" name="image86.png"/>
+                  <wp:docPr id="81" name="image82.png"/>
                   <a:graphic>
                     <a:graphicData uri="http://schemas.openxmlformats.org/drawingml/2006/picture">
                       <pic:pic>
                         <pic:nvPicPr>
-                          <pic:cNvPr id="0" name="image86.png"/>
+                          <pic:cNvPr id="0" name="image82.png"/>
                           <pic:cNvPicPr preferRelativeResize="0"/>
                         </pic:nvPicPr>
                         <pic:blipFill>
@@ -4573,12 +4573,12 @@
                 <wp:inline distB="114300" distT="114300" distL="114300" distR="114300">
                   <wp:extent cx="1524000" cy="304800"/>
                   <wp:effectExtent b="0" l="0" r="0" t="0"/>
-                  <wp:docPr id="6" name="image7.png"/>
+                  <wp:docPr id="6" name="image34.png"/>
                   <a:graphic>
                     <a:graphicData uri="http://schemas.openxmlformats.org/drawingml/2006/picture">
                       <pic:pic>
                         <pic:nvPicPr>
-                          <pic:cNvPr id="0" name="image7.png"/>
+                          <pic:cNvPr id="0" name="image34.png"/>
                           <pic:cNvPicPr preferRelativeResize="0"/>
                         </pic:nvPicPr>
                         <pic:blipFill>
@@ -4682,12 +4682,12 @@
                 <wp:inline distB="114300" distT="114300" distL="114300" distR="114300">
                   <wp:extent cx="1219200" cy="304800"/>
                   <wp:effectExtent b="0" l="0" r="0" t="0"/>
-                  <wp:docPr id="32" name="image38.png"/>
+                  <wp:docPr id="32" name="image27.png"/>
                   <a:graphic>
                     <a:graphicData uri="http://schemas.openxmlformats.org/drawingml/2006/picture">
                       <pic:pic>
                         <pic:nvPicPr>
-                          <pic:cNvPr id="0" name="image38.png"/>
+                          <pic:cNvPr id="0" name="image27.png"/>
                           <pic:cNvPicPr preferRelativeResize="0"/>
                         </pic:nvPicPr>
                         <pic:blipFill>
@@ -4788,12 +4788,12 @@
                 <wp:inline distB="114300" distT="114300" distL="114300" distR="114300">
                   <wp:extent cx="1571625" cy="266700"/>
                   <wp:effectExtent b="0" l="0" r="0" t="0"/>
-                  <wp:docPr id="28" name="image26.png"/>
+                  <wp:docPr id="28" name="image25.png"/>
                   <a:graphic>
                     <a:graphicData uri="http://schemas.openxmlformats.org/drawingml/2006/picture">
                       <pic:pic>
                         <pic:nvPicPr>
-                          <pic:cNvPr id="0" name="image26.png"/>
+                          <pic:cNvPr id="0" name="image25.png"/>
                           <pic:cNvPicPr preferRelativeResize="0"/>
                         </pic:nvPicPr>
                         <pic:blipFill>
@@ -4897,12 +4897,12 @@
                 <wp:inline distB="114300" distT="114300" distL="114300" distR="114300">
                   <wp:extent cx="1219200" cy="609600"/>
                   <wp:effectExtent b="0" l="0" r="0" t="0"/>
-                  <wp:docPr id="33" name="image48.png"/>
+                  <wp:docPr id="33" name="image32.png"/>
                   <a:graphic>
                     <a:graphicData uri="http://schemas.openxmlformats.org/drawingml/2006/picture">
                       <pic:pic>
                         <pic:nvPicPr>
-                          <pic:cNvPr id="0" name="image48.png"/>
+                          <pic:cNvPr id="0" name="image32.png"/>
                           <pic:cNvPicPr preferRelativeResize="0"/>
                         </pic:nvPicPr>
                         <pic:blipFill>
@@ -5003,12 +5003,12 @@
                 <wp:inline distB="114300" distT="114300" distL="114300" distR="114300">
                   <wp:extent cx="1571625" cy="266700"/>
                   <wp:effectExtent b="0" l="0" r="0" t="0"/>
-                  <wp:docPr id="74" name="image73.png"/>
+                  <wp:docPr id="74" name="image77.png"/>
                   <a:graphic>
                     <a:graphicData uri="http://schemas.openxmlformats.org/drawingml/2006/picture">
                       <pic:pic>
                         <pic:nvPicPr>
-                          <pic:cNvPr id="0" name="image73.png"/>
+                          <pic:cNvPr id="0" name="image77.png"/>
                           <pic:cNvPicPr preferRelativeResize="0"/>
                         </pic:nvPicPr>
                         <pic:blipFill>
@@ -5175,12 +5175,12 @@
                 <wp:inline distB="114300" distT="114300" distL="114300" distR="114300">
                   <wp:extent cx="1571625" cy="38100"/>
                   <wp:effectExtent b="0" l="0" r="0" t="0"/>
-                  <wp:docPr id="67" name="image66.png"/>
+                  <wp:docPr id="67" name="image60.png"/>
                   <a:graphic>
                     <a:graphicData uri="http://schemas.openxmlformats.org/drawingml/2006/picture">
                       <pic:pic>
                         <pic:nvPicPr>
-                          <pic:cNvPr id="0" name="image66.png"/>
+                          <pic:cNvPr id="0" name="image60.png"/>
                           <pic:cNvPicPr preferRelativeResize="0"/>
                         </pic:nvPicPr>
                         <pic:blipFill>
@@ -5284,12 +5284,12 @@
                 <wp:inline distB="114300" distT="114300" distL="114300" distR="114300">
                   <wp:extent cx="1571625" cy="266700"/>
                   <wp:effectExtent b="0" l="0" r="0" t="0"/>
-                  <wp:docPr id="8" name="image12.png"/>
+                  <wp:docPr id="8" name="image9.png"/>
                   <a:graphic>
                     <a:graphicData uri="http://schemas.openxmlformats.org/drawingml/2006/picture">
                       <pic:pic>
                         <pic:nvPicPr>
-                          <pic:cNvPr id="0" name="image12.png"/>
+                          <pic:cNvPr id="0" name="image9.png"/>
                           <pic:cNvPicPr preferRelativeResize="0"/>
                         </pic:nvPicPr>
                         <pic:blipFill>
@@ -5526,12 +5526,12 @@
                 <wp:inline distB="114300" distT="114300" distL="114300" distR="114300">
                   <wp:extent cx="1571625" cy="266700"/>
                   <wp:effectExtent b="0" l="0" r="0" t="0"/>
-                  <wp:docPr id="71" name="image65.png"/>
+                  <wp:docPr id="71" name="image68.png"/>
                   <a:graphic>
                     <a:graphicData uri="http://schemas.openxmlformats.org/drawingml/2006/picture">
                       <pic:pic>
                         <pic:nvPicPr>
-                          <pic:cNvPr id="0" name="image65.png"/>
+                          <pic:cNvPr id="0" name="image68.png"/>
                           <pic:cNvPicPr preferRelativeResize="0"/>
                         </pic:nvPicPr>
                         <pic:blipFill>
@@ -5635,12 +5635,12 @@
                 <wp:inline distB="114300" distT="114300" distL="114300" distR="114300">
                   <wp:extent cx="1219200" cy="609600"/>
                   <wp:effectExtent b="0" l="0" r="0" t="0"/>
-                  <wp:docPr id="27" name="image33.png"/>
+                  <wp:docPr id="27" name="image23.png"/>
                   <a:graphic>
                     <a:graphicData uri="http://schemas.openxmlformats.org/drawingml/2006/picture">
                       <pic:pic>
                         <pic:nvPicPr>
-                          <pic:cNvPr id="0" name="image33.png"/>
+                          <pic:cNvPr id="0" name="image23.png"/>
                           <pic:cNvPicPr preferRelativeResize="0"/>
                         </pic:nvPicPr>
                         <pic:blipFill>
@@ -5744,12 +5744,12 @@
                 <wp:inline distB="114300" distT="114300" distL="114300" distR="114300">
                   <wp:extent cx="1571625" cy="50800"/>
                   <wp:effectExtent b="0" l="0" r="0" t="0"/>
-                  <wp:docPr id="85" name="image81.png"/>
+                  <wp:docPr id="85" name="image84.png"/>
                   <a:graphic>
                     <a:graphicData uri="http://schemas.openxmlformats.org/drawingml/2006/picture">
                       <pic:pic>
                         <pic:nvPicPr>
-                          <pic:cNvPr id="0" name="image81.png"/>
+                          <pic:cNvPr id="0" name="image84.png"/>
                           <pic:cNvPicPr preferRelativeResize="0"/>
                         </pic:nvPicPr>
                         <pic:blipFill>
@@ -5949,12 +5949,12 @@
                 <wp:inline distB="114300" distT="114300" distL="114300" distR="114300">
                   <wp:extent cx="304800" cy="304800"/>
                   <wp:effectExtent b="0" l="0" r="0" t="0"/>
-                  <wp:docPr id="44" name="image29.png"/>
+                  <wp:docPr id="44" name="image43.png"/>
                   <a:graphic>
                     <a:graphicData uri="http://schemas.openxmlformats.org/drawingml/2006/picture">
                       <pic:pic>
                         <pic:nvPicPr>
-                          <pic:cNvPr id="0" name="image29.png"/>
+                          <pic:cNvPr id="0" name="image43.png"/>
                           <pic:cNvPicPr preferRelativeResize="0"/>
                         </pic:nvPicPr>
                         <pic:blipFill>
@@ -6055,12 +6055,12 @@
                 <wp:inline distB="114300" distT="114300" distL="114300" distR="114300">
                   <wp:extent cx="609600" cy="304800"/>
                   <wp:effectExtent b="0" l="0" r="0" t="0"/>
-                  <wp:docPr id="75" name="image70.png"/>
+                  <wp:docPr id="75" name="image78.png"/>
                   <a:graphic>
                     <a:graphicData uri="http://schemas.openxmlformats.org/drawingml/2006/picture">
                       <pic:pic>
                         <pic:nvPicPr>
-                          <pic:cNvPr id="0" name="image70.png"/>
+                          <pic:cNvPr id="0" name="image78.png"/>
                           <pic:cNvPicPr preferRelativeResize="0"/>
                         </pic:nvPicPr>
                         <pic:blipFill>
@@ -6164,12 +6164,12 @@
                 <wp:inline distB="114300" distT="114300" distL="114300" distR="114300">
                   <wp:extent cx="609600" cy="304800"/>
                   <wp:effectExtent b="0" l="0" r="0" t="0"/>
-                  <wp:docPr id="10" name="image25.png"/>
+                  <wp:docPr id="10" name="image14.png"/>
                   <a:graphic>
                     <a:graphicData uri="http://schemas.openxmlformats.org/drawingml/2006/picture">
                       <pic:pic>
                         <pic:nvPicPr>
-                          <pic:cNvPr id="0" name="image25.png"/>
+                          <pic:cNvPr id="0" name="image14.png"/>
                           <pic:cNvPicPr preferRelativeResize="0"/>
                         </pic:nvPicPr>
                         <pic:blipFill>
@@ -6270,12 +6270,12 @@
                 <wp:inline distB="114300" distT="114300" distL="114300" distR="114300">
                   <wp:extent cx="609600" cy="304800"/>
                   <wp:effectExtent b="0" l="0" r="0" t="0"/>
-                  <wp:docPr id="72" name="image71.png"/>
+                  <wp:docPr id="72" name="image76.png"/>
                   <a:graphic>
                     <a:graphicData uri="http://schemas.openxmlformats.org/drawingml/2006/picture">
                       <pic:pic>
                         <pic:nvPicPr>
-                          <pic:cNvPr id="0" name="image71.png"/>
+                          <pic:cNvPr id="0" name="image76.png"/>
                           <pic:cNvPicPr preferRelativeResize="0"/>
                         </pic:nvPicPr>
                         <pic:blipFill>
@@ -6379,12 +6379,12 @@
                 <wp:inline distB="114300" distT="114300" distL="114300" distR="114300">
                   <wp:extent cx="609600" cy="304800"/>
                   <wp:effectExtent b="0" l="0" r="0" t="0"/>
-                  <wp:docPr id="45" name="image41.png"/>
+                  <wp:docPr id="45" name="image47.png"/>
                   <a:graphic>
                     <a:graphicData uri="http://schemas.openxmlformats.org/drawingml/2006/picture">
                       <pic:pic>
                         <pic:nvPicPr>
-                          <pic:cNvPr id="0" name="image41.png"/>
+                          <pic:cNvPr id="0" name="image47.png"/>
                           <pic:cNvPicPr preferRelativeResize="0"/>
                         </pic:nvPicPr>
                         <pic:blipFill>
@@ -6488,12 +6488,12 @@
                 <wp:inline distB="114300" distT="114300" distL="114300" distR="114300">
                   <wp:extent cx="609600" cy="304800"/>
                   <wp:effectExtent b="0" l="0" r="0" t="0"/>
-                  <wp:docPr id="59" name="image56.png"/>
+                  <wp:docPr id="59" name="image73.png"/>
                   <a:graphic>
                     <a:graphicData uri="http://schemas.openxmlformats.org/drawingml/2006/picture">
                       <pic:pic>
                         <pic:nvPicPr>
-                          <pic:cNvPr id="0" name="image56.png"/>
+                          <pic:cNvPr id="0" name="image73.png"/>
                           <pic:cNvPicPr preferRelativeResize="0"/>
                         </pic:nvPicPr>
                         <pic:blipFill>
@@ -6692,12 +6692,12 @@
                 <wp:inline distB="114300" distT="114300" distL="114300" distR="114300">
                   <wp:extent cx="304800" cy="304800"/>
                   <wp:effectExtent b="0" l="0" r="0" t="0"/>
-                  <wp:docPr id="87" name="image74.png"/>
+                  <wp:docPr id="87" name="image86.png"/>
                   <a:graphic>
                     <a:graphicData uri="http://schemas.openxmlformats.org/drawingml/2006/picture">
                       <pic:pic>
                         <pic:nvPicPr>
-                          <pic:cNvPr id="0" name="image74.png"/>
+                          <pic:cNvPr id="0" name="image86.png"/>
                           <pic:cNvPicPr preferRelativeResize="0"/>
                         </pic:nvPicPr>
                         <pic:blipFill>
@@ -6798,12 +6798,12 @@
                 <wp:inline distB="114300" distT="114300" distL="114300" distR="114300">
                   <wp:extent cx="304800" cy="304800"/>
                   <wp:effectExtent b="0" l="0" r="0" t="0"/>
-                  <wp:docPr id="84" name="image83.png"/>
+                  <wp:docPr id="84" name="image87.png"/>
                   <a:graphic>
                     <a:graphicData uri="http://schemas.openxmlformats.org/drawingml/2006/picture">
                       <pic:pic>
                         <pic:nvPicPr>
-                          <pic:cNvPr id="0" name="image83.png"/>
+                          <pic:cNvPr id="0" name="image87.png"/>
                           <pic:cNvPicPr preferRelativeResize="0"/>
                         </pic:nvPicPr>
                         <pic:blipFill>
@@ -6907,12 +6907,12 @@
                 <wp:inline distB="114300" distT="114300" distL="114300" distR="114300">
                   <wp:extent cx="304800" cy="304800"/>
                   <wp:effectExtent b="0" l="0" r="0" t="0"/>
-                  <wp:docPr id="78" name="image85.png"/>
+                  <wp:docPr id="78" name="image65.png"/>
                   <a:graphic>
                     <a:graphicData uri="http://schemas.openxmlformats.org/drawingml/2006/picture">
                       <pic:pic>
                         <pic:nvPicPr>
-                          <pic:cNvPr id="0" name="image85.png"/>
+                          <pic:cNvPr id="0" name="image65.png"/>
                           <pic:cNvPicPr preferRelativeResize="0"/>
                         </pic:nvPicPr>
                         <pic:blipFill>
@@ -7016,12 +7016,12 @@
                 <wp:inline distB="114300" distT="114300" distL="114300" distR="114300">
                   <wp:extent cx="304800" cy="304800"/>
                   <wp:effectExtent b="0" l="0" r="0" t="0"/>
-                  <wp:docPr id="29" name="image19.png"/>
+                  <wp:docPr id="29" name="image22.png"/>
                   <a:graphic>
                     <a:graphicData uri="http://schemas.openxmlformats.org/drawingml/2006/picture">
                       <pic:pic>
                         <pic:nvPicPr>
-                          <pic:cNvPr id="0" name="image19.png"/>
+                          <pic:cNvPr id="0" name="image22.png"/>
                           <pic:cNvPicPr preferRelativeResize="0"/>
                         </pic:nvPicPr>
                         <pic:blipFill>
@@ -7122,12 +7122,12 @@
                 <wp:inline distB="114300" distT="114300" distL="114300" distR="114300">
                   <wp:extent cx="304800" cy="304800"/>
                   <wp:effectExtent b="0" l="0" r="0" t="0"/>
-                  <wp:docPr id="73" name="image80.png"/>
+                  <wp:docPr id="73" name="image67.png"/>
                   <a:graphic>
                     <a:graphicData uri="http://schemas.openxmlformats.org/drawingml/2006/picture">
                       <pic:pic>
                         <pic:nvPicPr>
-                          <pic:cNvPr id="0" name="image80.png"/>
+                          <pic:cNvPr id="0" name="image67.png"/>
                           <pic:cNvPicPr preferRelativeResize="0"/>
                         </pic:nvPicPr>
                         <pic:blipFill>
@@ -7228,12 +7228,12 @@
                 <wp:inline distB="114300" distT="114300" distL="114300" distR="114300">
                   <wp:extent cx="1571625" cy="863600"/>
                   <wp:effectExtent b="0" l="0" r="0" t="0"/>
-                  <wp:docPr id="66" name="image59.png"/>
+                  <wp:docPr id="66" name="image57.png"/>
                   <a:graphic>
                     <a:graphicData uri="http://schemas.openxmlformats.org/drawingml/2006/picture">
                       <pic:pic>
                         <pic:nvPicPr>
-                          <pic:cNvPr id="0" name="image59.png"/>
+                          <pic:cNvPr id="0" name="image57.png"/>
                           <pic:cNvPicPr preferRelativeResize="0"/>
                         </pic:nvPicPr>
                         <pic:blipFill>
@@ -7334,12 +7334,12 @@
                 <wp:inline distB="114300" distT="114300" distL="114300" distR="114300">
                   <wp:extent cx="1571625" cy="863600"/>
                   <wp:effectExtent b="0" l="0" r="0" t="0"/>
-                  <wp:docPr id="15" name="image6.png"/>
+                  <wp:docPr id="15" name="image18.png"/>
                   <a:graphic>
                     <a:graphicData uri="http://schemas.openxmlformats.org/drawingml/2006/picture">
                       <pic:pic>
                         <pic:nvPicPr>
-                          <pic:cNvPr id="0" name="image6.png"/>
+                          <pic:cNvPr id="0" name="image18.png"/>
                           <pic:cNvPicPr preferRelativeResize="0"/>
                         </pic:nvPicPr>
                         <pic:blipFill>
@@ -7543,12 +7543,12 @@
                 <wp:inline distB="114300" distT="114300" distL="114300" distR="114300">
                   <wp:extent cx="304800" cy="304800"/>
                   <wp:effectExtent b="0" l="0" r="0" t="0"/>
-                  <wp:docPr id="62" name="image53.png"/>
+                  <wp:docPr id="62" name="image54.png"/>
                   <a:graphic>
                     <a:graphicData uri="http://schemas.openxmlformats.org/drawingml/2006/picture">
                       <pic:pic>
                         <pic:nvPicPr>
-                          <pic:cNvPr id="0" name="image53.png"/>
+                          <pic:cNvPr id="0" name="image54.png"/>
                           <pic:cNvPicPr preferRelativeResize="0"/>
                         </pic:nvPicPr>
                         <pic:blipFill>
@@ -7649,12 +7649,12 @@
                 <wp:inline distB="114300" distT="114300" distL="114300" distR="114300">
                   <wp:extent cx="304800" cy="304800"/>
                   <wp:effectExtent b="0" l="0" r="0" t="0"/>
-                  <wp:docPr id="43" name="image47.png"/>
+                  <wp:docPr id="43" name="image38.png"/>
                   <a:graphic>
                     <a:graphicData uri="http://schemas.openxmlformats.org/drawingml/2006/picture">
                       <pic:pic>
                         <pic:nvPicPr>
-                          <pic:cNvPr id="0" name="image47.png"/>
+                          <pic:cNvPr id="0" name="image38.png"/>
                           <pic:cNvPicPr preferRelativeResize="0"/>
                         </pic:nvPicPr>
                         <pic:blipFill>
@@ -7755,12 +7755,12 @@
                 <wp:inline distB="114300" distT="114300" distL="114300" distR="114300">
                   <wp:extent cx="304800" cy="304800"/>
                   <wp:effectExtent b="0" l="0" r="0" t="0"/>
-                  <wp:docPr id="42" name="image35.png"/>
+                  <wp:docPr id="42" name="image40.png"/>
                   <a:graphic>
                     <a:graphicData uri="http://schemas.openxmlformats.org/drawingml/2006/picture">
                       <pic:pic>
                         <pic:nvPicPr>
-                          <pic:cNvPr id="0" name="image35.png"/>
+                          <pic:cNvPr id="0" name="image40.png"/>
                           <pic:cNvPicPr preferRelativeResize="0"/>
                         </pic:nvPicPr>
                         <pic:blipFill>
@@ -7961,12 +7961,12 @@
                 <wp:inline distB="114300" distT="114300" distL="114300" distR="114300">
                   <wp:extent cx="1571625" cy="1574800"/>
                   <wp:effectExtent b="0" l="0" r="0" t="0"/>
-                  <wp:docPr id="12" name="image9.png"/>
+                  <wp:docPr id="12" name="image4.png"/>
                   <a:graphic>
                     <a:graphicData uri="http://schemas.openxmlformats.org/drawingml/2006/picture">
                       <pic:pic>
                         <pic:nvPicPr>
-                          <pic:cNvPr id="0" name="image9.png"/>
+                          <pic:cNvPr id="0" name="image4.png"/>
                           <pic:cNvPicPr preferRelativeResize="0"/>
                         </pic:nvPicPr>
                         <pic:blipFill>
@@ -8067,12 +8067,12 @@
                 <wp:inline distB="114300" distT="114300" distL="114300" distR="114300">
                   <wp:extent cx="1571625" cy="863600"/>
                   <wp:effectExtent b="0" l="0" r="0" t="0"/>
-                  <wp:docPr id="51" name="image43.png"/>
+                  <wp:docPr id="51" name="image56.png"/>
                   <a:graphic>
                     <a:graphicData uri="http://schemas.openxmlformats.org/drawingml/2006/picture">
                       <pic:pic>
                         <pic:nvPicPr>
-                          <pic:cNvPr id="0" name="image43.png"/>
+                          <pic:cNvPr id="0" name="image56.png"/>
                           <pic:cNvPicPr preferRelativeResize="0"/>
                         </pic:nvPicPr>
                         <pic:blipFill>
@@ -8173,12 +8173,12 @@
                 <wp:inline distB="114300" distT="114300" distL="114300" distR="114300">
                   <wp:extent cx="1571625" cy="1574800"/>
                   <wp:effectExtent b="0" l="0" r="0" t="0"/>
-                  <wp:docPr id="1" name="image8.png"/>
+                  <wp:docPr id="1" name="image16.png"/>
                   <a:graphic>
                     <a:graphicData uri="http://schemas.openxmlformats.org/drawingml/2006/picture">
                       <pic:pic>
                         <pic:nvPicPr>
-                          <pic:cNvPr id="0" name="image8.png"/>
+                          <pic:cNvPr id="0" name="image16.png"/>
                           <pic:cNvPicPr preferRelativeResize="0"/>
                         </pic:nvPicPr>
                         <pic:blipFill>
@@ -8279,12 +8279,12 @@
                 <wp:inline distB="114300" distT="114300" distL="114300" distR="114300">
                   <wp:extent cx="457200" cy="257175"/>
                   <wp:effectExtent b="0" l="0" r="0" t="0"/>
-                  <wp:docPr id="46" name="image44.png"/>
+                  <wp:docPr id="46" name="image36.png"/>
                   <a:graphic>
                     <a:graphicData uri="http://schemas.openxmlformats.org/drawingml/2006/picture">
                       <pic:pic>
                         <pic:nvPicPr>
-                          <pic:cNvPr id="0" name="image44.png"/>
+                          <pic:cNvPr id="0" name="image36.png"/>
                           <pic:cNvPicPr preferRelativeResize="0"/>
                         </pic:nvPicPr>
                         <pic:blipFill>
@@ -8385,12 +8385,12 @@
                 <wp:inline distB="114300" distT="114300" distL="114300" distR="114300">
                   <wp:extent cx="457200" cy="257175"/>
                   <wp:effectExtent b="0" l="0" r="0" t="0"/>
-                  <wp:docPr id="16" name="image2.png"/>
+                  <wp:docPr id="16" name="image1.png"/>
                   <a:graphic>
                     <a:graphicData uri="http://schemas.openxmlformats.org/drawingml/2006/picture">
                       <pic:pic>
                         <pic:nvPicPr>
-                          <pic:cNvPr id="0" name="image2.png"/>
+                          <pic:cNvPr id="0" name="image1.png"/>
                           <pic:cNvPicPr preferRelativeResize="0"/>
                         </pic:nvPicPr>
                         <pic:blipFill>
@@ -8499,12 +8499,12 @@
                 <wp:inline distB="114300" distT="114300" distL="114300" distR="114300">
                   <wp:extent cx="457200" cy="257175"/>
                   <wp:effectExtent b="0" l="0" r="0" t="0"/>
-                  <wp:docPr id="38" name="image30.png"/>
+                  <wp:docPr id="38" name="image37.png"/>
                   <a:graphic>
                     <a:graphicData uri="http://schemas.openxmlformats.org/drawingml/2006/picture">
                       <pic:pic>
                         <pic:nvPicPr>
-                          <pic:cNvPr id="0" name="image30.png"/>
+                          <pic:cNvPr id="0" name="image37.png"/>
                           <pic:cNvPicPr preferRelativeResize="0"/>
                         </pic:nvPicPr>
                         <pic:blipFill>
@@ -8608,12 +8608,12 @@
                 <wp:inline distB="114300" distT="114300" distL="114300" distR="114300">
                   <wp:extent cx="457200" cy="257175"/>
                   <wp:effectExtent b="0" l="0" r="0" t="0"/>
-                  <wp:docPr id="25" name="image32.png"/>
+                  <wp:docPr id="25" name="image33.png"/>
                   <a:graphic>
                     <a:graphicData uri="http://schemas.openxmlformats.org/drawingml/2006/picture">
                       <pic:pic>
                         <pic:nvPicPr>
-                          <pic:cNvPr id="0" name="image32.png"/>
+                          <pic:cNvPr id="0" name="image33.png"/>
                           <pic:cNvPicPr preferRelativeResize="0"/>
                         </pic:nvPicPr>
                         <pic:blipFill>
@@ -8714,12 +8714,12 @@
                 <wp:inline distB="114300" distT="114300" distL="114300" distR="114300">
                   <wp:extent cx="457200" cy="257175"/>
                   <wp:effectExtent b="0" l="0" r="0" t="0"/>
-                  <wp:docPr id="17" name="image22.png"/>
+                  <wp:docPr id="17" name="image13.png"/>
                   <a:graphic>
                     <a:graphicData uri="http://schemas.openxmlformats.org/drawingml/2006/picture">
                       <pic:pic>
                         <pic:nvPicPr>
-                          <pic:cNvPr id="0" name="image22.png"/>
+                          <pic:cNvPr id="0" name="image13.png"/>
                           <pic:cNvPicPr preferRelativeResize="0"/>
                         </pic:nvPicPr>
                         <pic:blipFill>
@@ -8823,12 +8823,12 @@
                 <wp:inline distB="114300" distT="114300" distL="114300" distR="114300">
                   <wp:extent cx="457200" cy="257175"/>
                   <wp:effectExtent b="0" l="0" r="0" t="0"/>
-                  <wp:docPr id="65" name="image64.png"/>
+                  <wp:docPr id="65" name="image61.png"/>
                   <a:graphic>
                     <a:graphicData uri="http://schemas.openxmlformats.org/drawingml/2006/picture">
                       <pic:pic>
                         <pic:nvPicPr>
-                          <pic:cNvPr id="0" name="image64.png"/>
+                          <pic:cNvPr id="0" name="image61.png"/>
                           <pic:cNvPicPr preferRelativeResize="0"/>
                         </pic:nvPicPr>
                         <pic:blipFill>
@@ -8932,12 +8932,12 @@
                 <wp:inline distB="114300" distT="114300" distL="114300" distR="114300">
                   <wp:extent cx="457200" cy="257175"/>
                   <wp:effectExtent b="0" l="0" r="0" t="0"/>
-                  <wp:docPr id="70" name="image82.png"/>
+                  <wp:docPr id="70" name="image69.png"/>
                   <a:graphic>
                     <a:graphicData uri="http://schemas.openxmlformats.org/drawingml/2006/picture">
                       <pic:pic>
                         <pic:nvPicPr>
-                          <pic:cNvPr id="0" name="image82.png"/>
+                          <pic:cNvPr id="0" name="image69.png"/>
                           <pic:cNvPicPr preferRelativeResize="0"/>
                         </pic:nvPicPr>
                         <pic:blipFill>
@@ -9041,12 +9041,12 @@
                 <wp:inline distB="114300" distT="114300" distL="114300" distR="114300">
                   <wp:extent cx="457200" cy="257175"/>
                   <wp:effectExtent b="0" l="0" r="0" t="0"/>
-                  <wp:docPr id="79" name="image84.png"/>
+                  <wp:docPr id="79" name="image74.png"/>
                   <a:graphic>
                     <a:graphicData uri="http://schemas.openxmlformats.org/drawingml/2006/picture">
                       <pic:pic>
                         <pic:nvPicPr>
-                          <pic:cNvPr id="0" name="image84.png"/>
+                          <pic:cNvPr id="0" name="image74.png"/>
                           <pic:cNvPicPr preferRelativeResize="0"/>
                         </pic:nvPicPr>
                         <pic:blipFill>
@@ -9147,12 +9147,12 @@
                 <wp:inline distB="114300" distT="114300" distL="114300" distR="114300">
                   <wp:extent cx="457200" cy="257175"/>
                   <wp:effectExtent b="0" l="0" r="0" t="0"/>
-                  <wp:docPr id="58" name="image55.png"/>
+                  <wp:docPr id="58" name="image49.png"/>
                   <a:graphic>
                     <a:graphicData uri="http://schemas.openxmlformats.org/drawingml/2006/picture">
                       <pic:pic>
                         <pic:nvPicPr>
-                          <pic:cNvPr id="0" name="image55.png"/>
+                          <pic:cNvPr id="0" name="image49.png"/>
                           <pic:cNvPicPr preferRelativeResize="0"/>
                         </pic:nvPicPr>
                         <pic:blipFill>
@@ -9253,12 +9253,12 @@
                 <wp:inline distB="114300" distT="114300" distL="114300" distR="114300">
                   <wp:extent cx="457200" cy="257175"/>
                   <wp:effectExtent b="0" l="0" r="0" t="0"/>
-                  <wp:docPr id="49" name="image60.png"/>
+                  <wp:docPr id="49" name="image45.png"/>
                   <a:graphic>
                     <a:graphicData uri="http://schemas.openxmlformats.org/drawingml/2006/picture">
                       <pic:pic>
                         <pic:nvPicPr>
-                          <pic:cNvPr id="0" name="image60.png"/>
+                          <pic:cNvPr id="0" name="image45.png"/>
                           <pic:cNvPicPr preferRelativeResize="0"/>
                         </pic:nvPicPr>
                         <pic:blipFill>
@@ -9359,12 +9359,12 @@
                 <wp:inline distB="114300" distT="114300" distL="114300" distR="114300">
                   <wp:extent cx="457200" cy="257175"/>
                   <wp:effectExtent b="0" l="0" r="0" t="0"/>
-                  <wp:docPr id="23" name="image28.png"/>
+                  <wp:docPr id="23" name="image29.png"/>
                   <a:graphic>
                     <a:graphicData uri="http://schemas.openxmlformats.org/drawingml/2006/picture">
                       <pic:pic>
                         <pic:nvPicPr>
-                          <pic:cNvPr id="0" name="image28.png"/>
+                          <pic:cNvPr id="0" name="image29.png"/>
                           <pic:cNvPicPr preferRelativeResize="0"/>
                         </pic:nvPicPr>
                         <pic:blipFill>
@@ -9465,12 +9465,12 @@
                 <wp:inline distB="114300" distT="114300" distL="114300" distR="114300">
                   <wp:extent cx="457200" cy="257175"/>
                   <wp:effectExtent b="0" l="0" r="0" t="0"/>
-                  <wp:docPr id="13" name="image23.png"/>
+                  <wp:docPr id="13" name="image7.png"/>
                   <a:graphic>
                     <a:graphicData uri="http://schemas.openxmlformats.org/drawingml/2006/picture">
                       <pic:pic>
                         <pic:nvPicPr>
-                          <pic:cNvPr id="0" name="image23.png"/>
+                          <pic:cNvPr id="0" name="image7.png"/>
                           <pic:cNvPicPr preferRelativeResize="0"/>
                         </pic:nvPicPr>
                         <pic:blipFill>
@@ -9574,12 +9574,12 @@
                 <wp:inline distB="114300" distT="114300" distL="114300" distR="114300">
                   <wp:extent cx="504825" cy="257175"/>
                   <wp:effectExtent b="0" l="0" r="0" t="0"/>
-                  <wp:docPr id="30" name="image21.png"/>
+                  <wp:docPr id="30" name="image20.png"/>
                   <a:graphic>
                     <a:graphicData uri="http://schemas.openxmlformats.org/drawingml/2006/picture">
                       <pic:pic>
                         <pic:nvPicPr>
-                          <pic:cNvPr id="0" name="image21.png"/>
+                          <pic:cNvPr id="0" name="image20.png"/>
                           <pic:cNvPicPr preferRelativeResize="0"/>
                         </pic:nvPicPr>
                         <pic:blipFill>
@@ -9680,12 +9680,12 @@
                 <wp:inline distB="114300" distT="114300" distL="114300" distR="114300">
                   <wp:extent cx="504825" cy="257175"/>
                   <wp:effectExtent b="0" l="0" r="0" t="0"/>
-                  <wp:docPr id="22" name="image36.png"/>
+                  <wp:docPr id="22" name="image24.png"/>
                   <a:graphic>
                     <a:graphicData uri="http://schemas.openxmlformats.org/drawingml/2006/picture">
                       <pic:pic>
                         <pic:nvPicPr>
-                          <pic:cNvPr id="0" name="image36.png"/>
+                          <pic:cNvPr id="0" name="image24.png"/>
                           <pic:cNvPicPr preferRelativeResize="0"/>
                         </pic:nvPicPr>
                         <pic:blipFill>
@@ -9801,12 +9801,12 @@
                 <wp:inline distB="114300" distT="114300" distL="114300" distR="114300">
                   <wp:extent cx="504825" cy="257175"/>
                   <wp:effectExtent b="0" l="0" r="0" t="0"/>
-                  <wp:docPr id="18" name="image16.png"/>
+                  <wp:docPr id="18" name="image31.png"/>
                   <a:graphic>
                     <a:graphicData uri="http://schemas.openxmlformats.org/drawingml/2006/picture">
                       <pic:pic>
                         <pic:nvPicPr>
-                          <pic:cNvPr id="0" name="image16.png"/>
+                          <pic:cNvPr id="0" name="image31.png"/>
                           <pic:cNvPicPr preferRelativeResize="0"/>
                         </pic:nvPicPr>
                         <pic:blipFill>
@@ -9907,12 +9907,12 @@
                 <wp:inline distB="114300" distT="114300" distL="114300" distR="114300">
                   <wp:extent cx="504825" cy="257175"/>
                   <wp:effectExtent b="0" l="0" r="0" t="0"/>
-                  <wp:docPr id="34" name="image34.png"/>
+                  <wp:docPr id="34" name="image35.png"/>
                   <a:graphic>
                     <a:graphicData uri="http://schemas.openxmlformats.org/drawingml/2006/picture">
                       <pic:pic>
                         <pic:nvPicPr>
-                          <pic:cNvPr id="0" name="image34.png"/>
+                          <pic:cNvPr id="0" name="image35.png"/>
                           <pic:cNvPicPr preferRelativeResize="0"/>
                         </pic:nvPicPr>
                         <pic:blipFill>
@@ -10029,12 +10029,12 @@
                 <wp:inline distB="114300" distT="114300" distL="114300" distR="114300">
                   <wp:extent cx="504825" cy="257175"/>
                   <wp:effectExtent b="0" l="0" r="0" t="0"/>
-                  <wp:docPr id="4" name="image15.png"/>
+                  <wp:docPr id="4" name="image8.png"/>
                   <a:graphic>
                     <a:graphicData uri="http://schemas.openxmlformats.org/drawingml/2006/picture">
                       <pic:pic>
                         <pic:nvPicPr>
-                          <pic:cNvPr id="0" name="image15.png"/>
+                          <pic:cNvPr id="0" name="image8.png"/>
                           <pic:cNvPicPr preferRelativeResize="0"/>
                         </pic:nvPicPr>
                         <pic:blipFill>
@@ -10138,12 +10138,12 @@
                 <wp:inline distB="114300" distT="114300" distL="114300" distR="114300">
                   <wp:extent cx="504825" cy="257175"/>
                   <wp:effectExtent b="0" l="0" r="0" t="0"/>
-                  <wp:docPr id="40" name="image31.png"/>
+                  <wp:docPr id="40" name="image44.png"/>
                   <a:graphic>
                     <a:graphicData uri="http://schemas.openxmlformats.org/drawingml/2006/picture">
                       <pic:pic>
                         <pic:nvPicPr>
-                          <pic:cNvPr id="0" name="image31.png"/>
+                          <pic:cNvPr id="0" name="image44.png"/>
                           <pic:cNvPicPr preferRelativeResize="0"/>
                         </pic:nvPicPr>
                         <pic:blipFill>
@@ -10247,12 +10247,12 @@
                 <wp:inline distB="114300" distT="114300" distL="114300" distR="114300">
                   <wp:extent cx="457200" cy="257175"/>
                   <wp:effectExtent b="0" l="0" r="0" t="0"/>
-                  <wp:docPr id="50" name="image57.png"/>
+                  <wp:docPr id="50" name="image46.png"/>
                   <a:graphic>
                     <a:graphicData uri="http://schemas.openxmlformats.org/drawingml/2006/picture">
                       <pic:pic>
                         <pic:nvPicPr>
-                          <pic:cNvPr id="0" name="image57.png"/>
+                          <pic:cNvPr id="0" name="image46.png"/>
                           <pic:cNvPicPr preferRelativeResize="0"/>
                         </pic:nvPicPr>
                         <pic:blipFill>
@@ -10353,12 +10353,12 @@
                 <wp:inline distB="114300" distT="114300" distL="114300" distR="114300">
                   <wp:extent cx="457200" cy="257175"/>
                   <wp:effectExtent b="0" l="0" r="0" t="0"/>
-                  <wp:docPr id="63" name="image63.png"/>
+                  <wp:docPr id="63" name="image72.png"/>
                   <a:graphic>
                     <a:graphicData uri="http://schemas.openxmlformats.org/drawingml/2006/picture">
                       <pic:pic>
                         <pic:nvPicPr>
-                          <pic:cNvPr id="0" name="image63.png"/>
+                          <pic:cNvPr id="0" name="image72.png"/>
                           <pic:cNvPicPr preferRelativeResize="0"/>
                         </pic:nvPicPr>
                         <pic:blipFill>
@@ -10462,12 +10462,12 @@
                 <wp:inline distB="114300" distT="114300" distL="114300" distR="114300">
                   <wp:extent cx="457200" cy="257175"/>
                   <wp:effectExtent b="0" l="0" r="0" t="0"/>
-                  <wp:docPr id="76" name="image62.png"/>
+                  <wp:docPr id="76" name="image81.png"/>
                   <a:graphic>
                     <a:graphicData uri="http://schemas.openxmlformats.org/drawingml/2006/picture">
                       <pic:pic>
                         <pic:nvPicPr>
-                          <pic:cNvPr id="0" name="image62.png"/>
+                          <pic:cNvPr id="0" name="image81.png"/>
                           <pic:cNvPicPr preferRelativeResize="0"/>
                         </pic:nvPicPr>
                         <pic:blipFill>
@@ -10661,12 +10661,12 @@
                 <wp:inline distB="114300" distT="114300" distL="114300" distR="114300">
                   <wp:extent cx="304800" cy="304800"/>
                   <wp:effectExtent b="0" l="0" r="0" t="0"/>
-                  <wp:docPr id="11" name="image10.png"/>
+                  <wp:docPr id="11" name="image5.png"/>
                   <a:graphic>
                     <a:graphicData uri="http://schemas.openxmlformats.org/drawingml/2006/picture">
                       <pic:pic>
                         <pic:nvPicPr>
-                          <pic:cNvPr id="0" name="image10.png"/>
+                          <pic:cNvPr id="0" name="image5.png"/>
                           <pic:cNvPicPr preferRelativeResize="0"/>
                         </pic:nvPicPr>
                         <pic:blipFill>
@@ -10769,12 +10769,12 @@
                 <wp:inline distB="114300" distT="114300" distL="114300" distR="114300">
                   <wp:extent cx="1571625" cy="1574800"/>
                   <wp:effectExtent b="0" l="0" r="0" t="0"/>
-                  <wp:docPr id="41" name="image40.png"/>
+                  <wp:docPr id="41" name="image53.png"/>
                   <a:graphic>
                     <a:graphicData uri="http://schemas.openxmlformats.org/drawingml/2006/picture">
                       <pic:pic>
                         <pic:nvPicPr>
-                          <pic:cNvPr id="0" name="image40.png"/>
+                          <pic:cNvPr id="0" name="image53.png"/>
                           <pic:cNvPicPr preferRelativeResize="0"/>
                         </pic:nvPicPr>
                         <pic:blipFill>
@@ -10878,12 +10878,12 @@
                 <wp:inline distB="114300" distT="114300" distL="114300" distR="114300">
                   <wp:extent cx="1219200" cy="2438400"/>
                   <wp:effectExtent b="0" l="0" r="0" t="0"/>
-                  <wp:docPr id="55" name="image51.png"/>
+                  <wp:docPr id="55" name="image58.png"/>
                   <a:graphic>
                     <a:graphicData uri="http://schemas.openxmlformats.org/drawingml/2006/picture">
                       <pic:pic>
                         <pic:nvPicPr>
-                          <pic:cNvPr id="0" name="image51.png"/>
+                          <pic:cNvPr id="0" name="image58.png"/>
                           <pic:cNvPicPr preferRelativeResize="0"/>
                         </pic:nvPicPr>
                         <pic:blipFill>
@@ -11051,12 +11051,12 @@
                 <wp:inline distB="114300" distT="114300" distL="114300" distR="114300">
                   <wp:extent cx="609600" cy="304800"/>
                   <wp:effectExtent b="0" l="0" r="0" t="0"/>
-                  <wp:docPr id="3" name="image14.png"/>
+                  <wp:docPr id="3" name="image3.png"/>
                   <a:graphic>
                     <a:graphicData uri="http://schemas.openxmlformats.org/drawingml/2006/picture">
                       <pic:pic>
                         <pic:nvPicPr>
-                          <pic:cNvPr id="0" name="image14.png"/>
+                          <pic:cNvPr id="0" name="image3.png"/>
                           <pic:cNvPicPr preferRelativeResize="0"/>
                         </pic:nvPicPr>
                         <pic:blipFill>
@@ -11160,12 +11160,12 @@
                 <wp:inline distB="114300" distT="114300" distL="114300" distR="114300">
                   <wp:extent cx="609600" cy="304800"/>
                   <wp:effectExtent b="0" l="0" r="0" t="0"/>
-                  <wp:docPr id="86" name="image79.png"/>
+                  <wp:docPr id="86" name="image83.png"/>
                   <a:graphic>
                     <a:graphicData uri="http://schemas.openxmlformats.org/drawingml/2006/picture">
                       <pic:pic>
                         <pic:nvPicPr>
-                          <pic:cNvPr id="0" name="image79.png"/>
+                          <pic:cNvPr id="0" name="image83.png"/>
                           <pic:cNvPicPr preferRelativeResize="0"/>
                         </pic:nvPicPr>
                         <pic:blipFill>
@@ -11269,12 +11269,12 @@
                 <wp:inline distB="114300" distT="114300" distL="114300" distR="114300">
                   <wp:extent cx="1571625" cy="863600"/>
                   <wp:effectExtent b="0" l="0" r="0" t="0"/>
-                  <wp:docPr id="52" name="image58.png"/>
+                  <wp:docPr id="52" name="image48.png"/>
                   <a:graphic>
                     <a:graphicData uri="http://schemas.openxmlformats.org/drawingml/2006/picture">
                       <pic:pic>
                         <pic:nvPicPr>
-                          <pic:cNvPr id="0" name="image58.png"/>
+                          <pic:cNvPr id="0" name="image48.png"/>
                           <pic:cNvPicPr preferRelativeResize="0"/>
                         </pic:nvPicPr>
                         <pic:blipFill>
@@ -11375,12 +11375,12 @@
                 <wp:inline distB="114300" distT="114300" distL="114300" distR="114300">
                   <wp:extent cx="1571625" cy="863600"/>
                   <wp:effectExtent b="0" l="0" r="0" t="0"/>
-                  <wp:docPr id="64" name="image49.png"/>
+                  <wp:docPr id="64" name="image66.png"/>
                   <a:graphic>
                     <a:graphicData uri="http://schemas.openxmlformats.org/drawingml/2006/picture">
                       <pic:pic>
                         <pic:nvPicPr>
-                          <pic:cNvPr id="0" name="image49.png"/>
+                          <pic:cNvPr id="0" name="image66.png"/>
                           <pic:cNvPicPr preferRelativeResize="0"/>
                         </pic:nvPicPr>
                         <pic:blipFill>

</xml_diff>

<commit_message>
added instructions, story, working on ozone protection shield
</commit_message>
<xml_diff>
--- a/Assets/Asset Descriptions.docx
+++ b/Assets/Asset Descriptions.docx
@@ -429,12 +429,12 @@
                 <wp:inline distB="114300" distT="114300" distL="114300" distR="114300">
                   <wp:extent cx="1219200" cy="304800"/>
                   <wp:effectExtent b="0" l="0" r="0" t="0"/>
-                  <wp:docPr id="57" name="image50.png"/>
+                  <wp:docPr id="63" name="image56.png"/>
                   <a:graphic>
                     <a:graphicData uri="http://schemas.openxmlformats.org/drawingml/2006/picture">
                       <pic:pic>
                         <pic:nvPicPr>
-                          <pic:cNvPr id="0" name="image50.png"/>
+                          <pic:cNvPr id="0" name="image56.png"/>
                           <pic:cNvPicPr preferRelativeResize="0"/>
                         </pic:nvPicPr>
                         <pic:blipFill>
@@ -577,12 +577,12 @@
                 <wp:inline distB="114300" distT="114300" distL="114300" distR="114300">
                   <wp:extent cx="1219200" cy="304800"/>
                   <wp:effectExtent b="0" l="0" r="0" t="0"/>
-                  <wp:docPr id="9" name="image21.png"/>
+                  <wp:docPr id="11" name="image4.png"/>
                   <a:graphic>
                     <a:graphicData uri="http://schemas.openxmlformats.org/drawingml/2006/picture">
                       <pic:pic>
                         <pic:nvPicPr>
-                          <pic:cNvPr id="0" name="image21.png"/>
+                          <pic:cNvPr id="0" name="image4.png"/>
                           <pic:cNvPicPr preferRelativeResize="0"/>
                         </pic:nvPicPr>
                         <pic:blipFill>
@@ -722,12 +722,12 @@
                 <wp:inline distB="114300" distT="114300" distL="114300" distR="114300">
                   <wp:extent cx="1219200" cy="304800"/>
                   <wp:effectExtent b="0" l="0" r="0" t="0"/>
-                  <wp:docPr id="14" name="image15.png"/>
+                  <wp:docPr id="17" name="image10.png"/>
                   <a:graphic>
                     <a:graphicData uri="http://schemas.openxmlformats.org/drawingml/2006/picture">
                       <pic:pic>
                         <pic:nvPicPr>
-                          <pic:cNvPr id="0" name="image15.png"/>
+                          <pic:cNvPr id="0" name="image10.png"/>
                           <pic:cNvPicPr preferRelativeResize="0"/>
                         </pic:nvPicPr>
                         <pic:blipFill>
@@ -870,12 +870,12 @@
                 <wp:inline distB="114300" distT="114300" distL="114300" distR="114300">
                   <wp:extent cx="1219200" cy="304800"/>
                   <wp:effectExtent b="0" l="0" r="0" t="0"/>
-                  <wp:docPr id="77" name="image75.png"/>
+                  <wp:docPr id="83" name="image92.png"/>
                   <a:graphic>
                     <a:graphicData uri="http://schemas.openxmlformats.org/drawingml/2006/picture">
                       <pic:pic>
                         <pic:nvPicPr>
-                          <pic:cNvPr id="0" name="image75.png"/>
+                          <pic:cNvPr id="0" name="image92.png"/>
                           <pic:cNvPicPr preferRelativeResize="0"/>
                         </pic:nvPicPr>
                         <pic:blipFill>
@@ -1018,12 +1018,12 @@
                 <wp:inline distB="114300" distT="114300" distL="114300" distR="114300">
                   <wp:extent cx="1219200" cy="304800"/>
                   <wp:effectExtent b="0" l="0" r="0" t="0"/>
-                  <wp:docPr id="83" name="image85.png"/>
+                  <wp:docPr id="89" name="image94.png"/>
                   <a:graphic>
                     <a:graphicData uri="http://schemas.openxmlformats.org/drawingml/2006/picture">
                       <pic:pic>
                         <pic:nvPicPr>
-                          <pic:cNvPr id="0" name="image85.png"/>
+                          <pic:cNvPr id="0" name="image94.png"/>
                           <pic:cNvPicPr preferRelativeResize="0"/>
                         </pic:nvPicPr>
                         <pic:blipFill>
@@ -1166,12 +1166,12 @@
                 <wp:inline distB="114300" distT="114300" distL="114300" distR="114300">
                   <wp:extent cx="1219200" cy="304800"/>
                   <wp:effectExtent b="0" l="0" r="0" t="0"/>
-                  <wp:docPr id="39" name="image41.png"/>
+                  <wp:docPr id="43" name="image46.png"/>
                   <a:graphic>
                     <a:graphicData uri="http://schemas.openxmlformats.org/drawingml/2006/picture">
                       <pic:pic>
                         <pic:nvPicPr>
-                          <pic:cNvPr id="0" name="image41.png"/>
+                          <pic:cNvPr id="0" name="image46.png"/>
                           <pic:cNvPicPr preferRelativeResize="0"/>
                         </pic:nvPicPr>
                         <pic:blipFill>
@@ -1386,12 +1386,12 @@
                 <wp:inline distB="114300" distT="114300" distL="114300" distR="114300">
                   <wp:extent cx="1219200" cy="304800"/>
                   <wp:effectExtent b="0" l="0" r="0" t="0"/>
-                  <wp:docPr id="47" name="image51.png"/>
+                  <wp:docPr id="52" name="image49.png"/>
                   <a:graphic>
                     <a:graphicData uri="http://schemas.openxmlformats.org/drawingml/2006/picture">
                       <pic:pic>
                         <pic:nvPicPr>
-                          <pic:cNvPr id="0" name="image51.png"/>
+                          <pic:cNvPr id="0" name="image49.png"/>
                           <pic:cNvPicPr preferRelativeResize="0"/>
                         </pic:nvPicPr>
                         <pic:blipFill>
@@ -1534,12 +1534,12 @@
                 <wp:inline distB="114300" distT="114300" distL="114300" distR="114300">
                   <wp:extent cx="1219200" cy="304800"/>
                   <wp:effectExtent b="0" l="0" r="0" t="0"/>
-                  <wp:docPr id="54" name="image63.png"/>
+                  <wp:docPr id="60" name="image60.png"/>
                   <a:graphic>
                     <a:graphicData uri="http://schemas.openxmlformats.org/drawingml/2006/picture">
                       <pic:pic>
                         <pic:nvPicPr>
-                          <pic:cNvPr id="0" name="image63.png"/>
+                          <pic:cNvPr id="0" name="image60.png"/>
                           <pic:cNvPicPr preferRelativeResize="0"/>
                         </pic:nvPicPr>
                         <pic:blipFill>
@@ -1682,12 +1682,12 @@
                 <wp:inline distB="114300" distT="114300" distL="114300" distR="114300">
                   <wp:extent cx="1219200" cy="304800"/>
                   <wp:effectExtent b="0" l="0" r="0" t="0"/>
-                  <wp:docPr id="53" name="image59.png"/>
+                  <wp:docPr id="59" name="image67.png"/>
                   <a:graphic>
                     <a:graphicData uri="http://schemas.openxmlformats.org/drawingml/2006/picture">
                       <pic:pic>
                         <pic:nvPicPr>
-                          <pic:cNvPr id="0" name="image59.png"/>
+                          <pic:cNvPr id="0" name="image67.png"/>
                           <pic:cNvPicPr preferRelativeResize="0"/>
                         </pic:nvPicPr>
                         <pic:blipFill>
@@ -1827,12 +1827,12 @@
                 <wp:inline distB="114300" distT="114300" distL="114300" distR="114300">
                   <wp:extent cx="1219200" cy="304800"/>
                   <wp:effectExtent b="0" l="0" r="0" t="0"/>
-                  <wp:docPr id="61" name="image62.png"/>
+                  <wp:docPr id="67" name="image66.png"/>
                   <a:graphic>
                     <a:graphicData uri="http://schemas.openxmlformats.org/drawingml/2006/picture">
                       <pic:pic>
                         <pic:nvPicPr>
-                          <pic:cNvPr id="0" name="image62.png"/>
+                          <pic:cNvPr id="0" name="image66.png"/>
                           <pic:cNvPicPr preferRelativeResize="0"/>
                         </pic:nvPicPr>
                         <pic:blipFill>
@@ -1972,12 +1972,12 @@
                 <wp:inline distB="114300" distT="114300" distL="114300" distR="114300">
                   <wp:extent cx="1219200" cy="304800"/>
                   <wp:effectExtent b="0" l="0" r="0" t="0"/>
-                  <wp:docPr id="2" name="image19.png"/>
+                  <wp:docPr id="2" name="image17.png"/>
                   <a:graphic>
                     <a:graphicData uri="http://schemas.openxmlformats.org/drawingml/2006/picture">
                       <pic:pic>
                         <pic:nvPicPr>
-                          <pic:cNvPr id="0" name="image19.png"/>
+                          <pic:cNvPr id="0" name="image17.png"/>
                           <pic:cNvPicPr preferRelativeResize="0"/>
                         </pic:nvPicPr>
                         <pic:blipFill>
@@ -2117,12 +2117,12 @@
                 <wp:inline distB="114300" distT="114300" distL="114300" distR="114300">
                   <wp:extent cx="1219200" cy="304800"/>
                   <wp:effectExtent b="0" l="0" r="0" t="0"/>
-                  <wp:docPr id="35" name="image39.png"/>
+                  <wp:docPr id="39" name="image36.png"/>
                   <a:graphic>
                     <a:graphicData uri="http://schemas.openxmlformats.org/drawingml/2006/picture">
                       <pic:pic>
                         <pic:nvPicPr>
-                          <pic:cNvPr id="0" name="image39.png"/>
+                          <pic:cNvPr id="0" name="image36.png"/>
                           <pic:cNvPicPr preferRelativeResize="0"/>
                         </pic:nvPicPr>
                         <pic:blipFill>
@@ -2262,12 +2262,12 @@
                 <wp:inline distB="114300" distT="114300" distL="114300" distR="114300">
                   <wp:extent cx="1571625" cy="127000"/>
                   <wp:effectExtent b="0" l="0" r="0" t="0"/>
-                  <wp:docPr id="31" name="image52.png"/>
+                  <wp:docPr id="34" name="image47.png"/>
                   <a:graphic>
                     <a:graphicData uri="http://schemas.openxmlformats.org/drawingml/2006/picture">
                       <pic:pic>
                         <pic:nvPicPr>
-                          <pic:cNvPr id="0" name="image52.png"/>
+                          <pic:cNvPr id="0" name="image47.png"/>
                           <pic:cNvPicPr preferRelativeResize="0"/>
                         </pic:nvPicPr>
                         <pic:blipFill>
@@ -2410,12 +2410,12 @@
                 <wp:inline distB="114300" distT="114300" distL="114300" distR="114300">
                   <wp:extent cx="304800" cy="304800"/>
                   <wp:effectExtent b="0" l="0" r="0" t="0"/>
-                  <wp:docPr id="19" name="image11.png"/>
+                  <wp:docPr id="22" name="image21.png"/>
                   <a:graphic>
                     <a:graphicData uri="http://schemas.openxmlformats.org/drawingml/2006/picture">
                       <pic:pic>
                         <pic:nvPicPr>
-                          <pic:cNvPr id="0" name="image11.png"/>
+                          <pic:cNvPr id="0" name="image21.png"/>
                           <pic:cNvPicPr preferRelativeResize="0"/>
                         </pic:nvPicPr>
                         <pic:blipFill>
@@ -2644,12 +2644,12 @@
                 <wp:inline distB="114300" distT="114300" distL="114300" distR="114300">
                   <wp:extent cx="304800" cy="304800"/>
                   <wp:effectExtent b="0" l="0" r="0" t="0"/>
-                  <wp:docPr id="80" name="image80.png"/>
+                  <wp:docPr id="86" name="image75.png"/>
                   <a:graphic>
                     <a:graphicData uri="http://schemas.openxmlformats.org/drawingml/2006/picture">
                       <pic:pic>
                         <pic:nvPicPr>
-                          <pic:cNvPr id="0" name="image80.png"/>
+                          <pic:cNvPr id="0" name="image75.png"/>
                           <pic:cNvPicPr preferRelativeResize="0"/>
                         </pic:nvPicPr>
                         <pic:blipFill>
@@ -2750,12 +2750,12 @@
                 <wp:inline distB="114300" distT="114300" distL="114300" distR="114300">
                   <wp:extent cx="304800" cy="304800"/>
                   <wp:effectExtent b="0" l="0" r="0" t="0"/>
-                  <wp:docPr id="60" name="image64.png"/>
+                  <wp:docPr id="66" name="image73.png"/>
                   <a:graphic>
                     <a:graphicData uri="http://schemas.openxmlformats.org/drawingml/2006/picture">
                       <pic:pic>
                         <pic:nvPicPr>
-                          <pic:cNvPr id="0" name="image64.png"/>
+                          <pic:cNvPr id="0" name="image73.png"/>
                           <pic:cNvPicPr preferRelativeResize="0"/>
                         </pic:nvPicPr>
                         <pic:blipFill>
@@ -2856,12 +2856,12 @@
                 <wp:inline distB="114300" distT="114300" distL="114300" distR="114300">
                   <wp:extent cx="304800" cy="304800"/>
                   <wp:effectExtent b="0" l="0" r="0" t="0"/>
-                  <wp:docPr id="20" name="image6.png"/>
+                  <wp:docPr id="23" name="image19.png"/>
                   <a:graphic>
                     <a:graphicData uri="http://schemas.openxmlformats.org/drawingml/2006/picture">
                       <pic:pic>
                         <pic:nvPicPr>
-                          <pic:cNvPr id="0" name="image6.png"/>
+                          <pic:cNvPr id="0" name="image19.png"/>
                           <pic:cNvPicPr preferRelativeResize="0"/>
                         </pic:nvPicPr>
                         <pic:blipFill>
@@ -2962,12 +2962,12 @@
                 <wp:inline distB="114300" distT="114300" distL="114300" distR="114300">
                   <wp:extent cx="304800" cy="304800"/>
                   <wp:effectExtent b="0" l="0" r="0" t="0"/>
-                  <wp:docPr id="69" name="image71.png"/>
+                  <wp:docPr id="75" name="image69.png"/>
                   <a:graphic>
                     <a:graphicData uri="http://schemas.openxmlformats.org/drawingml/2006/picture">
                       <pic:pic>
                         <pic:nvPicPr>
-                          <pic:cNvPr id="0" name="image71.png"/>
+                          <pic:cNvPr id="0" name="image69.png"/>
                           <pic:cNvPicPr preferRelativeResize="0"/>
                         </pic:nvPicPr>
                         <pic:blipFill>
@@ -3068,12 +3068,12 @@
                 <wp:inline distB="114300" distT="114300" distL="114300" distR="114300">
                   <wp:extent cx="304800" cy="304800"/>
                   <wp:effectExtent b="0" l="0" r="0" t="0"/>
-                  <wp:docPr id="48" name="image42.png"/>
+                  <wp:docPr id="53" name="image53.png"/>
                   <a:graphic>
                     <a:graphicData uri="http://schemas.openxmlformats.org/drawingml/2006/picture">
                       <pic:pic>
                         <pic:nvPicPr>
-                          <pic:cNvPr id="0" name="image42.png"/>
+                          <pic:cNvPr id="0" name="image53.png"/>
                           <pic:cNvPicPr preferRelativeResize="0"/>
                         </pic:nvPicPr>
                         <pic:blipFill>
@@ -3273,12 +3273,12 @@
                 <wp:inline distB="114300" distT="114300" distL="114300" distR="114300">
                   <wp:extent cx="1571625" cy="266700"/>
                   <wp:effectExtent b="0" l="0" r="0" t="0"/>
-                  <wp:docPr id="24" name="image17.png"/>
+                  <wp:docPr id="27" name="image31.png"/>
                   <a:graphic>
                     <a:graphicData uri="http://schemas.openxmlformats.org/drawingml/2006/picture">
                       <pic:pic>
                         <pic:nvPicPr>
-                          <pic:cNvPr id="0" name="image17.png"/>
+                          <pic:cNvPr id="0" name="image31.png"/>
                           <pic:cNvPicPr preferRelativeResize="0"/>
                         </pic:nvPicPr>
                         <pic:blipFill>
@@ -3379,12 +3379,12 @@
                 <wp:inline distB="114300" distT="114300" distL="114300" distR="114300">
                   <wp:extent cx="1571625" cy="266700"/>
                   <wp:effectExtent b="0" l="0" r="0" t="0"/>
-                  <wp:docPr id="21" name="image12.png"/>
+                  <wp:docPr id="24" name="image32.png"/>
                   <a:graphic>
                     <a:graphicData uri="http://schemas.openxmlformats.org/drawingml/2006/picture">
                       <pic:pic>
                         <pic:nvPicPr>
-                          <pic:cNvPr id="0" name="image12.png"/>
+                          <pic:cNvPr id="0" name="image32.png"/>
                           <pic:cNvPicPr preferRelativeResize="0"/>
                         </pic:nvPicPr>
                         <pic:blipFill>
@@ -3498,12 +3498,12 @@
                 <wp:inline distB="114300" distT="114300" distL="114300" distR="114300">
                   <wp:extent cx="1571625" cy="177800"/>
                   <wp:effectExtent b="0" l="0" r="0" t="0"/>
-                  <wp:docPr id="56" name="image55.png"/>
+                  <wp:docPr id="62" name="image72.png"/>
                   <a:graphic>
                     <a:graphicData uri="http://schemas.openxmlformats.org/drawingml/2006/picture">
                       <pic:pic>
                         <pic:nvPicPr>
-                          <pic:cNvPr id="0" name="image55.png"/>
+                          <pic:cNvPr id="0" name="image72.png"/>
                           <pic:cNvPicPr preferRelativeResize="0"/>
                         </pic:nvPicPr>
                         <pic:blipFill>
@@ -3620,12 +3620,12 @@
                 <wp:inline distB="114300" distT="114300" distL="114300" distR="114300">
                   <wp:extent cx="304800" cy="304800"/>
                   <wp:effectExtent b="0" l="0" r="0" t="0"/>
-                  <wp:docPr id="7" name="image10.png"/>
+                  <wp:docPr id="9" name="image26.png"/>
                   <a:graphic>
                     <a:graphicData uri="http://schemas.openxmlformats.org/drawingml/2006/picture">
                       <pic:pic>
                         <pic:nvPicPr>
-                          <pic:cNvPr id="0" name="image10.png"/>
+                          <pic:cNvPr id="0" name="image26.png"/>
                           <pic:cNvPicPr preferRelativeResize="0"/>
                         </pic:nvPicPr>
                         <pic:blipFill>
@@ -3726,12 +3726,12 @@
                 <wp:inline distB="114300" distT="114300" distL="114300" distR="114300">
                   <wp:extent cx="304800" cy="304800"/>
                   <wp:effectExtent b="0" l="0" r="0" t="0"/>
-                  <wp:docPr id="36" name="image30.png"/>
+                  <wp:docPr id="40" name="image38.png"/>
                   <a:graphic>
                     <a:graphicData uri="http://schemas.openxmlformats.org/drawingml/2006/picture">
                       <pic:pic>
                         <pic:nvPicPr>
-                          <pic:cNvPr id="0" name="image30.png"/>
+                          <pic:cNvPr id="0" name="image38.png"/>
                           <pic:cNvPicPr preferRelativeResize="0"/>
                         </pic:nvPicPr>
                         <pic:blipFill>
@@ -3835,7 +3835,7 @@
                 <wp:inline distB="114300" distT="114300" distL="114300" distR="114300">
                   <wp:extent cx="304800" cy="304800"/>
                   <wp:effectExtent b="0" l="0" r="0" t="0"/>
-                  <wp:docPr id="82" name="image79.png"/>
+                  <wp:docPr id="88" name="image79.png"/>
                   <a:graphic>
                     <a:graphicData uri="http://schemas.openxmlformats.org/drawingml/2006/picture">
                       <pic:pic>
@@ -3941,12 +3941,12 @@
                 <wp:inline distB="114300" distT="114300" distL="114300" distR="114300">
                   <wp:extent cx="304800" cy="304800"/>
                   <wp:effectExtent b="0" l="0" r="0" t="0"/>
-                  <wp:docPr id="37" name="image28.png"/>
+                  <wp:docPr id="41" name="image30.png"/>
                   <a:graphic>
                     <a:graphicData uri="http://schemas.openxmlformats.org/drawingml/2006/picture">
                       <pic:pic>
                         <pic:nvPicPr>
-                          <pic:cNvPr id="0" name="image28.png"/>
+                          <pic:cNvPr id="0" name="image30.png"/>
                           <pic:cNvPicPr preferRelativeResize="0"/>
                         </pic:nvPicPr>
                         <pic:blipFill>
@@ -4146,12 +4146,12 @@
                 <wp:inline distB="114300" distT="114300" distL="114300" distR="114300">
                   <wp:extent cx="1219200" cy="304800"/>
                   <wp:effectExtent b="0" l="0" r="0" t="0"/>
-                  <wp:docPr id="5" name="image2.png"/>
+                  <wp:docPr id="6" name="image16.png"/>
                   <a:graphic>
                     <a:graphicData uri="http://schemas.openxmlformats.org/drawingml/2006/picture">
                       <pic:pic>
                         <pic:nvPicPr>
-                          <pic:cNvPr id="0" name="image2.png"/>
+                          <pic:cNvPr id="0" name="image16.png"/>
                           <pic:cNvPicPr preferRelativeResize="0"/>
                         </pic:nvPicPr>
                         <pic:blipFill>
@@ -4252,12 +4252,12 @@
                 <wp:inline distB="114300" distT="114300" distL="114300" distR="114300">
                   <wp:extent cx="1571625" cy="190500"/>
                   <wp:effectExtent b="0" l="0" r="0" t="0"/>
-                  <wp:docPr id="68" name="image70.png"/>
+                  <wp:docPr id="74" name="image78.png"/>
                   <a:graphic>
                     <a:graphicData uri="http://schemas.openxmlformats.org/drawingml/2006/picture">
                       <pic:pic>
                         <pic:nvPicPr>
-                          <pic:cNvPr id="0" name="image70.png"/>
+                          <pic:cNvPr id="0" name="image78.png"/>
                           <pic:cNvPicPr preferRelativeResize="0"/>
                         </pic:nvPicPr>
                         <pic:blipFill>
@@ -4358,12 +4358,12 @@
                 <wp:inline distB="114300" distT="114300" distL="114300" distR="114300">
                   <wp:extent cx="1219200" cy="304800"/>
                   <wp:effectExtent b="0" l="0" r="0" t="0"/>
-                  <wp:docPr id="26" name="image26.png"/>
+                  <wp:docPr id="29" name="image29.png"/>
                   <a:graphic>
                     <a:graphicData uri="http://schemas.openxmlformats.org/drawingml/2006/picture">
                       <pic:pic>
                         <pic:nvPicPr>
-                          <pic:cNvPr id="0" name="image26.png"/>
+                          <pic:cNvPr id="0" name="image29.png"/>
                           <pic:cNvPicPr preferRelativeResize="0"/>
                         </pic:nvPicPr>
                         <pic:blipFill>
@@ -4464,12 +4464,12 @@
                 <wp:inline distB="114300" distT="114300" distL="114300" distR="114300">
                   <wp:extent cx="609600" cy="304800"/>
                   <wp:effectExtent b="0" l="0" r="0" t="0"/>
-                  <wp:docPr id="81" name="image82.png"/>
+                  <wp:docPr id="87" name="image89.png"/>
                   <a:graphic>
                     <a:graphicData uri="http://schemas.openxmlformats.org/drawingml/2006/picture">
                       <pic:pic>
                         <pic:nvPicPr>
-                          <pic:cNvPr id="0" name="image82.png"/>
+                          <pic:cNvPr id="0" name="image89.png"/>
                           <pic:cNvPicPr preferRelativeResize="0"/>
                         </pic:nvPicPr>
                         <pic:blipFill>
@@ -4573,12 +4573,12 @@
                 <wp:inline distB="114300" distT="114300" distL="114300" distR="114300">
                   <wp:extent cx="1524000" cy="304800"/>
                   <wp:effectExtent b="0" l="0" r="0" t="0"/>
-                  <wp:docPr id="6" name="image34.png"/>
+                  <wp:docPr id="8" name="image12.png"/>
                   <a:graphic>
                     <a:graphicData uri="http://schemas.openxmlformats.org/drawingml/2006/picture">
                       <pic:pic>
                         <pic:nvPicPr>
-                          <pic:cNvPr id="0" name="image34.png"/>
+                          <pic:cNvPr id="0" name="image12.png"/>
                           <pic:cNvPicPr preferRelativeResize="0"/>
                         </pic:nvPicPr>
                         <pic:blipFill>
@@ -4682,12 +4682,12 @@
                 <wp:inline distB="114300" distT="114300" distL="114300" distR="114300">
                   <wp:extent cx="1219200" cy="304800"/>
                   <wp:effectExtent b="0" l="0" r="0" t="0"/>
-                  <wp:docPr id="32" name="image27.png"/>
+                  <wp:docPr id="36" name="image33.png"/>
                   <a:graphic>
                     <a:graphicData uri="http://schemas.openxmlformats.org/drawingml/2006/picture">
                       <pic:pic>
                         <pic:nvPicPr>
-                          <pic:cNvPr id="0" name="image27.png"/>
+                          <pic:cNvPr id="0" name="image33.png"/>
                           <pic:cNvPicPr preferRelativeResize="0"/>
                         </pic:nvPicPr>
                         <pic:blipFill>
@@ -4788,12 +4788,12 @@
                 <wp:inline distB="114300" distT="114300" distL="114300" distR="114300">
                   <wp:extent cx="1571625" cy="266700"/>
                   <wp:effectExtent b="0" l="0" r="0" t="0"/>
-                  <wp:docPr id="28" name="image25.png"/>
+                  <wp:docPr id="31" name="image20.png"/>
                   <a:graphic>
                     <a:graphicData uri="http://schemas.openxmlformats.org/drawingml/2006/picture">
                       <pic:pic>
                         <pic:nvPicPr>
-                          <pic:cNvPr id="0" name="image25.png"/>
+                          <pic:cNvPr id="0" name="image20.png"/>
                           <pic:cNvPicPr preferRelativeResize="0"/>
                         </pic:nvPicPr>
                         <pic:blipFill>
@@ -4897,12 +4897,12 @@
                 <wp:inline distB="114300" distT="114300" distL="114300" distR="114300">
                   <wp:extent cx="1219200" cy="609600"/>
                   <wp:effectExtent b="0" l="0" r="0" t="0"/>
-                  <wp:docPr id="33" name="image32.png"/>
+                  <wp:docPr id="37" name="image40.png"/>
                   <a:graphic>
                     <a:graphicData uri="http://schemas.openxmlformats.org/drawingml/2006/picture">
                       <pic:pic>
                         <pic:nvPicPr>
-                          <pic:cNvPr id="0" name="image32.png"/>
+                          <pic:cNvPr id="0" name="image40.png"/>
                           <pic:cNvPicPr preferRelativeResize="0"/>
                         </pic:nvPicPr>
                         <pic:blipFill>
@@ -5003,12 +5003,12 @@
                 <wp:inline distB="114300" distT="114300" distL="114300" distR="114300">
                   <wp:extent cx="1571625" cy="266700"/>
                   <wp:effectExtent b="0" l="0" r="0" t="0"/>
-                  <wp:docPr id="74" name="image77.png"/>
+                  <wp:docPr id="80" name="image84.png"/>
                   <a:graphic>
                     <a:graphicData uri="http://schemas.openxmlformats.org/drawingml/2006/picture">
                       <pic:pic>
                         <pic:nvPicPr>
-                          <pic:cNvPr id="0" name="image77.png"/>
+                          <pic:cNvPr id="0" name="image84.png"/>
                           <pic:cNvPicPr preferRelativeResize="0"/>
                         </pic:nvPicPr>
                         <pic:blipFill>
@@ -5175,12 +5175,12 @@
                 <wp:inline distB="114300" distT="114300" distL="114300" distR="114300">
                   <wp:extent cx="1571625" cy="38100"/>
                   <wp:effectExtent b="0" l="0" r="0" t="0"/>
-                  <wp:docPr id="67" name="image60.png"/>
+                  <wp:docPr id="73" name="image68.png"/>
                   <a:graphic>
                     <a:graphicData uri="http://schemas.openxmlformats.org/drawingml/2006/picture">
                       <pic:pic>
                         <pic:nvPicPr>
-                          <pic:cNvPr id="0" name="image60.png"/>
+                          <pic:cNvPr id="0" name="image68.png"/>
                           <pic:cNvPicPr preferRelativeResize="0"/>
                         </pic:nvPicPr>
                         <pic:blipFill>
@@ -5284,7 +5284,7 @@
                 <wp:inline distB="114300" distT="114300" distL="114300" distR="114300">
                   <wp:extent cx="1571625" cy="266700"/>
                   <wp:effectExtent b="0" l="0" r="0" t="0"/>
-                  <wp:docPr id="8" name="image9.png"/>
+                  <wp:docPr id="10" name="image9.png"/>
                   <a:graphic>
                     <a:graphicData uri="http://schemas.openxmlformats.org/drawingml/2006/picture">
                       <pic:pic>
@@ -5526,12 +5526,12 @@
                 <wp:inline distB="114300" distT="114300" distL="114300" distR="114300">
                   <wp:extent cx="1571625" cy="266700"/>
                   <wp:effectExtent b="0" l="0" r="0" t="0"/>
-                  <wp:docPr id="71" name="image68.png"/>
+                  <wp:docPr id="77" name="image71.png"/>
                   <a:graphic>
                     <a:graphicData uri="http://schemas.openxmlformats.org/drawingml/2006/picture">
                       <pic:pic>
                         <pic:nvPicPr>
-                          <pic:cNvPr id="0" name="image68.png"/>
+                          <pic:cNvPr id="0" name="image71.png"/>
                           <pic:cNvPicPr preferRelativeResize="0"/>
                         </pic:nvPicPr>
                         <pic:blipFill>
@@ -5635,7 +5635,7 @@
                 <wp:inline distB="114300" distT="114300" distL="114300" distR="114300">
                   <wp:extent cx="1219200" cy="609600"/>
                   <wp:effectExtent b="0" l="0" r="0" t="0"/>
-                  <wp:docPr id="27" name="image23.png"/>
+                  <wp:docPr id="30" name="image23.png"/>
                   <a:graphic>
                     <a:graphicData uri="http://schemas.openxmlformats.org/drawingml/2006/picture">
                       <pic:pic>
@@ -5744,12 +5744,12 @@
                 <wp:inline distB="114300" distT="114300" distL="114300" distR="114300">
                   <wp:extent cx="1571625" cy="50800"/>
                   <wp:effectExtent b="0" l="0" r="0" t="0"/>
-                  <wp:docPr id="85" name="image84.png"/>
+                  <wp:docPr id="92" name="image93.png"/>
                   <a:graphic>
                     <a:graphicData uri="http://schemas.openxmlformats.org/drawingml/2006/picture">
                       <pic:pic>
                         <pic:nvPicPr>
-                          <pic:cNvPr id="0" name="image84.png"/>
+                          <pic:cNvPr id="0" name="image93.png"/>
                           <pic:cNvPicPr preferRelativeResize="0"/>
                         </pic:nvPicPr>
                         <pic:blipFill>
@@ -5949,12 +5949,12 @@
                 <wp:inline distB="114300" distT="114300" distL="114300" distR="114300">
                   <wp:extent cx="304800" cy="304800"/>
                   <wp:effectExtent b="0" l="0" r="0" t="0"/>
-                  <wp:docPr id="44" name="image43.png"/>
+                  <wp:docPr id="49" name="image50.png"/>
                   <a:graphic>
                     <a:graphicData uri="http://schemas.openxmlformats.org/drawingml/2006/picture">
                       <pic:pic>
                         <pic:nvPicPr>
-                          <pic:cNvPr id="0" name="image43.png"/>
+                          <pic:cNvPr id="0" name="image50.png"/>
                           <pic:cNvPicPr preferRelativeResize="0"/>
                         </pic:nvPicPr>
                         <pic:blipFill>
@@ -6055,12 +6055,12 @@
                 <wp:inline distB="114300" distT="114300" distL="114300" distR="114300">
                   <wp:extent cx="609600" cy="304800"/>
                   <wp:effectExtent b="0" l="0" r="0" t="0"/>
-                  <wp:docPr id="75" name="image78.png"/>
+                  <wp:docPr id="81" name="image81.png"/>
                   <a:graphic>
                     <a:graphicData uri="http://schemas.openxmlformats.org/drawingml/2006/picture">
                       <pic:pic>
                         <pic:nvPicPr>
-                          <pic:cNvPr id="0" name="image78.png"/>
+                          <pic:cNvPr id="0" name="image81.png"/>
                           <pic:cNvPicPr preferRelativeResize="0"/>
                         </pic:nvPicPr>
                         <pic:blipFill>
@@ -6164,12 +6164,12 @@
                 <wp:inline distB="114300" distT="114300" distL="114300" distR="114300">
                   <wp:extent cx="609600" cy="304800"/>
                   <wp:effectExtent b="0" l="0" r="0" t="0"/>
-                  <wp:docPr id="10" name="image14.png"/>
+                  <wp:docPr id="12" name="image7.png"/>
                   <a:graphic>
                     <a:graphicData uri="http://schemas.openxmlformats.org/drawingml/2006/picture">
                       <pic:pic>
                         <pic:nvPicPr>
-                          <pic:cNvPr id="0" name="image14.png"/>
+                          <pic:cNvPr id="0" name="image7.png"/>
                           <pic:cNvPicPr preferRelativeResize="0"/>
                         </pic:nvPicPr>
                         <pic:blipFill>
@@ -6270,12 +6270,12 @@
                 <wp:inline distB="114300" distT="114300" distL="114300" distR="114300">
                   <wp:extent cx="609600" cy="304800"/>
                   <wp:effectExtent b="0" l="0" r="0" t="0"/>
-                  <wp:docPr id="72" name="image76.png"/>
+                  <wp:docPr id="78" name="image83.png"/>
                   <a:graphic>
                     <a:graphicData uri="http://schemas.openxmlformats.org/drawingml/2006/picture">
                       <pic:pic>
                         <pic:nvPicPr>
-                          <pic:cNvPr id="0" name="image76.png"/>
+                          <pic:cNvPr id="0" name="image83.png"/>
                           <pic:cNvPicPr preferRelativeResize="0"/>
                         </pic:nvPicPr>
                         <pic:blipFill>
@@ -6379,12 +6379,12 @@
                 <wp:inline distB="114300" distT="114300" distL="114300" distR="114300">
                   <wp:extent cx="609600" cy="304800"/>
                   <wp:effectExtent b="0" l="0" r="0" t="0"/>
-                  <wp:docPr id="45" name="image47.png"/>
+                  <wp:docPr id="50" name="image52.png"/>
                   <a:graphic>
                     <a:graphicData uri="http://schemas.openxmlformats.org/drawingml/2006/picture">
                       <pic:pic>
                         <pic:nvPicPr>
-                          <pic:cNvPr id="0" name="image47.png"/>
+                          <pic:cNvPr id="0" name="image52.png"/>
                           <pic:cNvPicPr preferRelativeResize="0"/>
                         </pic:nvPicPr>
                         <pic:blipFill>
@@ -6488,12 +6488,12 @@
                 <wp:inline distB="114300" distT="114300" distL="114300" distR="114300">
                   <wp:extent cx="609600" cy="304800"/>
                   <wp:effectExtent b="0" l="0" r="0" t="0"/>
-                  <wp:docPr id="59" name="image73.png"/>
+                  <wp:docPr id="65" name="image77.png"/>
                   <a:graphic>
                     <a:graphicData uri="http://schemas.openxmlformats.org/drawingml/2006/picture">
                       <pic:pic>
                         <pic:nvPicPr>
-                          <pic:cNvPr id="0" name="image73.png"/>
+                          <pic:cNvPr id="0" name="image77.png"/>
                           <pic:cNvPicPr preferRelativeResize="0"/>
                         </pic:nvPicPr>
                         <pic:blipFill>
@@ -6692,12 +6692,12 @@
                 <wp:inline distB="114300" distT="114300" distL="114300" distR="114300">
                   <wp:extent cx="304800" cy="304800"/>
                   <wp:effectExtent b="0" l="0" r="0" t="0"/>
-                  <wp:docPr id="87" name="image86.png"/>
+                  <wp:docPr id="94" name="image91.png"/>
                   <a:graphic>
                     <a:graphicData uri="http://schemas.openxmlformats.org/drawingml/2006/picture">
                       <pic:pic>
                         <pic:nvPicPr>
-                          <pic:cNvPr id="0" name="image86.png"/>
+                          <pic:cNvPr id="0" name="image91.png"/>
                           <pic:cNvPicPr preferRelativeResize="0"/>
                         </pic:nvPicPr>
                         <pic:blipFill>
@@ -6798,12 +6798,12 @@
                 <wp:inline distB="114300" distT="114300" distL="114300" distR="114300">
                   <wp:extent cx="304800" cy="304800"/>
                   <wp:effectExtent b="0" l="0" r="0" t="0"/>
-                  <wp:docPr id="84" name="image87.png"/>
+                  <wp:docPr id="90" name="image86.png"/>
                   <a:graphic>
                     <a:graphicData uri="http://schemas.openxmlformats.org/drawingml/2006/picture">
                       <pic:pic>
                         <pic:nvPicPr>
-                          <pic:cNvPr id="0" name="image87.png"/>
+                          <pic:cNvPr id="0" name="image86.png"/>
                           <pic:cNvPicPr preferRelativeResize="0"/>
                         </pic:nvPicPr>
                         <pic:blipFill>
@@ -6907,12 +6907,12 @@
                 <wp:inline distB="114300" distT="114300" distL="114300" distR="114300">
                   <wp:extent cx="304800" cy="304800"/>
                   <wp:effectExtent b="0" l="0" r="0" t="0"/>
-                  <wp:docPr id="78" name="image65.png"/>
+                  <wp:docPr id="84" name="image76.png"/>
                   <a:graphic>
                     <a:graphicData uri="http://schemas.openxmlformats.org/drawingml/2006/picture">
                       <pic:pic>
                         <pic:nvPicPr>
-                          <pic:cNvPr id="0" name="image65.png"/>
+                          <pic:cNvPr id="0" name="image76.png"/>
                           <pic:cNvPicPr preferRelativeResize="0"/>
                         </pic:nvPicPr>
                         <pic:blipFill>
@@ -7016,12 +7016,12 @@
                 <wp:inline distB="114300" distT="114300" distL="114300" distR="114300">
                   <wp:extent cx="304800" cy="304800"/>
                   <wp:effectExtent b="0" l="0" r="0" t="0"/>
-                  <wp:docPr id="29" name="image22.png"/>
+                  <wp:docPr id="32" name="image28.png"/>
                   <a:graphic>
                     <a:graphicData uri="http://schemas.openxmlformats.org/drawingml/2006/picture">
                       <pic:pic>
                         <pic:nvPicPr>
-                          <pic:cNvPr id="0" name="image22.png"/>
+                          <pic:cNvPr id="0" name="image28.png"/>
                           <pic:cNvPicPr preferRelativeResize="0"/>
                         </pic:nvPicPr>
                         <pic:blipFill>
@@ -7122,12 +7122,12 @@
                 <wp:inline distB="114300" distT="114300" distL="114300" distR="114300">
                   <wp:extent cx="304800" cy="304800"/>
                   <wp:effectExtent b="0" l="0" r="0" t="0"/>
-                  <wp:docPr id="73" name="image67.png"/>
+                  <wp:docPr id="79" name="image80.png"/>
                   <a:graphic>
                     <a:graphicData uri="http://schemas.openxmlformats.org/drawingml/2006/picture">
                       <pic:pic>
                         <pic:nvPicPr>
-                          <pic:cNvPr id="0" name="image67.png"/>
+                          <pic:cNvPr id="0" name="image80.png"/>
                           <pic:cNvPicPr preferRelativeResize="0"/>
                         </pic:nvPicPr>
                         <pic:blipFill>
@@ -7228,12 +7228,12 @@
                 <wp:inline distB="114300" distT="114300" distL="114300" distR="114300">
                   <wp:extent cx="1571625" cy="863600"/>
                   <wp:effectExtent b="0" l="0" r="0" t="0"/>
-                  <wp:docPr id="66" name="image57.png"/>
+                  <wp:docPr id="72" name="image65.png"/>
                   <a:graphic>
                     <a:graphicData uri="http://schemas.openxmlformats.org/drawingml/2006/picture">
                       <pic:pic>
                         <pic:nvPicPr>
-                          <pic:cNvPr id="0" name="image57.png"/>
+                          <pic:cNvPr id="0" name="image65.png"/>
                           <pic:cNvPicPr preferRelativeResize="0"/>
                         </pic:nvPicPr>
                         <pic:blipFill>
@@ -7334,12 +7334,12 @@
                 <wp:inline distB="114300" distT="114300" distL="114300" distR="114300">
                   <wp:extent cx="1571625" cy="863600"/>
                   <wp:effectExtent b="0" l="0" r="0" t="0"/>
-                  <wp:docPr id="15" name="image18.png"/>
+                  <wp:docPr id="18" name="image14.png"/>
                   <a:graphic>
                     <a:graphicData uri="http://schemas.openxmlformats.org/drawingml/2006/picture">
                       <pic:pic>
                         <pic:nvPicPr>
-                          <pic:cNvPr id="0" name="image18.png"/>
+                          <pic:cNvPr id="0" name="image14.png"/>
                           <pic:cNvPicPr preferRelativeResize="0"/>
                         </pic:nvPicPr>
                         <pic:blipFill>
@@ -7543,12 +7543,12 @@
                 <wp:inline distB="114300" distT="114300" distL="114300" distR="114300">
                   <wp:extent cx="304800" cy="304800"/>
                   <wp:effectExtent b="0" l="0" r="0" t="0"/>
-                  <wp:docPr id="62" name="image54.png"/>
+                  <wp:docPr id="68" name="image58.png"/>
                   <a:graphic>
                     <a:graphicData uri="http://schemas.openxmlformats.org/drawingml/2006/picture">
                       <pic:pic>
                         <pic:nvPicPr>
-                          <pic:cNvPr id="0" name="image54.png"/>
+                          <pic:cNvPr id="0" name="image58.png"/>
                           <pic:cNvPicPr preferRelativeResize="0"/>
                         </pic:nvPicPr>
                         <pic:blipFill>
@@ -7649,12 +7649,12 @@
                 <wp:inline distB="114300" distT="114300" distL="114300" distR="114300">
                   <wp:extent cx="304800" cy="304800"/>
                   <wp:effectExtent b="0" l="0" r="0" t="0"/>
-                  <wp:docPr id="43" name="image38.png"/>
+                  <wp:docPr id="48" name="image45.png"/>
                   <a:graphic>
                     <a:graphicData uri="http://schemas.openxmlformats.org/drawingml/2006/picture">
                       <pic:pic>
                         <pic:nvPicPr>
-                          <pic:cNvPr id="0" name="image38.png"/>
+                          <pic:cNvPr id="0" name="image45.png"/>
                           <pic:cNvPicPr preferRelativeResize="0"/>
                         </pic:nvPicPr>
                         <pic:blipFill>
@@ -7755,12 +7755,12 @@
                 <wp:inline distB="114300" distT="114300" distL="114300" distR="114300">
                   <wp:extent cx="304800" cy="304800"/>
                   <wp:effectExtent b="0" l="0" r="0" t="0"/>
-                  <wp:docPr id="42" name="image40.png"/>
+                  <wp:docPr id="47" name="image48.png"/>
                   <a:graphic>
                     <a:graphicData uri="http://schemas.openxmlformats.org/drawingml/2006/picture">
                       <pic:pic>
                         <pic:nvPicPr>
-                          <pic:cNvPr id="0" name="image40.png"/>
+                          <pic:cNvPr id="0" name="image48.png"/>
                           <pic:cNvPicPr preferRelativeResize="0"/>
                         </pic:nvPicPr>
                         <pic:blipFill>
@@ -7961,12 +7961,12 @@
                 <wp:inline distB="114300" distT="114300" distL="114300" distR="114300">
                   <wp:extent cx="1571625" cy="1574800"/>
                   <wp:effectExtent b="0" l="0" r="0" t="0"/>
-                  <wp:docPr id="12" name="image4.png"/>
+                  <wp:docPr id="14" name="image15.png"/>
                   <a:graphic>
                     <a:graphicData uri="http://schemas.openxmlformats.org/drawingml/2006/picture">
                       <pic:pic>
                         <pic:nvPicPr>
-                          <pic:cNvPr id="0" name="image4.png"/>
+                          <pic:cNvPr id="0" name="image15.png"/>
                           <pic:cNvPicPr preferRelativeResize="0"/>
                         </pic:nvPicPr>
                         <pic:blipFill>
@@ -8065,18 +8065,127 @@
               <w:rPr/>
               <w:drawing>
                 <wp:inline distB="114300" distT="114300" distL="114300" distR="114300">
-                  <wp:extent cx="1571625" cy="863600"/>
+                  <wp:extent cx="1571625" cy="1574800"/>
                   <wp:effectExtent b="0" l="0" r="0" t="0"/>
-                  <wp:docPr id="51" name="image56.png"/>
+                  <wp:docPr id="5" name="image11.png"/>
                   <a:graphic>
                     <a:graphicData uri="http://schemas.openxmlformats.org/drawingml/2006/picture">
                       <pic:pic>
                         <pic:nvPicPr>
-                          <pic:cNvPr id="0" name="image56.png"/>
+                          <pic:cNvPr id="0" name="image11.png"/>
                           <pic:cNvPicPr preferRelativeResize="0"/>
                         </pic:nvPicPr>
                         <pic:blipFill>
                           <a:blip r:embed="rId63"/>
+                          <a:srcRect b="0" l="0" r="0" t="0"/>
+                          <a:stretch>
+                            <a:fillRect/>
+                          </a:stretch>
+                        </pic:blipFill>
+                        <pic:spPr>
+                          <a:xfrm>
+                            <a:off x="0" y="0"/>
+                            <a:ext cx="1571625" cy="1574800"/>
+                          </a:xfrm>
+                          <a:prstGeom prst="rect"/>
+                          <a:ln/>
+                        </pic:spPr>
+                      </pic:pic>
+                    </a:graphicData>
+                  </a:graphic>
+                </wp:inline>
+              </w:drawing>
+            </w:r>
+            <w:r>
+              <w:rPr>
+                <w:rtl w:val="0"/>
+              </w:rPr>
+            </w:r>
+          </w:p>
+        </w:tc>
+        <w:tc>
+          <w:tcPr>
+            <w:shd w:fill="auto" w:val="clear"/>
+            <w:tcMar>
+              <w:top w:w="100.0" w:type="dxa"/>
+              <w:left w:w="100.0" w:type="dxa"/>
+              <w:bottom w:w="100.0" w:type="dxa"/>
+              <w:right w:w="100.0" w:type="dxa"/>
+            </w:tcMar>
+            <w:vAlign w:val="top"/>
+          </w:tcPr>
+          <w:p>
+            <w:pPr>
+              <w:widowControl w:val="0"/>
+              <w:spacing w:line="240" w:lineRule="auto"/>
+              <w:rPr/>
+            </w:pPr>
+            <w:r>
+              <w:rPr>
+                <w:b w:val="1"/>
+                <w:rtl w:val="0"/>
+              </w:rPr>
+              <w:t xml:space="preserve">CompostBinLIVES.png</w:t>
+            </w:r>
+            <w:r>
+              <w:rPr>
+                <w:rtl w:val="0"/>
+              </w:rPr>
+            </w:r>
+          </w:p>
+          <w:p>
+            <w:pPr>
+              <w:widowControl w:val="0"/>
+              <w:spacing w:line="240" w:lineRule="auto"/>
+              <w:rPr/>
+            </w:pPr>
+            <w:r>
+              <w:rPr>
+                <w:rtl w:val="0"/>
+              </w:rPr>
+              <w:t xml:space="preserve">The background of the shop with lives instead of powerups.</w:t>
+            </w:r>
+          </w:p>
+        </w:tc>
+      </w:tr>
+      <w:tr>
+        <w:trPr>
+          <w:cantSplit w:val="0"/>
+          <w:tblHeader w:val="0"/>
+        </w:trPr>
+        <w:tc>
+          <w:tcPr>
+            <w:shd w:fill="auto" w:val="clear"/>
+            <w:tcMar>
+              <w:top w:w="100.0" w:type="dxa"/>
+              <w:left w:w="100.0" w:type="dxa"/>
+              <w:bottom w:w="100.0" w:type="dxa"/>
+              <w:right w:w="100.0" w:type="dxa"/>
+            </w:tcMar>
+            <w:vAlign w:val="top"/>
+          </w:tcPr>
+          <w:p>
+            <w:pPr>
+              <w:widowControl w:val="0"/>
+              <w:spacing w:line="240" w:lineRule="auto"/>
+              <w:rPr/>
+            </w:pPr>
+            <w:r>
+              <w:rPr/>
+              <w:drawing>
+                <wp:inline distB="114300" distT="114300" distL="114300" distR="114300">
+                  <wp:extent cx="1571625" cy="863600"/>
+                  <wp:effectExtent b="0" l="0" r="0" t="0"/>
+                  <wp:docPr id="57" name="image54.png"/>
+                  <a:graphic>
+                    <a:graphicData uri="http://schemas.openxmlformats.org/drawingml/2006/picture">
+                      <pic:pic>
+                        <pic:nvPicPr>
+                          <pic:cNvPr id="0" name="image54.png"/>
+                          <pic:cNvPicPr preferRelativeResize="0"/>
+                        </pic:nvPicPr>
+                        <pic:blipFill>
+                          <a:blip r:embed="rId64"/>
                           <a:srcRect b="0" l="0" r="0" t="0"/>
                           <a:stretch>
                             <a:fillRect/>
@@ -8173,16 +8282,16 @@
                 <wp:inline distB="114300" distT="114300" distL="114300" distR="114300">
                   <wp:extent cx="1571625" cy="1574800"/>
                   <wp:effectExtent b="0" l="0" r="0" t="0"/>
-                  <wp:docPr id="1" name="image16.png"/>
+                  <wp:docPr id="1" name="image13.png"/>
                   <a:graphic>
                     <a:graphicData uri="http://schemas.openxmlformats.org/drawingml/2006/picture">
                       <pic:pic>
                         <pic:nvPicPr>
-                          <pic:cNvPr id="0" name="image16.png"/>
+                          <pic:cNvPr id="0" name="image13.png"/>
                           <pic:cNvPicPr preferRelativeResize="0"/>
                         </pic:nvPicPr>
                         <pic:blipFill>
-                          <a:blip r:embed="rId64"/>
+                          <a:blip r:embed="rId65"/>
                           <a:srcRect b="0" l="0" r="0" t="0"/>
                           <a:stretch>
                             <a:fillRect/>
@@ -8279,118 +8388,12 @@
                 <wp:inline distB="114300" distT="114300" distL="114300" distR="114300">
                   <wp:extent cx="457200" cy="257175"/>
                   <wp:effectExtent b="0" l="0" r="0" t="0"/>
-                  <wp:docPr id="46" name="image36.png"/>
+                  <wp:docPr id="51" name="image51.png"/>
                   <a:graphic>
                     <a:graphicData uri="http://schemas.openxmlformats.org/drawingml/2006/picture">
                       <pic:pic>
                         <pic:nvPicPr>
-                          <pic:cNvPr id="0" name="image36.png"/>
-                          <pic:cNvPicPr preferRelativeResize="0"/>
-                        </pic:nvPicPr>
-                        <pic:blipFill>
-                          <a:blip r:embed="rId65"/>
-                          <a:srcRect b="0" l="0" r="0" t="0"/>
-                          <a:stretch>
-                            <a:fillRect/>
-                          </a:stretch>
-                        </pic:blipFill>
-                        <pic:spPr>
-                          <a:xfrm>
-                            <a:off x="0" y="0"/>
-                            <a:ext cx="457200" cy="257175"/>
-                          </a:xfrm>
-                          <a:prstGeom prst="rect"/>
-                          <a:ln/>
-                        </pic:spPr>
-                      </pic:pic>
-                    </a:graphicData>
-                  </a:graphic>
-                </wp:inline>
-              </w:drawing>
-            </w:r>
-            <w:r>
-              <w:rPr>
-                <w:rtl w:val="0"/>
-              </w:rPr>
-            </w:r>
-          </w:p>
-        </w:tc>
-        <w:tc>
-          <w:tcPr>
-            <w:shd w:fill="auto" w:val="clear"/>
-            <w:tcMar>
-              <w:top w:w="100.0" w:type="dxa"/>
-              <w:left w:w="100.0" w:type="dxa"/>
-              <w:bottom w:w="100.0" w:type="dxa"/>
-              <w:right w:w="100.0" w:type="dxa"/>
-            </w:tcMar>
-            <w:vAlign w:val="top"/>
-          </w:tcPr>
-          <w:p>
-            <w:pPr>
-              <w:widowControl w:val="0"/>
-              <w:spacing w:line="240" w:lineRule="auto"/>
-              <w:rPr>
-                <w:b w:val="1"/>
-              </w:rPr>
-            </w:pPr>
-            <w:r>
-              <w:rPr>
-                <w:b w:val="1"/>
-                <w:rtl w:val="0"/>
-              </w:rPr>
-              <w:t xml:space="preserve">Buy-Checkpoint1F.png</w:t>
-            </w:r>
-          </w:p>
-          <w:p>
-            <w:pPr>
-              <w:widowControl w:val="0"/>
-              <w:spacing w:line="240" w:lineRule="auto"/>
-              <w:rPr/>
-            </w:pPr>
-            <w:r>
-              <w:rPr>
-                <w:rtl w:val="0"/>
-              </w:rPr>
-              <w:t xml:space="preserve">Button to buy checkpoint.</w:t>
-            </w:r>
-          </w:p>
-        </w:tc>
-      </w:tr>
-      <w:tr>
-        <w:trPr>
-          <w:cantSplit w:val="0"/>
-          <w:tblHeader w:val="0"/>
-        </w:trPr>
-        <w:tc>
-          <w:tcPr>
-            <w:shd w:fill="auto" w:val="clear"/>
-            <w:tcMar>
-              <w:top w:w="100.0" w:type="dxa"/>
-              <w:left w:w="100.0" w:type="dxa"/>
-              <w:bottom w:w="100.0" w:type="dxa"/>
-              <w:right w:w="100.0" w:type="dxa"/>
-            </w:tcMar>
-            <w:vAlign w:val="top"/>
-          </w:tcPr>
-          <w:p>
-            <w:pPr>
-              <w:widowControl w:val="0"/>
-              <w:spacing w:line="240" w:lineRule="auto"/>
-              <w:rPr/>
-            </w:pPr>
-            <w:r>
-              <w:rPr/>
-              <w:drawing>
-                <wp:inline distB="114300" distT="114300" distL="114300" distR="114300">
-                  <wp:extent cx="457200" cy="257175"/>
-                  <wp:effectExtent b="0" l="0" r="0" t="0"/>
-                  <wp:docPr id="16" name="image1.png"/>
-                  <a:graphic>
-                    <a:graphicData uri="http://schemas.openxmlformats.org/drawingml/2006/picture">
-                      <pic:pic>
-                        <pic:nvPicPr>
-                          <pic:cNvPr id="0" name="image1.png"/>
+                          <pic:cNvPr id="0" name="image51.png"/>
                           <pic:cNvPicPr preferRelativeResize="0"/>
                         </pic:nvPicPr>
                         <pic:blipFill>
@@ -8436,37 +8439,29 @@
             <w:pPr>
               <w:widowControl w:val="0"/>
               <w:spacing w:line="240" w:lineRule="auto"/>
-              <w:rPr/>
-            </w:pPr>
-            <w:r>
-              <w:rPr>
-                <w:b w:val="1"/>
-                <w:rtl w:val="0"/>
-              </w:rPr>
-              <w:t xml:space="preserve">Bought-Checkpoint1F.png</w:t>
-            </w:r>
-            <w:r>
-              <w:rPr>
-                <w:rtl w:val="0"/>
-              </w:rPr>
-            </w:r>
-          </w:p>
-          <w:p>
-            <w:pPr>
-              <w:widowControl w:val="0"/>
-              <w:spacing w:line="240" w:lineRule="auto"/>
-              <w:rPr/>
-            </w:pPr>
-            <w:r>
-              <w:rPr>
-                <w:rtl w:val="0"/>
-              </w:rPr>
-              <w:t xml:space="preserve">You’ve bought the checkpoint and can equip/enable it.</w:t>
-            </w:r>
-            <w:r>
-              <w:rPr>
-                <w:rtl w:val="0"/>
-              </w:rPr>
+              <w:rPr>
+                <w:b w:val="1"/>
+              </w:rPr>
+            </w:pPr>
+            <w:r>
+              <w:rPr>
+                <w:b w:val="1"/>
+                <w:rtl w:val="0"/>
+              </w:rPr>
+              <w:t xml:space="preserve">Buy-Checkpoint1F.png</w:t>
+            </w:r>
+          </w:p>
+          <w:p>
+            <w:pPr>
+              <w:widowControl w:val="0"/>
+              <w:spacing w:line="240" w:lineRule="auto"/>
+              <w:rPr/>
+            </w:pPr>
+            <w:r>
+              <w:rPr>
+                <w:rtl w:val="0"/>
+              </w:rPr>
+              <w:t xml:space="preserve">Button to buy checkpoint.</w:t>
             </w:r>
           </w:p>
         </w:tc>
@@ -8499,12 +8494,12 @@
                 <wp:inline distB="114300" distT="114300" distL="114300" distR="114300">
                   <wp:extent cx="457200" cy="257175"/>
                   <wp:effectExtent b="0" l="0" r="0" t="0"/>
-                  <wp:docPr id="38" name="image37.png"/>
+                  <wp:docPr id="19" name="image24.png"/>
                   <a:graphic>
                     <a:graphicData uri="http://schemas.openxmlformats.org/drawingml/2006/picture">
                       <pic:pic>
                         <pic:nvPicPr>
-                          <pic:cNvPr id="0" name="image37.png"/>
+                          <pic:cNvPr id="0" name="image24.png"/>
                           <pic:cNvPicPr preferRelativeResize="0"/>
                         </pic:nvPicPr>
                         <pic:blipFill>
@@ -8557,25 +8552,30 @@
                 <w:b w:val="1"/>
                 <w:rtl w:val="0"/>
               </w:rPr>
-              <w:t xml:space="preserve">Equipped-Checkpoint1F.png</w:t>
-            </w:r>
-            <w:r>
-              <w:rPr>
-                <w:rtl w:val="0"/>
-              </w:rPr>
-            </w:r>
-          </w:p>
-          <w:p>
-            <w:pPr>
-              <w:widowControl w:val="0"/>
-              <w:spacing w:line="240" w:lineRule="auto"/>
-              <w:rPr/>
-            </w:pPr>
-            <w:r>
-              <w:rPr>
-                <w:rtl w:val="0"/>
-              </w:rPr>
-              <w:t xml:space="preserve">You’ve equipped/enabled the checkpoint.</w:t>
+              <w:t xml:space="preserve">Bought-Checkpoint1F.png</w:t>
+            </w:r>
+            <w:r>
+              <w:rPr>
+                <w:rtl w:val="0"/>
+              </w:rPr>
+            </w:r>
+          </w:p>
+          <w:p>
+            <w:pPr>
+              <w:widowControl w:val="0"/>
+              <w:spacing w:line="240" w:lineRule="auto"/>
+              <w:rPr/>
+            </w:pPr>
+            <w:r>
+              <w:rPr>
+                <w:rtl w:val="0"/>
+              </w:rPr>
+              <w:t xml:space="preserve">You’ve bought the checkpoint and can equip/enable it.</w:t>
+            </w:r>
+            <w:r>
+              <w:rPr>
+                <w:rtl w:val="0"/>
+              </w:rPr>
             </w:r>
           </w:p>
         </w:tc>
@@ -8608,12 +8608,12 @@
                 <wp:inline distB="114300" distT="114300" distL="114300" distR="114300">
                   <wp:extent cx="457200" cy="257175"/>
                   <wp:effectExtent b="0" l="0" r="0" t="0"/>
-                  <wp:docPr id="25" name="image33.png"/>
+                  <wp:docPr id="42" name="image42.png"/>
                   <a:graphic>
                     <a:graphicData uri="http://schemas.openxmlformats.org/drawingml/2006/picture">
                       <pic:pic>
                         <pic:nvPicPr>
-                          <pic:cNvPr id="0" name="image33.png"/>
+                          <pic:cNvPr id="0" name="image42.png"/>
                           <pic:cNvPicPr preferRelativeResize="0"/>
                         </pic:nvPicPr>
                         <pic:blipFill>
@@ -8659,29 +8659,32 @@
             <w:pPr>
               <w:widowControl w:val="0"/>
               <w:spacing w:line="240" w:lineRule="auto"/>
-              <w:rPr>
-                <w:b w:val="1"/>
-              </w:rPr>
-            </w:pPr>
-            <w:r>
-              <w:rPr>
-                <w:b w:val="1"/>
-                <w:rtl w:val="0"/>
-              </w:rPr>
-              <w:t xml:space="preserve">Buy-GlacierGun.png</w:t>
-            </w:r>
-          </w:p>
-          <w:p>
-            <w:pPr>
-              <w:widowControl w:val="0"/>
-              <w:spacing w:line="240" w:lineRule="auto"/>
-              <w:rPr/>
-            </w:pPr>
-            <w:r>
-              <w:rPr>
-                <w:rtl w:val="0"/>
-              </w:rPr>
-              <w:t xml:space="preserve">Button to buy Glacier Gun.</w:t>
+              <w:rPr/>
+            </w:pPr>
+            <w:r>
+              <w:rPr>
+                <w:b w:val="1"/>
+                <w:rtl w:val="0"/>
+              </w:rPr>
+              <w:t xml:space="preserve">Equipped-Checkpoint1F.png</w:t>
+            </w:r>
+            <w:r>
+              <w:rPr>
+                <w:rtl w:val="0"/>
+              </w:rPr>
+            </w:r>
+          </w:p>
+          <w:p>
+            <w:pPr>
+              <w:widowControl w:val="0"/>
+              <w:spacing w:line="240" w:lineRule="auto"/>
+              <w:rPr/>
+            </w:pPr>
+            <w:r>
+              <w:rPr>
+                <w:rtl w:val="0"/>
+              </w:rPr>
+              <w:t xml:space="preserve">You’ve equipped/enabled the checkpoint.</w:t>
             </w:r>
           </w:p>
         </w:tc>
@@ -8714,12 +8717,12 @@
                 <wp:inline distB="114300" distT="114300" distL="114300" distR="114300">
                   <wp:extent cx="457200" cy="257175"/>
                   <wp:effectExtent b="0" l="0" r="0" t="0"/>
-                  <wp:docPr id="17" name="image13.png"/>
+                  <wp:docPr id="28" name="image43.png"/>
                   <a:graphic>
                     <a:graphicData uri="http://schemas.openxmlformats.org/drawingml/2006/picture">
                       <pic:pic>
                         <pic:nvPicPr>
-                          <pic:cNvPr id="0" name="image13.png"/>
+                          <pic:cNvPr id="0" name="image43.png"/>
                           <pic:cNvPicPr preferRelativeResize="0"/>
                         </pic:nvPicPr>
                         <pic:blipFill>
@@ -8765,32 +8768,29 @@
             <w:pPr>
               <w:widowControl w:val="0"/>
               <w:spacing w:line="240" w:lineRule="auto"/>
-              <w:rPr/>
-            </w:pPr>
-            <w:r>
-              <w:rPr>
-                <w:b w:val="1"/>
-                <w:rtl w:val="0"/>
-              </w:rPr>
-              <w:t xml:space="preserve">Bought-GlacierGun.png</w:t>
-            </w:r>
-            <w:r>
-              <w:rPr>
-                <w:rtl w:val="0"/>
-              </w:rPr>
-            </w:r>
-          </w:p>
-          <w:p>
-            <w:pPr>
-              <w:widowControl w:val="0"/>
-              <w:spacing w:line="240" w:lineRule="auto"/>
-              <w:rPr/>
-            </w:pPr>
-            <w:r>
-              <w:rPr>
-                <w:rtl w:val="0"/>
-              </w:rPr>
-              <w:t xml:space="preserve">You’ve bought Glacier Gun and can equip it.</w:t>
+              <w:rPr>
+                <w:b w:val="1"/>
+              </w:rPr>
+            </w:pPr>
+            <w:r>
+              <w:rPr>
+                <w:b w:val="1"/>
+                <w:rtl w:val="0"/>
+              </w:rPr>
+              <w:t xml:space="preserve">Buy-GlacierGun.png</w:t>
+            </w:r>
+          </w:p>
+          <w:p>
+            <w:pPr>
+              <w:widowControl w:val="0"/>
+              <w:spacing w:line="240" w:lineRule="auto"/>
+              <w:rPr/>
+            </w:pPr>
+            <w:r>
+              <w:rPr>
+                <w:rtl w:val="0"/>
+              </w:rPr>
+              <w:t xml:space="preserve">Button to buy Glacier Gun.</w:t>
             </w:r>
           </w:p>
         </w:tc>
@@ -8823,12 +8823,12 @@
                 <wp:inline distB="114300" distT="114300" distL="114300" distR="114300">
                   <wp:extent cx="457200" cy="257175"/>
                   <wp:effectExtent b="0" l="0" r="0" t="0"/>
-                  <wp:docPr id="65" name="image61.png"/>
+                  <wp:docPr id="20" name="image22.png"/>
                   <a:graphic>
                     <a:graphicData uri="http://schemas.openxmlformats.org/drawingml/2006/picture">
                       <pic:pic>
                         <pic:nvPicPr>
-                          <pic:cNvPr id="0" name="image61.png"/>
+                          <pic:cNvPr id="0" name="image22.png"/>
                           <pic:cNvPicPr preferRelativeResize="0"/>
                         </pic:nvPicPr>
                         <pic:blipFill>
@@ -8881,25 +8881,25 @@
                 <w:b w:val="1"/>
                 <w:rtl w:val="0"/>
               </w:rPr>
-              <w:t xml:space="preserve">Equipped-GlacierGun.png</w:t>
-            </w:r>
-            <w:r>
-              <w:rPr>
-                <w:rtl w:val="0"/>
-              </w:rPr>
-            </w:r>
-          </w:p>
-          <w:p>
-            <w:pPr>
-              <w:widowControl w:val="0"/>
-              <w:spacing w:line="240" w:lineRule="auto"/>
-              <w:rPr/>
-            </w:pPr>
-            <w:r>
-              <w:rPr>
-                <w:rtl w:val="0"/>
-              </w:rPr>
-              <w:t xml:space="preserve">You’ve chosen Glacier Gun as your weapon.</w:t>
+              <w:t xml:space="preserve">Bought-GlacierGun.png</w:t>
+            </w:r>
+            <w:r>
+              <w:rPr>
+                <w:rtl w:val="0"/>
+              </w:rPr>
+            </w:r>
+          </w:p>
+          <w:p>
+            <w:pPr>
+              <w:widowControl w:val="0"/>
+              <w:spacing w:line="240" w:lineRule="auto"/>
+              <w:rPr/>
+            </w:pPr>
+            <w:r>
+              <w:rPr>
+                <w:rtl w:val="0"/>
+              </w:rPr>
+              <w:t xml:space="preserve">You’ve bought Glacier Gun and can equip it.</w:t>
             </w:r>
           </w:p>
         </w:tc>
@@ -8932,12 +8932,12 @@
                 <wp:inline distB="114300" distT="114300" distL="114300" distR="114300">
                   <wp:extent cx="457200" cy="257175"/>
                   <wp:effectExtent b="0" l="0" r="0" t="0"/>
-                  <wp:docPr id="70" name="image69.png"/>
+                  <wp:docPr id="71" name="image64.png"/>
                   <a:graphic>
                     <a:graphicData uri="http://schemas.openxmlformats.org/drawingml/2006/picture">
                       <pic:pic>
                         <pic:nvPicPr>
-                          <pic:cNvPr id="0" name="image69.png"/>
+                          <pic:cNvPr id="0" name="image64.png"/>
                           <pic:cNvPicPr preferRelativeResize="0"/>
                         </pic:nvPicPr>
                         <pic:blipFill>
@@ -8990,25 +8990,25 @@
                 <w:b w:val="1"/>
                 <w:rtl w:val="0"/>
               </w:rPr>
-              <w:t xml:space="preserve">Buy-GreenGrenade.png</w:t>
-            </w:r>
-            <w:r>
-              <w:rPr>
-                <w:rtl w:val="0"/>
-              </w:rPr>
-            </w:r>
-          </w:p>
-          <w:p>
-            <w:pPr>
-              <w:widowControl w:val="0"/>
-              <w:spacing w:line="240" w:lineRule="auto"/>
-              <w:rPr/>
-            </w:pPr>
-            <w:r>
-              <w:rPr>
-                <w:rtl w:val="0"/>
-              </w:rPr>
-              <w:t xml:space="preserve">Button to buy Green Grenade.</w:t>
+              <w:t xml:space="preserve">Equipped-GlacierGun.png</w:t>
+            </w:r>
+            <w:r>
+              <w:rPr>
+                <w:rtl w:val="0"/>
+              </w:rPr>
+            </w:r>
+          </w:p>
+          <w:p>
+            <w:pPr>
+              <w:widowControl w:val="0"/>
+              <w:spacing w:line="240" w:lineRule="auto"/>
+              <w:rPr/>
+            </w:pPr>
+            <w:r>
+              <w:rPr>
+                <w:rtl w:val="0"/>
+              </w:rPr>
+              <w:t xml:space="preserve">You’ve chosen Glacier Gun as your weapon.</w:t>
             </w:r>
           </w:p>
         </w:tc>
@@ -9041,12 +9041,12 @@
                 <wp:inline distB="114300" distT="114300" distL="114300" distR="114300">
                   <wp:extent cx="457200" cy="257175"/>
                   <wp:effectExtent b="0" l="0" r="0" t="0"/>
-                  <wp:docPr id="79" name="image74.png"/>
+                  <wp:docPr id="76" name="image87.png"/>
                   <a:graphic>
                     <a:graphicData uri="http://schemas.openxmlformats.org/drawingml/2006/picture">
                       <pic:pic>
                         <pic:nvPicPr>
-                          <pic:cNvPr id="0" name="image74.png"/>
+                          <pic:cNvPr id="0" name="image87.png"/>
                           <pic:cNvPicPr preferRelativeResize="0"/>
                         </pic:nvPicPr>
                         <pic:blipFill>
@@ -9092,29 +9092,32 @@
             <w:pPr>
               <w:widowControl w:val="0"/>
               <w:spacing w:line="240" w:lineRule="auto"/>
-              <w:rPr>
-                <w:b w:val="1"/>
-              </w:rPr>
-            </w:pPr>
-            <w:r>
-              <w:rPr>
-                <w:b w:val="1"/>
-                <w:rtl w:val="0"/>
-              </w:rPr>
-              <w:t xml:space="preserve">Bought-GreenGrenade.png</w:t>
-            </w:r>
-          </w:p>
-          <w:p>
-            <w:pPr>
-              <w:widowControl w:val="0"/>
-              <w:spacing w:line="240" w:lineRule="auto"/>
-              <w:rPr/>
-            </w:pPr>
-            <w:r>
-              <w:rPr>
-                <w:rtl w:val="0"/>
-              </w:rPr>
-              <w:t xml:space="preserve">You’ve bought Green Grenade and can equip it.</w:t>
+              <w:rPr/>
+            </w:pPr>
+            <w:r>
+              <w:rPr>
+                <w:b w:val="1"/>
+                <w:rtl w:val="0"/>
+              </w:rPr>
+              <w:t xml:space="preserve">Buy-GreenGrenade.png</w:t>
+            </w:r>
+            <w:r>
+              <w:rPr>
+                <w:rtl w:val="0"/>
+              </w:rPr>
+            </w:r>
+          </w:p>
+          <w:p>
+            <w:pPr>
+              <w:widowControl w:val="0"/>
+              <w:spacing w:line="240" w:lineRule="auto"/>
+              <w:rPr/>
+            </w:pPr>
+            <w:r>
+              <w:rPr>
+                <w:rtl w:val="0"/>
+              </w:rPr>
+              <w:t xml:space="preserve">Button to buy Green Grenade.</w:t>
             </w:r>
           </w:p>
         </w:tc>
@@ -9147,12 +9150,12 @@
                 <wp:inline distB="114300" distT="114300" distL="114300" distR="114300">
                   <wp:extent cx="457200" cy="257175"/>
                   <wp:effectExtent b="0" l="0" r="0" t="0"/>
-                  <wp:docPr id="58" name="image49.png"/>
+                  <wp:docPr id="85" name="image90.png"/>
                   <a:graphic>
                     <a:graphicData uri="http://schemas.openxmlformats.org/drawingml/2006/picture">
                       <pic:pic>
                         <pic:nvPicPr>
-                          <pic:cNvPr id="0" name="image49.png"/>
+                          <pic:cNvPr id="0" name="image90.png"/>
                           <pic:cNvPicPr preferRelativeResize="0"/>
                         </pic:nvPicPr>
                         <pic:blipFill>
@@ -9207,20 +9210,20 @@
                 <w:b w:val="1"/>
                 <w:rtl w:val="0"/>
               </w:rPr>
-              <w:t xml:space="preserve">Equipped-GreenGrenade.png</w:t>
-            </w:r>
-          </w:p>
-          <w:p>
-            <w:pPr>
-              <w:widowControl w:val="0"/>
-              <w:spacing w:line="240" w:lineRule="auto"/>
-              <w:rPr/>
-            </w:pPr>
-            <w:r>
-              <w:rPr>
-                <w:rtl w:val="0"/>
-              </w:rPr>
-              <w:t xml:space="preserve">You’ve chosen Green Grenade as your weapon.</w:t>
+              <w:t xml:space="preserve">Bought-GreenGrenade.png</w:t>
+            </w:r>
+          </w:p>
+          <w:p>
+            <w:pPr>
+              <w:widowControl w:val="0"/>
+              <w:spacing w:line="240" w:lineRule="auto"/>
+              <w:rPr/>
+            </w:pPr>
+            <w:r>
+              <w:rPr>
+                <w:rtl w:val="0"/>
+              </w:rPr>
+              <w:t xml:space="preserve">You’ve bought Green Grenade and can equip it.</w:t>
             </w:r>
           </w:p>
         </w:tc>
@@ -9253,12 +9256,12 @@
                 <wp:inline distB="114300" distT="114300" distL="114300" distR="114300">
                   <wp:extent cx="457200" cy="257175"/>
                   <wp:effectExtent b="0" l="0" r="0" t="0"/>
-                  <wp:docPr id="49" name="image45.png"/>
+                  <wp:docPr id="64" name="image62.png"/>
                   <a:graphic>
                     <a:graphicData uri="http://schemas.openxmlformats.org/drawingml/2006/picture">
                       <pic:pic>
                         <pic:nvPicPr>
-                          <pic:cNvPr id="0" name="image45.png"/>
+                          <pic:cNvPr id="0" name="image62.png"/>
                           <pic:cNvPicPr preferRelativeResize="0"/>
                         </pic:nvPicPr>
                         <pic:blipFill>
@@ -9313,20 +9316,20 @@
                 <w:b w:val="1"/>
                 <w:rtl w:val="0"/>
               </w:rPr>
-              <w:t xml:space="preserve">Buy-LightningRod.png</w:t>
-            </w:r>
-          </w:p>
-          <w:p>
-            <w:pPr>
-              <w:widowControl w:val="0"/>
-              <w:spacing w:line="240" w:lineRule="auto"/>
-              <w:rPr/>
-            </w:pPr>
-            <w:r>
-              <w:rPr>
-                <w:rtl w:val="0"/>
-              </w:rPr>
-              <w:t xml:space="preserve">Button to buy Lightning Rod.</w:t>
+              <w:t xml:space="preserve">Equipped-GreenGrenade.png</w:t>
+            </w:r>
+          </w:p>
+          <w:p>
+            <w:pPr>
+              <w:widowControl w:val="0"/>
+              <w:spacing w:line="240" w:lineRule="auto"/>
+              <w:rPr/>
+            </w:pPr>
+            <w:r>
+              <w:rPr>
+                <w:rtl w:val="0"/>
+              </w:rPr>
+              <w:t xml:space="preserve">You’ve chosen Green Grenade as your weapon.</w:t>
             </w:r>
           </w:p>
         </w:tc>
@@ -9359,12 +9362,12 @@
                 <wp:inline distB="114300" distT="114300" distL="114300" distR="114300">
                   <wp:extent cx="457200" cy="257175"/>
                   <wp:effectExtent b="0" l="0" r="0" t="0"/>
-                  <wp:docPr id="23" name="image29.png"/>
+                  <wp:docPr id="55" name="image59.png"/>
                   <a:graphic>
                     <a:graphicData uri="http://schemas.openxmlformats.org/drawingml/2006/picture">
                       <pic:pic>
                         <pic:nvPicPr>
-                          <pic:cNvPr id="0" name="image29.png"/>
+                          <pic:cNvPr id="0" name="image59.png"/>
                           <pic:cNvPicPr preferRelativeResize="0"/>
                         </pic:nvPicPr>
                         <pic:blipFill>
@@ -9419,20 +9422,20 @@
                 <w:b w:val="1"/>
                 <w:rtl w:val="0"/>
               </w:rPr>
-              <w:t xml:space="preserve">Bought-LightningRod.png</w:t>
-            </w:r>
-          </w:p>
-          <w:p>
-            <w:pPr>
-              <w:widowControl w:val="0"/>
-              <w:spacing w:line="240" w:lineRule="auto"/>
-              <w:rPr/>
-            </w:pPr>
-            <w:r>
-              <w:rPr>
-                <w:rtl w:val="0"/>
-              </w:rPr>
-              <w:t xml:space="preserve">You’ve bought Lightning Rod and can equip it.</w:t>
+              <w:t xml:space="preserve">Buy-LightningRod.png</w:t>
+            </w:r>
+          </w:p>
+          <w:p>
+            <w:pPr>
+              <w:widowControl w:val="0"/>
+              <w:spacing w:line="240" w:lineRule="auto"/>
+              <w:rPr/>
+            </w:pPr>
+            <w:r>
+              <w:rPr>
+                <w:rtl w:val="0"/>
+              </w:rPr>
+              <w:t xml:space="preserve">Button to buy Lightning Rod.</w:t>
             </w:r>
           </w:p>
         </w:tc>
@@ -9465,12 +9468,12 @@
                 <wp:inline distB="114300" distT="114300" distL="114300" distR="114300">
                   <wp:extent cx="457200" cy="257175"/>
                   <wp:effectExtent b="0" l="0" r="0" t="0"/>
-                  <wp:docPr id="13" name="image7.png"/>
+                  <wp:docPr id="26" name="image35.png"/>
                   <a:graphic>
                     <a:graphicData uri="http://schemas.openxmlformats.org/drawingml/2006/picture">
                       <pic:pic>
                         <pic:nvPicPr>
-                          <pic:cNvPr id="0" name="image7.png"/>
+                          <pic:cNvPr id="0" name="image35.png"/>
                           <pic:cNvPicPr preferRelativeResize="0"/>
                         </pic:nvPicPr>
                         <pic:blipFill>
@@ -9516,32 +9519,29 @@
             <w:pPr>
               <w:widowControl w:val="0"/>
               <w:spacing w:line="240" w:lineRule="auto"/>
-              <w:rPr/>
-            </w:pPr>
-            <w:r>
-              <w:rPr>
-                <w:b w:val="1"/>
-                <w:rtl w:val="0"/>
-              </w:rPr>
-              <w:t xml:space="preserve">Equipped-LightningRod.png</w:t>
-            </w:r>
-            <w:r>
-              <w:rPr>
-                <w:rtl w:val="0"/>
-              </w:rPr>
-            </w:r>
-          </w:p>
-          <w:p>
-            <w:pPr>
-              <w:widowControl w:val="0"/>
-              <w:spacing w:line="240" w:lineRule="auto"/>
-              <w:rPr/>
-            </w:pPr>
-            <w:r>
-              <w:rPr>
-                <w:rtl w:val="0"/>
-              </w:rPr>
-              <w:t xml:space="preserve">You’ve chosen Lightning Rod as your weapon.</w:t>
+              <w:rPr>
+                <w:b w:val="1"/>
+              </w:rPr>
+            </w:pPr>
+            <w:r>
+              <w:rPr>
+                <w:b w:val="1"/>
+                <w:rtl w:val="0"/>
+              </w:rPr>
+              <w:t xml:space="preserve">Bought-LightningRod.png</w:t>
+            </w:r>
+          </w:p>
+          <w:p>
+            <w:pPr>
+              <w:widowControl w:val="0"/>
+              <w:spacing w:line="240" w:lineRule="auto"/>
+              <w:rPr/>
+            </w:pPr>
+            <w:r>
+              <w:rPr>
+                <w:rtl w:val="0"/>
+              </w:rPr>
+              <w:t xml:space="preserve">You’ve bought Lightning Rod and can equip it.</w:t>
             </w:r>
           </w:p>
         </w:tc>
@@ -9572,14 +9572,14 @@
               <w:rPr/>
               <w:drawing>
                 <wp:inline distB="114300" distT="114300" distL="114300" distR="114300">
-                  <wp:extent cx="504825" cy="257175"/>
+                  <wp:extent cx="457200" cy="257175"/>
                   <wp:effectExtent b="0" l="0" r="0" t="0"/>
-                  <wp:docPr id="30" name="image20.png"/>
+                  <wp:docPr id="16" name="image6.png"/>
                   <a:graphic>
                     <a:graphicData uri="http://schemas.openxmlformats.org/drawingml/2006/picture">
                       <pic:pic>
                         <pic:nvPicPr>
-                          <pic:cNvPr id="0" name="image20.png"/>
+                          <pic:cNvPr id="0" name="image6.png"/>
                           <pic:cNvPicPr preferRelativeResize="0"/>
                         </pic:nvPicPr>
                         <pic:blipFill>
@@ -9592,7 +9592,7 @@
                         <pic:spPr>
                           <a:xfrm>
                             <a:off x="0" y="0"/>
-                            <a:ext cx="504825" cy="257175"/>
+                            <a:ext cx="457200" cy="257175"/>
                           </a:xfrm>
                           <a:prstGeom prst="rect"/>
                           <a:ln/>
@@ -9625,29 +9625,32 @@
             <w:pPr>
               <w:widowControl w:val="0"/>
               <w:spacing w:line="240" w:lineRule="auto"/>
-              <w:rPr>
-                <w:b w:val="1"/>
-              </w:rPr>
-            </w:pPr>
-            <w:r>
-              <w:rPr>
-                <w:b w:val="1"/>
-                <w:rtl w:val="0"/>
-              </w:rPr>
-              <w:t xml:space="preserve">Buy-Powerup1.png</w:t>
-            </w:r>
-          </w:p>
-          <w:p>
-            <w:pPr>
-              <w:widowControl w:val="0"/>
-              <w:spacing w:line="240" w:lineRule="auto"/>
-              <w:rPr/>
-            </w:pPr>
-            <w:r>
-              <w:rPr>
-                <w:rtl w:val="0"/>
-              </w:rPr>
-              <w:t xml:space="preserve">Button to buy Powerup Level 1.</w:t>
+              <w:rPr/>
+            </w:pPr>
+            <w:r>
+              <w:rPr>
+                <w:b w:val="1"/>
+                <w:rtl w:val="0"/>
+              </w:rPr>
+              <w:t xml:space="preserve">Equipped-LightningRod.png</w:t>
+            </w:r>
+            <w:r>
+              <w:rPr>
+                <w:rtl w:val="0"/>
+              </w:rPr>
+            </w:r>
+          </w:p>
+          <w:p>
+            <w:pPr>
+              <w:widowControl w:val="0"/>
+              <w:spacing w:line="240" w:lineRule="auto"/>
+              <w:rPr/>
+            </w:pPr>
+            <w:r>
+              <w:rPr>
+                <w:rtl w:val="0"/>
+              </w:rPr>
+              <w:t xml:space="preserve">You’ve chosen Lightning Rod as your weapon.</w:t>
             </w:r>
           </w:p>
         </w:tc>
@@ -9659,7 +9662,7 @@
         </w:trPr>
         <w:tc>
           <w:tcPr>
-            <w:shd w:fill="auto" w:val="clear"/>
+            <w:shd w:fill="b7b7b7" w:val="clear"/>
             <w:tcMar>
               <w:top w:w="100.0" w:type="dxa"/>
               <w:left w:w="100.0" w:type="dxa"/>
@@ -9680,12 +9683,12 @@
                 <wp:inline distB="114300" distT="114300" distL="114300" distR="114300">
                   <wp:extent cx="504825" cy="257175"/>
                   <wp:effectExtent b="0" l="0" r="0" t="0"/>
-                  <wp:docPr id="22" name="image24.png"/>
+                  <wp:docPr id="33" name="image37.png"/>
                   <a:graphic>
                     <a:graphicData uri="http://schemas.openxmlformats.org/drawingml/2006/picture">
                       <pic:pic>
                         <pic:nvPicPr>
-                          <pic:cNvPr id="0" name="image24.png"/>
+                          <pic:cNvPr id="0" name="image37.png"/>
                           <pic:cNvPicPr preferRelativeResize="0"/>
                         </pic:nvPicPr>
                         <pic:blipFill>
@@ -9718,57 +9721,42 @@
         </w:tc>
         <w:tc>
           <w:tcPr>
-            <w:shd w:fill="auto" w:val="clear"/>
-            <w:tcMar>
-              <w:top w:w="100.0" w:type="dxa"/>
-              <w:left w:w="100.0" w:type="dxa"/>
-              <w:bottom w:w="100.0" w:type="dxa"/>
-              <w:right w:w="100.0" w:type="dxa"/>
-            </w:tcMar>
-            <w:vAlign w:val="top"/>
-          </w:tcPr>
-          <w:p>
-            <w:pPr>
-              <w:widowControl w:val="0"/>
-              <w:spacing w:line="240" w:lineRule="auto"/>
-              <w:rPr>
-                <w:b w:val="1"/>
-              </w:rPr>
-            </w:pPr>
-            <w:r>
-              <w:rPr>
-                <w:b w:val="1"/>
-                <w:rtl w:val="0"/>
-              </w:rPr>
-              <w:t xml:space="preserve">Bought-Powerup1.png</w:t>
-            </w:r>
-          </w:p>
-          <w:p>
-            <w:pPr>
-              <w:widowControl w:val="0"/>
-              <w:spacing w:line="240" w:lineRule="auto"/>
-              <w:rPr>
-                <w:b w:val="1"/>
-              </w:rPr>
-            </w:pPr>
-            <w:r>
-              <w:rPr>
-                <w:rtl w:val="0"/>
-              </w:rPr>
-              <w:t xml:space="preserve">You’ve bought Powerup Level 1. Because there is a second level to buy, </w:t>
-            </w:r>
-            <w:r>
-              <w:rPr>
-                <w:b w:val="1"/>
-                <w:u w:val="single"/>
-                <w:rtl w:val="0"/>
-              </w:rPr>
-              <w:t xml:space="preserve">this will not be used in the game.</w:t>
-            </w:r>
-            <w:r>
-              <w:rPr>
-                <w:rtl w:val="0"/>
-              </w:rPr>
+            <w:shd w:fill="b7b7b7" w:val="clear"/>
+            <w:tcMar>
+              <w:top w:w="100.0" w:type="dxa"/>
+              <w:left w:w="100.0" w:type="dxa"/>
+              <w:bottom w:w="100.0" w:type="dxa"/>
+              <w:right w:w="100.0" w:type="dxa"/>
+            </w:tcMar>
+            <w:vAlign w:val="top"/>
+          </w:tcPr>
+          <w:p>
+            <w:pPr>
+              <w:widowControl w:val="0"/>
+              <w:spacing w:line="240" w:lineRule="auto"/>
+              <w:rPr>
+                <w:b w:val="1"/>
+              </w:rPr>
+            </w:pPr>
+            <w:r>
+              <w:rPr>
+                <w:b w:val="1"/>
+                <w:rtl w:val="0"/>
+              </w:rPr>
+              <w:t xml:space="preserve">Buy-Powerup1.png</w:t>
+            </w:r>
+          </w:p>
+          <w:p>
+            <w:pPr>
+              <w:widowControl w:val="0"/>
+              <w:spacing w:line="240" w:lineRule="auto"/>
+              <w:rPr/>
+            </w:pPr>
+            <w:r>
+              <w:rPr>
+                <w:rtl w:val="0"/>
+              </w:rPr>
+              <w:t xml:space="preserve">Button to buy Powerup Level 1.</w:t>
             </w:r>
           </w:p>
         </w:tc>
@@ -9780,7 +9768,7 @@
         </w:trPr>
         <w:tc>
           <w:tcPr>
-            <w:shd w:fill="auto" w:val="clear"/>
+            <w:shd w:fill="b7b7b7" w:val="clear"/>
             <w:tcMar>
               <w:top w:w="100.0" w:type="dxa"/>
               <w:left w:w="100.0" w:type="dxa"/>
@@ -9801,12 +9789,12 @@
                 <wp:inline distB="114300" distT="114300" distL="114300" distR="114300">
                   <wp:extent cx="504825" cy="257175"/>
                   <wp:effectExtent b="0" l="0" r="0" t="0"/>
-                  <wp:docPr id="18" name="image31.png"/>
+                  <wp:docPr id="25" name="image25.png"/>
                   <a:graphic>
                     <a:graphicData uri="http://schemas.openxmlformats.org/drawingml/2006/picture">
                       <pic:pic>
                         <pic:nvPicPr>
-                          <pic:cNvPr id="0" name="image31.png"/>
+                          <pic:cNvPr id="0" name="image25.png"/>
                           <pic:cNvPicPr preferRelativeResize="0"/>
                         </pic:nvPicPr>
                         <pic:blipFill>
@@ -9839,42 +9827,57 @@
         </w:tc>
         <w:tc>
           <w:tcPr>
-            <w:shd w:fill="auto" w:val="clear"/>
-            <w:tcMar>
-              <w:top w:w="100.0" w:type="dxa"/>
-              <w:left w:w="100.0" w:type="dxa"/>
-              <w:bottom w:w="100.0" w:type="dxa"/>
-              <w:right w:w="100.0" w:type="dxa"/>
-            </w:tcMar>
-            <w:vAlign w:val="top"/>
-          </w:tcPr>
-          <w:p>
-            <w:pPr>
-              <w:widowControl w:val="0"/>
-              <w:spacing w:line="240" w:lineRule="auto"/>
-              <w:rPr>
-                <w:b w:val="1"/>
-              </w:rPr>
-            </w:pPr>
-            <w:r>
-              <w:rPr>
-                <w:b w:val="1"/>
-                <w:rtl w:val="0"/>
-              </w:rPr>
-              <w:t xml:space="preserve">Buy-Powerup2.png</w:t>
-            </w:r>
-          </w:p>
-          <w:p>
-            <w:pPr>
-              <w:widowControl w:val="0"/>
-              <w:spacing w:line="240" w:lineRule="auto"/>
-              <w:rPr/>
-            </w:pPr>
-            <w:r>
-              <w:rPr>
-                <w:rtl w:val="0"/>
-              </w:rPr>
-              <w:t xml:space="preserve">Button to buy Powerup Level 2.</w:t>
+            <w:shd w:fill="b7b7b7" w:val="clear"/>
+            <w:tcMar>
+              <w:top w:w="100.0" w:type="dxa"/>
+              <w:left w:w="100.0" w:type="dxa"/>
+              <w:bottom w:w="100.0" w:type="dxa"/>
+              <w:right w:w="100.0" w:type="dxa"/>
+            </w:tcMar>
+            <w:vAlign w:val="top"/>
+          </w:tcPr>
+          <w:p>
+            <w:pPr>
+              <w:widowControl w:val="0"/>
+              <w:spacing w:line="240" w:lineRule="auto"/>
+              <w:rPr>
+                <w:b w:val="1"/>
+              </w:rPr>
+            </w:pPr>
+            <w:r>
+              <w:rPr>
+                <w:b w:val="1"/>
+                <w:rtl w:val="0"/>
+              </w:rPr>
+              <w:t xml:space="preserve">Bought-Powerup1.png</w:t>
+            </w:r>
+          </w:p>
+          <w:p>
+            <w:pPr>
+              <w:widowControl w:val="0"/>
+              <w:spacing w:line="240" w:lineRule="auto"/>
+              <w:rPr>
+                <w:b w:val="1"/>
+              </w:rPr>
+            </w:pPr>
+            <w:r>
+              <w:rPr>
+                <w:rtl w:val="0"/>
+              </w:rPr>
+              <w:t xml:space="preserve">You’ve bought Powerup Level 1. Because there is a second level to buy, </w:t>
+            </w:r>
+            <w:r>
+              <w:rPr>
+                <w:b w:val="1"/>
+                <w:u w:val="single"/>
+                <w:rtl w:val="0"/>
+              </w:rPr>
+              <w:t xml:space="preserve">this will not be used in the game.</w:t>
+            </w:r>
+            <w:r>
+              <w:rPr>
+                <w:rtl w:val="0"/>
+              </w:rPr>
             </w:r>
           </w:p>
         </w:tc>
@@ -9886,7 +9889,7 @@
         </w:trPr>
         <w:tc>
           <w:tcPr>
-            <w:shd w:fill="auto" w:val="clear"/>
+            <w:shd w:fill="b7b7b7" w:val="clear"/>
             <w:tcMar>
               <w:top w:w="100.0" w:type="dxa"/>
               <w:left w:w="100.0" w:type="dxa"/>
@@ -9907,12 +9910,12 @@
                 <wp:inline distB="114300" distT="114300" distL="114300" distR="114300">
                   <wp:extent cx="504825" cy="257175"/>
                   <wp:effectExtent b="0" l="0" r="0" t="0"/>
-                  <wp:docPr id="34" name="image35.png"/>
+                  <wp:docPr id="21" name="image18.png"/>
                   <a:graphic>
                     <a:graphicData uri="http://schemas.openxmlformats.org/drawingml/2006/picture">
                       <pic:pic>
                         <pic:nvPicPr>
-                          <pic:cNvPr id="0" name="image35.png"/>
+                          <pic:cNvPr id="0" name="image18.png"/>
                           <pic:cNvPicPr preferRelativeResize="0"/>
                         </pic:nvPicPr>
                         <pic:blipFill>
@@ -9945,58 +9948,42 @@
         </w:tc>
         <w:tc>
           <w:tcPr>
-            <w:shd w:fill="auto" w:val="clear"/>
-            <w:tcMar>
-              <w:top w:w="100.0" w:type="dxa"/>
-              <w:left w:w="100.0" w:type="dxa"/>
-              <w:bottom w:w="100.0" w:type="dxa"/>
-              <w:right w:w="100.0" w:type="dxa"/>
-            </w:tcMar>
-            <w:vAlign w:val="top"/>
-          </w:tcPr>
-          <w:p>
-            <w:pPr>
-              <w:widowControl w:val="0"/>
-              <w:spacing w:line="240" w:lineRule="auto"/>
-              <w:rPr/>
-            </w:pPr>
-            <w:r>
-              <w:rPr>
-                <w:b w:val="1"/>
-                <w:rtl w:val="0"/>
-              </w:rPr>
-              <w:t xml:space="preserve">Bought-Powerup2.png</w:t>
-            </w:r>
-            <w:r>
-              <w:rPr>
-                <w:rtl w:val="0"/>
-              </w:rPr>
-            </w:r>
-          </w:p>
-          <w:p>
-            <w:pPr>
-              <w:widowControl w:val="0"/>
-              <w:spacing w:line="240" w:lineRule="auto"/>
-              <w:rPr/>
-            </w:pPr>
-            <w:r>
-              <w:rPr>
-                <w:rtl w:val="0"/>
-              </w:rPr>
-              <w:t xml:space="preserve">You’ve bought Powerup Level 2. Because there is a third level to buy, </w:t>
-            </w:r>
-            <w:r>
-              <w:rPr>
-                <w:b w:val="1"/>
-                <w:u w:val="single"/>
-                <w:rtl w:val="0"/>
-              </w:rPr>
-              <w:t xml:space="preserve">this will not be used in the game.</w:t>
-            </w:r>
-            <w:r>
-              <w:rPr>
-                <w:rtl w:val="0"/>
-              </w:rPr>
+            <w:shd w:fill="b7b7b7" w:val="clear"/>
+            <w:tcMar>
+              <w:top w:w="100.0" w:type="dxa"/>
+              <w:left w:w="100.0" w:type="dxa"/>
+              <w:bottom w:w="100.0" w:type="dxa"/>
+              <w:right w:w="100.0" w:type="dxa"/>
+            </w:tcMar>
+            <w:vAlign w:val="top"/>
+          </w:tcPr>
+          <w:p>
+            <w:pPr>
+              <w:widowControl w:val="0"/>
+              <w:spacing w:line="240" w:lineRule="auto"/>
+              <w:rPr>
+                <w:b w:val="1"/>
+              </w:rPr>
+            </w:pPr>
+            <w:r>
+              <w:rPr>
+                <w:b w:val="1"/>
+                <w:rtl w:val="0"/>
+              </w:rPr>
+              <w:t xml:space="preserve">Buy-Powerup2.png</w:t>
+            </w:r>
+          </w:p>
+          <w:p>
+            <w:pPr>
+              <w:widowControl w:val="0"/>
+              <w:spacing w:line="240" w:lineRule="auto"/>
+              <w:rPr/>
+            </w:pPr>
+            <w:r>
+              <w:rPr>
+                <w:rtl w:val="0"/>
+              </w:rPr>
+              <w:t xml:space="preserve">Button to buy Powerup Level 2.</w:t>
             </w:r>
           </w:p>
         </w:tc>
@@ -10008,7 +9995,7 @@
         </w:trPr>
         <w:tc>
           <w:tcPr>
-            <w:shd w:fill="auto" w:val="clear"/>
+            <w:shd w:fill="b7b7b7" w:val="clear"/>
             <w:tcMar>
               <w:top w:w="100.0" w:type="dxa"/>
               <w:left w:w="100.0" w:type="dxa"/>
@@ -10029,12 +10016,12 @@
                 <wp:inline distB="114300" distT="114300" distL="114300" distR="114300">
                   <wp:extent cx="504825" cy="257175"/>
                   <wp:effectExtent b="0" l="0" r="0" t="0"/>
-                  <wp:docPr id="4" name="image8.png"/>
+                  <wp:docPr id="38" name="image44.png"/>
                   <a:graphic>
                     <a:graphicData uri="http://schemas.openxmlformats.org/drawingml/2006/picture">
                       <pic:pic>
                         <pic:nvPicPr>
-                          <pic:cNvPr id="0" name="image8.png"/>
+                          <pic:cNvPr id="0" name="image44.png"/>
                           <pic:cNvPicPr preferRelativeResize="0"/>
                         </pic:nvPicPr>
                         <pic:blipFill>
@@ -10067,45 +10054,58 @@
         </w:tc>
         <w:tc>
           <w:tcPr>
-            <w:shd w:fill="auto" w:val="clear"/>
-            <w:tcMar>
-              <w:top w:w="100.0" w:type="dxa"/>
-              <w:left w:w="100.0" w:type="dxa"/>
-              <w:bottom w:w="100.0" w:type="dxa"/>
-              <w:right w:w="100.0" w:type="dxa"/>
-            </w:tcMar>
-            <w:vAlign w:val="top"/>
-          </w:tcPr>
-          <w:p>
-            <w:pPr>
-              <w:widowControl w:val="0"/>
-              <w:spacing w:line="240" w:lineRule="auto"/>
-              <w:rPr/>
-            </w:pPr>
-            <w:r>
-              <w:rPr>
-                <w:b w:val="1"/>
-                <w:rtl w:val="0"/>
-              </w:rPr>
-              <w:t xml:space="preserve">Buy-Powerup3.png</w:t>
-            </w:r>
-            <w:r>
-              <w:rPr>
-                <w:rtl w:val="0"/>
-              </w:rPr>
-            </w:r>
-          </w:p>
-          <w:p>
-            <w:pPr>
-              <w:widowControl w:val="0"/>
-              <w:spacing w:line="240" w:lineRule="auto"/>
-              <w:rPr/>
-            </w:pPr>
-            <w:r>
-              <w:rPr>
-                <w:rtl w:val="0"/>
-              </w:rPr>
-              <w:t xml:space="preserve">Button to buy Powerup Level 3.</w:t>
+            <w:shd w:fill="b7b7b7" w:val="clear"/>
+            <w:tcMar>
+              <w:top w:w="100.0" w:type="dxa"/>
+              <w:left w:w="100.0" w:type="dxa"/>
+              <w:bottom w:w="100.0" w:type="dxa"/>
+              <w:right w:w="100.0" w:type="dxa"/>
+            </w:tcMar>
+            <w:vAlign w:val="top"/>
+          </w:tcPr>
+          <w:p>
+            <w:pPr>
+              <w:widowControl w:val="0"/>
+              <w:spacing w:line="240" w:lineRule="auto"/>
+              <w:rPr/>
+            </w:pPr>
+            <w:r>
+              <w:rPr>
+                <w:b w:val="1"/>
+                <w:rtl w:val="0"/>
+              </w:rPr>
+              <w:t xml:space="preserve">Bought-Powerup2.png</w:t>
+            </w:r>
+            <w:r>
+              <w:rPr>
+                <w:rtl w:val="0"/>
+              </w:rPr>
+            </w:r>
+          </w:p>
+          <w:p>
+            <w:pPr>
+              <w:widowControl w:val="0"/>
+              <w:spacing w:line="240" w:lineRule="auto"/>
+              <w:rPr/>
+            </w:pPr>
+            <w:r>
+              <w:rPr>
+                <w:rtl w:val="0"/>
+              </w:rPr>
+              <w:t xml:space="preserve">You’ve bought Powerup Level 2. Because there is a third level to buy, </w:t>
+            </w:r>
+            <w:r>
+              <w:rPr>
+                <w:b w:val="1"/>
+                <w:u w:val="single"/>
+                <w:rtl w:val="0"/>
+              </w:rPr>
+              <w:t xml:space="preserve">this will not be used in the game.</w:t>
+            </w:r>
+            <w:r>
+              <w:rPr>
+                <w:rtl w:val="0"/>
+              </w:rPr>
             </w:r>
           </w:p>
         </w:tc>
@@ -10117,7 +10117,7 @@
         </w:trPr>
         <w:tc>
           <w:tcPr>
-            <w:shd w:fill="auto" w:val="clear"/>
+            <w:shd w:fill="b7b7b7" w:val="clear"/>
             <w:tcMar>
               <w:top w:w="100.0" w:type="dxa"/>
               <w:left w:w="100.0" w:type="dxa"/>
@@ -10138,12 +10138,12 @@
                 <wp:inline distB="114300" distT="114300" distL="114300" distR="114300">
                   <wp:extent cx="504825" cy="257175"/>
                   <wp:effectExtent b="0" l="0" r="0" t="0"/>
-                  <wp:docPr id="40" name="image44.png"/>
+                  <wp:docPr id="4" name="image8.png"/>
                   <a:graphic>
                     <a:graphicData uri="http://schemas.openxmlformats.org/drawingml/2006/picture">
                       <pic:pic>
                         <pic:nvPicPr>
-                          <pic:cNvPr id="0" name="image44.png"/>
+                          <pic:cNvPr id="0" name="image8.png"/>
                           <pic:cNvPicPr preferRelativeResize="0"/>
                         </pic:nvPicPr>
                         <pic:blipFill>
@@ -10176,45 +10176,45 @@
         </w:tc>
         <w:tc>
           <w:tcPr>
-            <w:shd w:fill="auto" w:val="clear"/>
-            <w:tcMar>
-              <w:top w:w="100.0" w:type="dxa"/>
-              <w:left w:w="100.0" w:type="dxa"/>
-              <w:bottom w:w="100.0" w:type="dxa"/>
-              <w:right w:w="100.0" w:type="dxa"/>
-            </w:tcMar>
-            <w:vAlign w:val="top"/>
-          </w:tcPr>
-          <w:p>
-            <w:pPr>
-              <w:widowControl w:val="0"/>
-              <w:spacing w:line="240" w:lineRule="auto"/>
-              <w:rPr/>
-            </w:pPr>
-            <w:r>
-              <w:rPr>
-                <w:b w:val="1"/>
-                <w:rtl w:val="0"/>
-              </w:rPr>
-              <w:t xml:space="preserve">Bought-Powerup3.png</w:t>
-            </w:r>
-            <w:r>
-              <w:rPr>
-                <w:rtl w:val="0"/>
-              </w:rPr>
-            </w:r>
-          </w:p>
-          <w:p>
-            <w:pPr>
-              <w:widowControl w:val="0"/>
-              <w:spacing w:line="240" w:lineRule="auto"/>
-              <w:rPr/>
-            </w:pPr>
-            <w:r>
-              <w:rPr>
-                <w:rtl w:val="0"/>
-              </w:rPr>
-              <w:t xml:space="preserve">You’ve bought Powerup Level 3.</w:t>
+            <w:shd w:fill="b7b7b7" w:val="clear"/>
+            <w:tcMar>
+              <w:top w:w="100.0" w:type="dxa"/>
+              <w:left w:w="100.0" w:type="dxa"/>
+              <w:bottom w:w="100.0" w:type="dxa"/>
+              <w:right w:w="100.0" w:type="dxa"/>
+            </w:tcMar>
+            <w:vAlign w:val="top"/>
+          </w:tcPr>
+          <w:p>
+            <w:pPr>
+              <w:widowControl w:val="0"/>
+              <w:spacing w:line="240" w:lineRule="auto"/>
+              <w:rPr/>
+            </w:pPr>
+            <w:r>
+              <w:rPr>
+                <w:b w:val="1"/>
+                <w:rtl w:val="0"/>
+              </w:rPr>
+              <w:t xml:space="preserve">Buy-Powerup3.png</w:t>
+            </w:r>
+            <w:r>
+              <w:rPr>
+                <w:rtl w:val="0"/>
+              </w:rPr>
+            </w:r>
+          </w:p>
+          <w:p>
+            <w:pPr>
+              <w:widowControl w:val="0"/>
+              <w:spacing w:line="240" w:lineRule="auto"/>
+              <w:rPr/>
+            </w:pPr>
+            <w:r>
+              <w:rPr>
+                <w:rtl w:val="0"/>
+              </w:rPr>
+              <w:t xml:space="preserve">Button to buy Powerup Level 3.</w:t>
             </w:r>
           </w:p>
         </w:tc>
@@ -10226,6 +10226,542 @@
         </w:trPr>
         <w:tc>
           <w:tcPr>
+            <w:shd w:fill="b7b7b7" w:val="clear"/>
+            <w:tcMar>
+              <w:top w:w="100.0" w:type="dxa"/>
+              <w:left w:w="100.0" w:type="dxa"/>
+              <w:bottom w:w="100.0" w:type="dxa"/>
+              <w:right w:w="100.0" w:type="dxa"/>
+            </w:tcMar>
+            <w:vAlign w:val="top"/>
+          </w:tcPr>
+          <w:p>
+            <w:pPr>
+              <w:widowControl w:val="0"/>
+              <w:spacing w:line="240" w:lineRule="auto"/>
+              <w:rPr/>
+            </w:pPr>
+            <w:r>
+              <w:rPr/>
+              <w:drawing>
+                <wp:inline distB="114300" distT="114300" distL="114300" distR="114300">
+                  <wp:extent cx="504825" cy="257175"/>
+                  <wp:effectExtent b="0" l="0" r="0" t="0"/>
+                  <wp:docPr id="44" name="image39.png"/>
+                  <a:graphic>
+                    <a:graphicData uri="http://schemas.openxmlformats.org/drawingml/2006/picture">
+                      <pic:pic>
+                        <pic:nvPicPr>
+                          <pic:cNvPr id="0" name="image39.png"/>
+                          <pic:cNvPicPr preferRelativeResize="0"/>
+                        </pic:nvPicPr>
+                        <pic:blipFill>
+                          <a:blip r:embed="rId83"/>
+                          <a:srcRect b="0" l="0" r="0" t="0"/>
+                          <a:stretch>
+                            <a:fillRect/>
+                          </a:stretch>
+                        </pic:blipFill>
+                        <pic:spPr>
+                          <a:xfrm>
+                            <a:off x="0" y="0"/>
+                            <a:ext cx="504825" cy="257175"/>
+                          </a:xfrm>
+                          <a:prstGeom prst="rect"/>
+                          <a:ln/>
+                        </pic:spPr>
+                      </pic:pic>
+                    </a:graphicData>
+                  </a:graphic>
+                </wp:inline>
+              </w:drawing>
+            </w:r>
+            <w:r>
+              <w:rPr>
+                <w:rtl w:val="0"/>
+              </w:rPr>
+            </w:r>
+          </w:p>
+        </w:tc>
+        <w:tc>
+          <w:tcPr>
+            <w:shd w:fill="b7b7b7" w:val="clear"/>
+            <w:tcMar>
+              <w:top w:w="100.0" w:type="dxa"/>
+              <w:left w:w="100.0" w:type="dxa"/>
+              <w:bottom w:w="100.0" w:type="dxa"/>
+              <w:right w:w="100.0" w:type="dxa"/>
+            </w:tcMar>
+            <w:vAlign w:val="top"/>
+          </w:tcPr>
+          <w:p>
+            <w:pPr>
+              <w:widowControl w:val="0"/>
+              <w:spacing w:line="240" w:lineRule="auto"/>
+              <w:rPr/>
+            </w:pPr>
+            <w:r>
+              <w:rPr>
+                <w:b w:val="1"/>
+                <w:rtl w:val="0"/>
+              </w:rPr>
+              <w:t xml:space="preserve">Bought-Powerup3.png</w:t>
+            </w:r>
+            <w:r>
+              <w:rPr>
+                <w:rtl w:val="0"/>
+              </w:rPr>
+            </w:r>
+          </w:p>
+          <w:p>
+            <w:pPr>
+              <w:widowControl w:val="0"/>
+              <w:spacing w:line="240" w:lineRule="auto"/>
+              <w:rPr/>
+            </w:pPr>
+            <w:r>
+              <w:rPr>
+                <w:rtl w:val="0"/>
+              </w:rPr>
+              <w:t xml:space="preserve">You’ve bought Powerup Level 3.</w:t>
+            </w:r>
+          </w:p>
+        </w:tc>
+      </w:tr>
+      <w:tr>
+        <w:trPr>
+          <w:cantSplit w:val="0"/>
+          <w:tblHeader w:val="0"/>
+        </w:trPr>
+        <w:tc>
+          <w:tcPr>
+            <w:shd w:fill="auto" w:val="clear"/>
+            <w:tcMar>
+              <w:top w:w="100.0" w:type="dxa"/>
+              <w:left w:w="100.0" w:type="dxa"/>
+              <w:bottom w:w="100.0" w:type="dxa"/>
+              <w:right w:w="100.0" w:type="dxa"/>
+            </w:tcMar>
+            <w:vAlign w:val="top"/>
+          </w:tcPr>
+          <w:p>
+            <w:pPr>
+              <w:widowControl w:val="0"/>
+              <w:spacing w:line="240" w:lineRule="auto"/>
+              <w:rPr/>
+            </w:pPr>
+            <w:r>
+              <w:rPr/>
+              <w:drawing>
+                <wp:inline distB="114300" distT="114300" distL="114300" distR="114300">
+                  <wp:extent cx="504825" cy="257175"/>
+                  <wp:effectExtent b="0" l="0" r="0" t="0"/>
+                  <wp:docPr id="46" name="image34.png"/>
+                  <a:graphic>
+                    <a:graphicData uri="http://schemas.openxmlformats.org/drawingml/2006/picture">
+                      <pic:pic>
+                        <pic:nvPicPr>
+                          <pic:cNvPr id="0" name="image34.png"/>
+                          <pic:cNvPicPr preferRelativeResize="0"/>
+                        </pic:nvPicPr>
+                        <pic:blipFill>
+                          <a:blip r:embed="rId84"/>
+                          <a:srcRect b="0" l="0" r="0" t="0"/>
+                          <a:stretch>
+                            <a:fillRect/>
+                          </a:stretch>
+                        </pic:blipFill>
+                        <pic:spPr>
+                          <a:xfrm>
+                            <a:off x="0" y="0"/>
+                            <a:ext cx="504825" cy="257175"/>
+                          </a:xfrm>
+                          <a:prstGeom prst="rect"/>
+                          <a:ln/>
+                        </pic:spPr>
+                      </pic:pic>
+                    </a:graphicData>
+                  </a:graphic>
+                </wp:inline>
+              </w:drawing>
+            </w:r>
+            <w:r>
+              <w:rPr>
+                <w:rtl w:val="0"/>
+              </w:rPr>
+            </w:r>
+          </w:p>
+        </w:tc>
+        <w:tc>
+          <w:tcPr>
+            <w:shd w:fill="auto" w:val="clear"/>
+            <w:tcMar>
+              <w:top w:w="100.0" w:type="dxa"/>
+              <w:left w:w="100.0" w:type="dxa"/>
+              <w:bottom w:w="100.0" w:type="dxa"/>
+              <w:right w:w="100.0" w:type="dxa"/>
+            </w:tcMar>
+            <w:vAlign w:val="top"/>
+          </w:tcPr>
+          <w:p>
+            <w:pPr>
+              <w:widowControl w:val="0"/>
+              <w:spacing w:line="240" w:lineRule="auto"/>
+              <w:rPr>
+                <w:b w:val="1"/>
+              </w:rPr>
+            </w:pPr>
+            <w:r>
+              <w:rPr>
+                <w:b w:val="1"/>
+                <w:rtl w:val="0"/>
+              </w:rPr>
+              <w:t xml:space="preserve">Buy-Lives1.png</w:t>
+            </w:r>
+          </w:p>
+          <w:p>
+            <w:pPr>
+              <w:widowControl w:val="0"/>
+              <w:spacing w:line="240" w:lineRule="auto"/>
+              <w:rPr/>
+            </w:pPr>
+            <w:r>
+              <w:rPr>
+                <w:rtl w:val="0"/>
+              </w:rPr>
+              <w:t xml:space="preserve">Button to buy Lives Level 1.</w:t>
+            </w:r>
+          </w:p>
+        </w:tc>
+      </w:tr>
+      <w:tr>
+        <w:trPr>
+          <w:cantSplit w:val="0"/>
+          <w:tblHeader w:val="0"/>
+        </w:trPr>
+        <w:tc>
+          <w:tcPr>
+            <w:shd w:fill="auto" w:val="clear"/>
+            <w:tcMar>
+              <w:top w:w="100.0" w:type="dxa"/>
+              <w:left w:w="100.0" w:type="dxa"/>
+              <w:bottom w:w="100.0" w:type="dxa"/>
+              <w:right w:w="100.0" w:type="dxa"/>
+            </w:tcMar>
+            <w:vAlign w:val="top"/>
+          </w:tcPr>
+          <w:p>
+            <w:pPr>
+              <w:widowControl w:val="0"/>
+              <w:spacing w:line="240" w:lineRule="auto"/>
+              <w:rPr/>
+            </w:pPr>
+            <w:r>
+              <w:rPr/>
+              <w:drawing>
+                <wp:inline distB="114300" distT="114300" distL="114300" distR="114300">
+                  <wp:extent cx="504825" cy="257175"/>
+                  <wp:effectExtent b="0" l="0" r="0" t="0"/>
+                  <wp:docPr id="15" name="image2.png"/>
+                  <a:graphic>
+                    <a:graphicData uri="http://schemas.openxmlformats.org/drawingml/2006/picture">
+                      <pic:pic>
+                        <pic:nvPicPr>
+                          <pic:cNvPr id="0" name="image2.png"/>
+                          <pic:cNvPicPr preferRelativeResize="0"/>
+                        </pic:nvPicPr>
+                        <pic:blipFill>
+                          <a:blip r:embed="rId85"/>
+                          <a:srcRect b="0" l="0" r="0" t="0"/>
+                          <a:stretch>
+                            <a:fillRect/>
+                          </a:stretch>
+                        </pic:blipFill>
+                        <pic:spPr>
+                          <a:xfrm>
+                            <a:off x="0" y="0"/>
+                            <a:ext cx="504825" cy="257175"/>
+                          </a:xfrm>
+                          <a:prstGeom prst="rect"/>
+                          <a:ln/>
+                        </pic:spPr>
+                      </pic:pic>
+                    </a:graphicData>
+                  </a:graphic>
+                </wp:inline>
+              </w:drawing>
+            </w:r>
+            <w:r>
+              <w:rPr>
+                <w:rtl w:val="0"/>
+              </w:rPr>
+            </w:r>
+          </w:p>
+        </w:tc>
+        <w:tc>
+          <w:tcPr>
+            <w:shd w:fill="auto" w:val="clear"/>
+            <w:tcMar>
+              <w:top w:w="100.0" w:type="dxa"/>
+              <w:left w:w="100.0" w:type="dxa"/>
+              <w:bottom w:w="100.0" w:type="dxa"/>
+              <w:right w:w="100.0" w:type="dxa"/>
+            </w:tcMar>
+            <w:vAlign w:val="top"/>
+          </w:tcPr>
+          <w:p>
+            <w:pPr>
+              <w:widowControl w:val="0"/>
+              <w:spacing w:line="240" w:lineRule="auto"/>
+              <w:rPr>
+                <w:b w:val="1"/>
+              </w:rPr>
+            </w:pPr>
+            <w:r>
+              <w:rPr>
+                <w:b w:val="1"/>
+                <w:rtl w:val="0"/>
+              </w:rPr>
+              <w:t xml:space="preserve">Buy-Lives2.png</w:t>
+            </w:r>
+          </w:p>
+          <w:p>
+            <w:pPr>
+              <w:widowControl w:val="0"/>
+              <w:spacing w:line="240" w:lineRule="auto"/>
+              <w:rPr/>
+            </w:pPr>
+            <w:r>
+              <w:rPr>
+                <w:rtl w:val="0"/>
+              </w:rPr>
+              <w:t xml:space="preserve">Button to buy Lives Level 2.</w:t>
+            </w:r>
+          </w:p>
+        </w:tc>
+      </w:tr>
+      <w:tr>
+        <w:trPr>
+          <w:cantSplit w:val="0"/>
+          <w:tblHeader w:val="0"/>
+        </w:trPr>
+        <w:tc>
+          <w:tcPr>
+            <w:shd w:fill="auto" w:val="clear"/>
+            <w:tcMar>
+              <w:top w:w="100.0" w:type="dxa"/>
+              <w:left w:w="100.0" w:type="dxa"/>
+              <w:bottom w:w="100.0" w:type="dxa"/>
+              <w:right w:w="100.0" w:type="dxa"/>
+            </w:tcMar>
+            <w:vAlign w:val="top"/>
+          </w:tcPr>
+          <w:p>
+            <w:pPr>
+              <w:widowControl w:val="0"/>
+              <w:spacing w:line="240" w:lineRule="auto"/>
+              <w:rPr/>
+            </w:pPr>
+            <w:r>
+              <w:rPr/>
+              <w:drawing>
+                <wp:inline distB="114300" distT="114300" distL="114300" distR="114300">
+                  <wp:extent cx="504825" cy="257175"/>
+                  <wp:effectExtent b="0" l="0" r="0" t="0"/>
+                  <wp:docPr id="35" name="image27.png"/>
+                  <a:graphic>
+                    <a:graphicData uri="http://schemas.openxmlformats.org/drawingml/2006/picture">
+                      <pic:pic>
+                        <pic:nvPicPr>
+                          <pic:cNvPr id="0" name="image27.png"/>
+                          <pic:cNvPicPr preferRelativeResize="0"/>
+                        </pic:nvPicPr>
+                        <pic:blipFill>
+                          <a:blip r:embed="rId86"/>
+                          <a:srcRect b="0" l="0" r="0" t="0"/>
+                          <a:stretch>
+                            <a:fillRect/>
+                          </a:stretch>
+                        </pic:blipFill>
+                        <pic:spPr>
+                          <a:xfrm>
+                            <a:off x="0" y="0"/>
+                            <a:ext cx="504825" cy="257175"/>
+                          </a:xfrm>
+                          <a:prstGeom prst="rect"/>
+                          <a:ln/>
+                        </pic:spPr>
+                      </pic:pic>
+                    </a:graphicData>
+                  </a:graphic>
+                </wp:inline>
+              </w:drawing>
+            </w:r>
+            <w:r>
+              <w:rPr>
+                <w:rtl w:val="0"/>
+              </w:rPr>
+            </w:r>
+          </w:p>
+        </w:tc>
+        <w:tc>
+          <w:tcPr>
+            <w:shd w:fill="auto" w:val="clear"/>
+            <w:tcMar>
+              <w:top w:w="100.0" w:type="dxa"/>
+              <w:left w:w="100.0" w:type="dxa"/>
+              <w:bottom w:w="100.0" w:type="dxa"/>
+              <w:right w:w="100.0" w:type="dxa"/>
+            </w:tcMar>
+            <w:vAlign w:val="top"/>
+          </w:tcPr>
+          <w:p>
+            <w:pPr>
+              <w:widowControl w:val="0"/>
+              <w:spacing w:line="240" w:lineRule="auto"/>
+              <w:rPr>
+                <w:b w:val="1"/>
+              </w:rPr>
+            </w:pPr>
+            <w:r>
+              <w:rPr>
+                <w:b w:val="1"/>
+                <w:rtl w:val="0"/>
+              </w:rPr>
+              <w:t xml:space="preserve">Buy-Lives 3.png</w:t>
+            </w:r>
+          </w:p>
+          <w:p>
+            <w:pPr>
+              <w:widowControl w:val="0"/>
+              <w:spacing w:line="240" w:lineRule="auto"/>
+              <w:rPr/>
+            </w:pPr>
+            <w:r>
+              <w:rPr>
+                <w:rtl w:val="0"/>
+              </w:rPr>
+              <w:t xml:space="preserve">Button to buy Lives Level 3.</w:t>
+            </w:r>
+          </w:p>
+        </w:tc>
+      </w:tr>
+      <w:tr>
+        <w:trPr>
+          <w:cantSplit w:val="0"/>
+          <w:tblHeader w:val="0"/>
+        </w:trPr>
+        <w:tc>
+          <w:tcPr>
+            <w:shd w:fill="auto" w:val="clear"/>
+            <w:tcMar>
+              <w:top w:w="100.0" w:type="dxa"/>
+              <w:left w:w="100.0" w:type="dxa"/>
+              <w:bottom w:w="100.0" w:type="dxa"/>
+              <w:right w:w="100.0" w:type="dxa"/>
+            </w:tcMar>
+            <w:vAlign w:val="top"/>
+          </w:tcPr>
+          <w:p>
+            <w:pPr>
+              <w:widowControl w:val="0"/>
+              <w:spacing w:line="240" w:lineRule="auto"/>
+              <w:rPr/>
+            </w:pPr>
+            <w:r>
+              <w:rPr/>
+              <w:drawing>
+                <wp:inline distB="114300" distT="114300" distL="114300" distR="114300">
+                  <wp:extent cx="504825" cy="257175"/>
+                  <wp:effectExtent b="0" l="0" r="0" t="0"/>
+                  <wp:docPr id="7" name="image3.png"/>
+                  <a:graphic>
+                    <a:graphicData uri="http://schemas.openxmlformats.org/drawingml/2006/picture">
+                      <pic:pic>
+                        <pic:nvPicPr>
+                          <pic:cNvPr id="0" name="image3.png"/>
+                          <pic:cNvPicPr preferRelativeResize="0"/>
+                        </pic:nvPicPr>
+                        <pic:blipFill>
+                          <a:blip r:embed="rId87"/>
+                          <a:srcRect b="0" l="0" r="0" t="0"/>
+                          <a:stretch>
+                            <a:fillRect/>
+                          </a:stretch>
+                        </pic:blipFill>
+                        <pic:spPr>
+                          <a:xfrm>
+                            <a:off x="0" y="0"/>
+                            <a:ext cx="504825" cy="257175"/>
+                          </a:xfrm>
+                          <a:prstGeom prst="rect"/>
+                          <a:ln/>
+                        </pic:spPr>
+                      </pic:pic>
+                    </a:graphicData>
+                  </a:graphic>
+                </wp:inline>
+              </w:drawing>
+            </w:r>
+            <w:r>
+              <w:rPr>
+                <w:rtl w:val="0"/>
+              </w:rPr>
+            </w:r>
+          </w:p>
+        </w:tc>
+        <w:tc>
+          <w:tcPr>
+            <w:shd w:fill="auto" w:val="clear"/>
+            <w:tcMar>
+              <w:top w:w="100.0" w:type="dxa"/>
+              <w:left w:w="100.0" w:type="dxa"/>
+              <w:bottom w:w="100.0" w:type="dxa"/>
+              <w:right w:w="100.0" w:type="dxa"/>
+            </w:tcMar>
+            <w:vAlign w:val="top"/>
+          </w:tcPr>
+          <w:p>
+            <w:pPr>
+              <w:widowControl w:val="0"/>
+              <w:spacing w:line="240" w:lineRule="auto"/>
+              <w:rPr/>
+            </w:pPr>
+            <w:r>
+              <w:rPr>
+                <w:b w:val="1"/>
+                <w:rtl w:val="0"/>
+              </w:rPr>
+              <w:t xml:space="preserve">Bought-Lives.png</w:t>
+            </w:r>
+            <w:r>
+              <w:rPr>
+                <w:rtl w:val="0"/>
+              </w:rPr>
+            </w:r>
+          </w:p>
+          <w:p>
+            <w:pPr>
+              <w:widowControl w:val="0"/>
+              <w:spacing w:line="240" w:lineRule="auto"/>
+              <w:rPr/>
+            </w:pPr>
+            <w:r>
+              <w:rPr>
+                <w:rtl w:val="0"/>
+              </w:rPr>
+              <w:t xml:space="preserve">You’ve bought all Lives.</w:t>
+            </w:r>
+          </w:p>
+        </w:tc>
+      </w:tr>
+      <w:tr>
+        <w:trPr>
+          <w:cantSplit w:val="0"/>
+          <w:tblHeader w:val="0"/>
+        </w:trPr>
+        <w:tc>
+          <w:tcPr>
             <w:shd w:fill="auto" w:val="clear"/>
             <w:tcMar>
               <w:top w:w="100.0" w:type="dxa"/>
@@ -10247,16 +10783,16 @@
                 <wp:inline distB="114300" distT="114300" distL="114300" distR="114300">
                   <wp:extent cx="457200" cy="257175"/>
                   <wp:effectExtent b="0" l="0" r="0" t="0"/>
-                  <wp:docPr id="50" name="image46.png"/>
+                  <wp:docPr id="56" name="image57.png"/>
                   <a:graphic>
                     <a:graphicData uri="http://schemas.openxmlformats.org/drawingml/2006/picture">
                       <pic:pic>
                         <pic:nvPicPr>
-                          <pic:cNvPr id="0" name="image46.png"/>
+                          <pic:cNvPr id="0" name="image57.png"/>
                           <pic:cNvPicPr preferRelativeResize="0"/>
                         </pic:nvPicPr>
                         <pic:blipFill>
-                          <a:blip r:embed="rId83"/>
+                          <a:blip r:embed="rId88"/>
                           <a:srcRect b="0" l="0" r="0" t="0"/>
                           <a:stretch>
                             <a:fillRect/>
@@ -10353,16 +10889,16 @@
                 <wp:inline distB="114300" distT="114300" distL="114300" distR="114300">
                   <wp:extent cx="457200" cy="257175"/>
                   <wp:effectExtent b="0" l="0" r="0" t="0"/>
-                  <wp:docPr id="63" name="image72.png"/>
+                  <wp:docPr id="69" name="image82.png"/>
                   <a:graphic>
                     <a:graphicData uri="http://schemas.openxmlformats.org/drawingml/2006/picture">
                       <pic:pic>
                         <pic:nvPicPr>
-                          <pic:cNvPr id="0" name="image72.png"/>
+                          <pic:cNvPr id="0" name="image82.png"/>
                           <pic:cNvPicPr preferRelativeResize="0"/>
                         </pic:nvPicPr>
                         <pic:blipFill>
-                          <a:blip r:embed="rId84"/>
+                          <a:blip r:embed="rId89"/>
                           <a:srcRect b="0" l="0" r="0" t="0"/>
                           <a:stretch>
                             <a:fillRect/>
@@ -10462,16 +10998,16 @@
                 <wp:inline distB="114300" distT="114300" distL="114300" distR="114300">
                   <wp:extent cx="457200" cy="257175"/>
                   <wp:effectExtent b="0" l="0" r="0" t="0"/>
-                  <wp:docPr id="76" name="image81.png"/>
+                  <wp:docPr id="82" name="image85.png"/>
                   <a:graphic>
                     <a:graphicData uri="http://schemas.openxmlformats.org/drawingml/2006/picture">
                       <pic:pic>
                         <pic:nvPicPr>
-                          <pic:cNvPr id="0" name="image81.png"/>
+                          <pic:cNvPr id="0" name="image85.png"/>
                           <pic:cNvPicPr preferRelativeResize="0"/>
                         </pic:nvPicPr>
                         <pic:blipFill>
-                          <a:blip r:embed="rId85"/>
+                          <a:blip r:embed="rId90"/>
                           <a:srcRect b="0" l="0" r="0" t="0"/>
                           <a:stretch>
                             <a:fillRect/>
@@ -10661,7 +11197,7 @@
                 <wp:inline distB="114300" distT="114300" distL="114300" distR="114300">
                   <wp:extent cx="304800" cy="304800"/>
                   <wp:effectExtent b="0" l="0" r="0" t="0"/>
-                  <wp:docPr id="11" name="image5.png"/>
+                  <wp:docPr id="13" name="image5.png"/>
                   <a:graphic>
                     <a:graphicData uri="http://schemas.openxmlformats.org/drawingml/2006/picture">
                       <pic:pic>
@@ -10670,7 +11206,7 @@
                           <pic:cNvPicPr preferRelativeResize="0"/>
                         </pic:nvPicPr>
                         <pic:blipFill>
-                          <a:blip r:embed="rId86"/>
+                          <a:blip r:embed="rId91"/>
                           <a:srcRect b="0" l="0" r="0" t="0"/>
                           <a:stretch>
                             <a:fillRect/>
@@ -10769,16 +11305,16 @@
                 <wp:inline distB="114300" distT="114300" distL="114300" distR="114300">
                   <wp:extent cx="1571625" cy="1574800"/>
                   <wp:effectExtent b="0" l="0" r="0" t="0"/>
-                  <wp:docPr id="41" name="image53.png"/>
+                  <wp:docPr id="45" name="image41.png"/>
                   <a:graphic>
                     <a:graphicData uri="http://schemas.openxmlformats.org/drawingml/2006/picture">
                       <pic:pic>
                         <pic:nvPicPr>
-                          <pic:cNvPr id="0" name="image53.png"/>
+                          <pic:cNvPr id="0" name="image41.png"/>
                           <pic:cNvPicPr preferRelativeResize="0"/>
                         </pic:nvPicPr>
                         <pic:blipFill>
-                          <a:blip r:embed="rId87"/>
+                          <a:blip r:embed="rId92"/>
                           <a:srcRect b="0" l="0" r="0" t="0"/>
                           <a:stretch>
                             <a:fillRect/>
@@ -10878,16 +11414,16 @@
                 <wp:inline distB="114300" distT="114300" distL="114300" distR="114300">
                   <wp:extent cx="1219200" cy="2438400"/>
                   <wp:effectExtent b="0" l="0" r="0" t="0"/>
-                  <wp:docPr id="55" name="image58.png"/>
+                  <wp:docPr id="61" name="image61.png"/>
                   <a:graphic>
                     <a:graphicData uri="http://schemas.openxmlformats.org/drawingml/2006/picture">
                       <pic:pic>
                         <pic:nvPicPr>
-                          <pic:cNvPr id="0" name="image58.png"/>
+                          <pic:cNvPr id="0" name="image61.png"/>
                           <pic:cNvPicPr preferRelativeResize="0"/>
                         </pic:nvPicPr>
                         <pic:blipFill>
-                          <a:blip r:embed="rId88"/>
+                          <a:blip r:embed="rId93"/>
                           <a:srcRect b="0" l="0" r="0" t="0"/>
                           <a:stretch>
                             <a:fillRect/>
@@ -11051,16 +11587,16 @@
                 <wp:inline distB="114300" distT="114300" distL="114300" distR="114300">
                   <wp:extent cx="609600" cy="304800"/>
                   <wp:effectExtent b="0" l="0" r="0" t="0"/>
-                  <wp:docPr id="3" name="image3.png"/>
+                  <wp:docPr id="3" name="image1.png"/>
                   <a:graphic>
                     <a:graphicData uri="http://schemas.openxmlformats.org/drawingml/2006/picture">
                       <pic:pic>
                         <pic:nvPicPr>
-                          <pic:cNvPr id="0" name="image3.png"/>
+                          <pic:cNvPr id="0" name="image1.png"/>
                           <pic:cNvPicPr preferRelativeResize="0"/>
                         </pic:nvPicPr>
                         <pic:blipFill>
-                          <a:blip r:embed="rId89"/>
+                          <a:blip r:embed="rId94"/>
                           <a:srcRect b="0" l="0" r="0" t="0"/>
                           <a:stretch>
                             <a:fillRect/>
@@ -11160,16 +11696,16 @@
                 <wp:inline distB="114300" distT="114300" distL="114300" distR="114300">
                   <wp:extent cx="609600" cy="304800"/>
                   <wp:effectExtent b="0" l="0" r="0" t="0"/>
-                  <wp:docPr id="86" name="image83.png"/>
+                  <wp:docPr id="93" name="image88.png"/>
                   <a:graphic>
                     <a:graphicData uri="http://schemas.openxmlformats.org/drawingml/2006/picture">
                       <pic:pic>
                         <pic:nvPicPr>
-                          <pic:cNvPr id="0" name="image83.png"/>
+                          <pic:cNvPr id="0" name="image88.png"/>
                           <pic:cNvPicPr preferRelativeResize="0"/>
                         </pic:nvPicPr>
                         <pic:blipFill>
-                          <a:blip r:embed="rId90"/>
+                          <a:blip r:embed="rId95"/>
                           <a:srcRect b="0" l="0" r="0" t="0"/>
                           <a:stretch>
                             <a:fillRect/>
@@ -11269,16 +11805,16 @@
                 <wp:inline distB="114300" distT="114300" distL="114300" distR="114300">
                   <wp:extent cx="1571625" cy="863600"/>
                   <wp:effectExtent b="0" l="0" r="0" t="0"/>
-                  <wp:docPr id="52" name="image48.png"/>
+                  <wp:docPr id="58" name="image70.png"/>
                   <a:graphic>
                     <a:graphicData uri="http://schemas.openxmlformats.org/drawingml/2006/picture">
                       <pic:pic>
                         <pic:nvPicPr>
-                          <pic:cNvPr id="0" name="image48.png"/>
+                          <pic:cNvPr id="0" name="image70.png"/>
                           <pic:cNvPicPr preferRelativeResize="0"/>
                         </pic:nvPicPr>
                         <pic:blipFill>
-                          <a:blip r:embed="rId91"/>
+                          <a:blip r:embed="rId96"/>
                           <a:srcRect b="0" l="0" r="0" t="0"/>
                           <a:stretch>
                             <a:fillRect/>
@@ -11375,16 +11911,16 @@
                 <wp:inline distB="114300" distT="114300" distL="114300" distR="114300">
                   <wp:extent cx="1571625" cy="863600"/>
                   <wp:effectExtent b="0" l="0" r="0" t="0"/>
-                  <wp:docPr id="64" name="image66.png"/>
+                  <wp:docPr id="70" name="image63.png"/>
                   <a:graphic>
                     <a:graphicData uri="http://schemas.openxmlformats.org/drawingml/2006/picture">
                       <pic:pic>
                         <pic:nvPicPr>
-                          <pic:cNvPr id="0" name="image66.png"/>
+                          <pic:cNvPr id="0" name="image63.png"/>
                           <pic:cNvPicPr preferRelativeResize="0"/>
                         </pic:nvPicPr>
                         <pic:blipFill>
-                          <a:blip r:embed="rId92"/>
+                          <a:blip r:embed="rId97"/>
                           <a:srcRect b="0" l="0" r="0" t="0"/>
                           <a:stretch>
                             <a:fillRect/>
@@ -11452,6 +11988,224 @@
                 <w:rtl w:val="0"/>
               </w:rPr>
               <w:t xml:space="preserve">Game background with smoother transition to the cleaner world.</w:t>
+            </w:r>
+          </w:p>
+        </w:tc>
+      </w:tr>
+      <w:tr>
+        <w:trPr>
+          <w:cantSplit w:val="0"/>
+          <w:tblHeader w:val="0"/>
+        </w:trPr>
+        <w:tc>
+          <w:tcPr>
+            <w:shd w:fill="auto" w:val="clear"/>
+            <w:tcMar>
+              <w:top w:w="100.0" w:type="dxa"/>
+              <w:left w:w="100.0" w:type="dxa"/>
+              <w:bottom w:w="100.0" w:type="dxa"/>
+              <w:right w:w="100.0" w:type="dxa"/>
+            </w:tcMar>
+            <w:vAlign w:val="top"/>
+          </w:tcPr>
+          <w:p>
+            <w:pPr>
+              <w:widowControl w:val="0"/>
+              <w:spacing w:line="240" w:lineRule="auto"/>
+              <w:rPr/>
+            </w:pPr>
+            <w:r>
+              <w:rPr/>
+              <w:drawing>
+                <wp:inline distB="114300" distT="114300" distL="114300" distR="114300">
+                  <wp:extent cx="1571625" cy="1409700"/>
+                  <wp:effectExtent b="0" l="0" r="0" t="0"/>
+                  <wp:docPr id="91" name="image74.png"/>
+                  <a:graphic>
+                    <a:graphicData uri="http://schemas.openxmlformats.org/drawingml/2006/picture">
+                      <pic:pic>
+                        <pic:nvPicPr>
+                          <pic:cNvPr id="0" name="image74.png"/>
+                          <pic:cNvPicPr preferRelativeResize="0"/>
+                        </pic:nvPicPr>
+                        <pic:blipFill>
+                          <a:blip r:embed="rId98"/>
+                          <a:srcRect b="0" l="0" r="0" t="0"/>
+                          <a:stretch>
+                            <a:fillRect/>
+                          </a:stretch>
+                        </pic:blipFill>
+                        <pic:spPr>
+                          <a:xfrm>
+                            <a:off x="0" y="0"/>
+                            <a:ext cx="1571625" cy="1409700"/>
+                          </a:xfrm>
+                          <a:prstGeom prst="rect"/>
+                          <a:ln/>
+                        </pic:spPr>
+                      </pic:pic>
+                    </a:graphicData>
+                  </a:graphic>
+                </wp:inline>
+              </w:drawing>
+            </w:r>
+            <w:r>
+              <w:rPr>
+                <w:rtl w:val="0"/>
+              </w:rPr>
+            </w:r>
+          </w:p>
+        </w:tc>
+        <w:tc>
+          <w:tcPr>
+            <w:shd w:fill="auto" w:val="clear"/>
+            <w:tcMar>
+              <w:top w:w="100.0" w:type="dxa"/>
+              <w:left w:w="100.0" w:type="dxa"/>
+              <w:bottom w:w="100.0" w:type="dxa"/>
+              <w:right w:w="100.0" w:type="dxa"/>
+            </w:tcMar>
+            <w:vAlign w:val="top"/>
+          </w:tcPr>
+          <w:p>
+            <w:pPr>
+              <w:widowControl w:val="0"/>
+              <w:spacing w:line="240" w:lineRule="auto"/>
+              <w:rPr/>
+            </w:pPr>
+            <w:r>
+              <w:rPr>
+                <w:b w:val="1"/>
+                <w:rtl w:val="0"/>
+              </w:rPr>
+              <w:t xml:space="preserve">Instructions.png</w:t>
+            </w:r>
+            <w:r>
+              <w:rPr>
+                <w:rtl w:val="0"/>
+              </w:rPr>
+            </w:r>
+          </w:p>
+          <w:p>
+            <w:pPr>
+              <w:widowControl w:val="0"/>
+              <w:spacing w:line="240" w:lineRule="auto"/>
+              <w:rPr/>
+            </w:pPr>
+            <w:r>
+              <w:rPr>
+                <w:rtl w:val="0"/>
+              </w:rPr>
+              <w:t xml:space="preserve">Has the instructions.</w:t>
+            </w:r>
+          </w:p>
+        </w:tc>
+      </w:tr>
+      <w:tr>
+        <w:trPr>
+          <w:cantSplit w:val="0"/>
+          <w:tblHeader w:val="0"/>
+        </w:trPr>
+        <w:tc>
+          <w:tcPr>
+            <w:shd w:fill="auto" w:val="clear"/>
+            <w:tcMar>
+              <w:top w:w="100.0" w:type="dxa"/>
+              <w:left w:w="100.0" w:type="dxa"/>
+              <w:bottom w:w="100.0" w:type="dxa"/>
+              <w:right w:w="100.0" w:type="dxa"/>
+            </w:tcMar>
+            <w:vAlign w:val="top"/>
+          </w:tcPr>
+          <w:p>
+            <w:pPr>
+              <w:widowControl w:val="0"/>
+              <w:spacing w:line="240" w:lineRule="auto"/>
+              <w:rPr/>
+            </w:pPr>
+            <w:r>
+              <w:rPr/>
+              <w:drawing>
+                <wp:inline distB="114300" distT="114300" distL="114300" distR="114300">
+                  <wp:extent cx="1571625" cy="1409700"/>
+                  <wp:effectExtent b="0" l="0" r="0" t="0"/>
+                  <wp:docPr id="54" name="image55.png"/>
+                  <a:graphic>
+                    <a:graphicData uri="http://schemas.openxmlformats.org/drawingml/2006/picture">
+                      <pic:pic>
+                        <pic:nvPicPr>
+                          <pic:cNvPr id="0" name="image55.png"/>
+                          <pic:cNvPicPr preferRelativeResize="0"/>
+                        </pic:nvPicPr>
+                        <pic:blipFill>
+                          <a:blip r:embed="rId99"/>
+                          <a:srcRect b="0" l="0" r="0" t="0"/>
+                          <a:stretch>
+                            <a:fillRect/>
+                          </a:stretch>
+                        </pic:blipFill>
+                        <pic:spPr>
+                          <a:xfrm>
+                            <a:off x="0" y="0"/>
+                            <a:ext cx="1571625" cy="1409700"/>
+                          </a:xfrm>
+                          <a:prstGeom prst="rect"/>
+                          <a:ln/>
+                        </pic:spPr>
+                      </pic:pic>
+                    </a:graphicData>
+                  </a:graphic>
+                </wp:inline>
+              </w:drawing>
+            </w:r>
+            <w:r>
+              <w:rPr>
+                <w:rtl w:val="0"/>
+              </w:rPr>
+            </w:r>
+          </w:p>
+        </w:tc>
+        <w:tc>
+          <w:tcPr>
+            <w:shd w:fill="auto" w:val="clear"/>
+            <w:tcMar>
+              <w:top w:w="100.0" w:type="dxa"/>
+              <w:left w:w="100.0" w:type="dxa"/>
+              <w:bottom w:w="100.0" w:type="dxa"/>
+              <w:right w:w="100.0" w:type="dxa"/>
+            </w:tcMar>
+            <w:vAlign w:val="top"/>
+          </w:tcPr>
+          <w:p>
+            <w:pPr>
+              <w:widowControl w:val="0"/>
+              <w:spacing w:line="240" w:lineRule="auto"/>
+              <w:rPr/>
+            </w:pPr>
+            <w:r>
+              <w:rPr>
+                <w:b w:val="1"/>
+                <w:rtl w:val="0"/>
+              </w:rPr>
+              <w:t xml:space="preserve">Story.png</w:t>
+            </w:r>
+            <w:r>
+              <w:rPr>
+                <w:rtl w:val="0"/>
+              </w:rPr>
+            </w:r>
+          </w:p>
+          <w:p>
+            <w:pPr>
+              <w:widowControl w:val="0"/>
+              <w:spacing w:line="240" w:lineRule="auto"/>
+              <w:rPr/>
+            </w:pPr>
+            <w:r>
+              <w:rPr>
+                <w:rtl w:val="0"/>
+              </w:rPr>
+              <w:t xml:space="preserve">Has the story.</w:t>
             </w:r>
           </w:p>
         </w:tc>

</xml_diff>

<commit_message>
updated sprite of politician death and changed the locations of the power ups
</commit_message>
<xml_diff>
--- a/Assets/Asset Descriptions.docx
+++ b/Assets/Asset Descriptions.docx
@@ -429,12 +429,12 @@
                 <wp:inline distB="114300" distT="114300" distL="114300" distR="114300">
                   <wp:extent cx="1219200" cy="304800"/>
                   <wp:effectExtent b="0" l="0" r="0" t="0"/>
-                  <wp:docPr id="28" name="image28.png"/>
+                  <wp:docPr id="28" name="image25.png"/>
                   <a:graphic>
                     <a:graphicData uri="http://schemas.openxmlformats.org/drawingml/2006/picture">
                       <pic:pic>
                         <pic:nvPicPr>
-                          <pic:cNvPr id="0" name="image28.png"/>
+                          <pic:cNvPr id="0" name="image25.png"/>
                           <pic:cNvPicPr preferRelativeResize="0"/>
                         </pic:nvPicPr>
                         <pic:blipFill>
@@ -577,12 +577,12 @@
                 <wp:inline distB="114300" distT="114300" distL="114300" distR="114300">
                   <wp:extent cx="1219200" cy="304800"/>
                   <wp:effectExtent b="0" l="0" r="0" t="0"/>
-                  <wp:docPr id="5" name="image1.png"/>
+                  <wp:docPr id="5" name="image4.png"/>
                   <a:graphic>
                     <a:graphicData uri="http://schemas.openxmlformats.org/drawingml/2006/picture">
                       <pic:pic>
                         <pic:nvPicPr>
-                          <pic:cNvPr id="0" name="image1.png"/>
+                          <pic:cNvPr id="0" name="image4.png"/>
                           <pic:cNvPicPr preferRelativeResize="0"/>
                         </pic:nvPicPr>
                         <pic:blipFill>
@@ -722,12 +722,12 @@
                 <wp:inline distB="114300" distT="114300" distL="114300" distR="114300">
                   <wp:extent cx="1219200" cy="304800"/>
                   <wp:effectExtent b="0" l="0" r="0" t="0"/>
-                  <wp:docPr id="54" name="image67.png"/>
+                  <wp:docPr id="54" name="image51.png"/>
                   <a:graphic>
                     <a:graphicData uri="http://schemas.openxmlformats.org/drawingml/2006/picture">
                       <pic:pic>
                         <pic:nvPicPr>
-                          <pic:cNvPr id="0" name="image67.png"/>
+                          <pic:cNvPr id="0" name="image51.png"/>
                           <pic:cNvPicPr preferRelativeResize="0"/>
                         </pic:nvPicPr>
                         <pic:blipFill>
@@ -870,12 +870,12 @@
                 <wp:inline distB="114300" distT="114300" distL="114300" distR="114300">
                   <wp:extent cx="1219200" cy="304800"/>
                   <wp:effectExtent b="0" l="0" r="0" t="0"/>
-                  <wp:docPr id="91" name="image88.png"/>
+                  <wp:docPr id="91" name="image87.png"/>
                   <a:graphic>
                     <a:graphicData uri="http://schemas.openxmlformats.org/drawingml/2006/picture">
                       <pic:pic>
                         <pic:nvPicPr>
-                          <pic:cNvPr id="0" name="image88.png"/>
+                          <pic:cNvPr id="0" name="image87.png"/>
                           <pic:cNvPicPr preferRelativeResize="0"/>
                         </pic:nvPicPr>
                         <pic:blipFill>
@@ -1018,12 +1018,12 @@
                 <wp:inline distB="114300" distT="114300" distL="114300" distR="114300">
                   <wp:extent cx="1219200" cy="304800"/>
                   <wp:effectExtent b="0" l="0" r="0" t="0"/>
-                  <wp:docPr id="43" name="image34.png"/>
+                  <wp:docPr id="43" name="image52.png"/>
                   <a:graphic>
                     <a:graphicData uri="http://schemas.openxmlformats.org/drawingml/2006/picture">
                       <pic:pic>
                         <pic:nvPicPr>
-                          <pic:cNvPr id="0" name="image34.png"/>
+                          <pic:cNvPr id="0" name="image52.png"/>
                           <pic:cNvPicPr preferRelativeResize="0"/>
                         </pic:nvPicPr>
                         <pic:blipFill>
@@ -1166,12 +1166,12 @@
                 <wp:inline distB="114300" distT="114300" distL="114300" distR="114300">
                   <wp:extent cx="1219200" cy="304800"/>
                   <wp:effectExtent b="0" l="0" r="0" t="0"/>
-                  <wp:docPr id="69" name="image58.png"/>
+                  <wp:docPr id="69" name="image72.png"/>
                   <a:graphic>
                     <a:graphicData uri="http://schemas.openxmlformats.org/drawingml/2006/picture">
                       <pic:pic>
                         <pic:nvPicPr>
-                          <pic:cNvPr id="0" name="image58.png"/>
+                          <pic:cNvPr id="0" name="image72.png"/>
                           <pic:cNvPicPr preferRelativeResize="0"/>
                         </pic:nvPicPr>
                         <pic:blipFill>
@@ -1386,12 +1386,12 @@
                 <wp:inline distB="114300" distT="114300" distL="114300" distR="114300">
                   <wp:extent cx="1219200" cy="304800"/>
                   <wp:effectExtent b="0" l="0" r="0" t="0"/>
-                  <wp:docPr id="75" name="image69.png"/>
+                  <wp:docPr id="75" name="image73.png"/>
                   <a:graphic>
                     <a:graphicData uri="http://schemas.openxmlformats.org/drawingml/2006/picture">
                       <pic:pic>
                         <pic:nvPicPr>
-                          <pic:cNvPr id="0" name="image69.png"/>
+                          <pic:cNvPr id="0" name="image73.png"/>
                           <pic:cNvPicPr preferRelativeResize="0"/>
                         </pic:nvPicPr>
                         <pic:blipFill>
@@ -1534,12 +1534,12 @@
                 <wp:inline distB="114300" distT="114300" distL="114300" distR="114300">
                   <wp:extent cx="1219200" cy="304800"/>
                   <wp:effectExtent b="0" l="0" r="0" t="0"/>
-                  <wp:docPr id="27" name="image31.png"/>
+                  <wp:docPr id="27" name="image22.png"/>
                   <a:graphic>
                     <a:graphicData uri="http://schemas.openxmlformats.org/drawingml/2006/picture">
                       <pic:pic>
                         <pic:nvPicPr>
-                          <pic:cNvPr id="0" name="image31.png"/>
+                          <pic:cNvPr id="0" name="image22.png"/>
                           <pic:cNvPicPr preferRelativeResize="0"/>
                         </pic:nvPicPr>
                         <pic:blipFill>
@@ -1682,12 +1682,12 @@
                 <wp:inline distB="114300" distT="114300" distL="114300" distR="114300">
                   <wp:extent cx="1219200" cy="304800"/>
                   <wp:effectExtent b="0" l="0" r="0" t="0"/>
-                  <wp:docPr id="80" name="image97.png"/>
+                  <wp:docPr id="80" name="image78.png"/>
                   <a:graphic>
                     <a:graphicData uri="http://schemas.openxmlformats.org/drawingml/2006/picture">
                       <pic:pic>
                         <pic:nvPicPr>
-                          <pic:cNvPr id="0" name="image97.png"/>
+                          <pic:cNvPr id="0" name="image78.png"/>
                           <pic:cNvPicPr preferRelativeResize="0"/>
                         </pic:nvPicPr>
                         <pic:blipFill>
@@ -1827,12 +1827,12 @@
                 <wp:inline distB="114300" distT="114300" distL="114300" distR="114300">
                   <wp:extent cx="1219200" cy="304800"/>
                   <wp:effectExtent b="0" l="0" r="0" t="0"/>
-                  <wp:docPr id="84" name="image91.png"/>
+                  <wp:docPr id="84" name="image81.png"/>
                   <a:graphic>
                     <a:graphicData uri="http://schemas.openxmlformats.org/drawingml/2006/picture">
                       <pic:pic>
                         <pic:nvPicPr>
-                          <pic:cNvPr id="0" name="image91.png"/>
+                          <pic:cNvPr id="0" name="image81.png"/>
                           <pic:cNvPicPr preferRelativeResize="0"/>
                         </pic:nvPicPr>
                         <pic:blipFill>
@@ -1972,12 +1972,12 @@
                 <wp:inline distB="114300" distT="114300" distL="114300" distR="114300">
                   <wp:extent cx="1219200" cy="304800"/>
                   <wp:effectExtent b="0" l="0" r="0" t="0"/>
-                  <wp:docPr id="1" name="image2.png"/>
+                  <wp:docPr id="1" name="image17.png"/>
                   <a:graphic>
                     <a:graphicData uri="http://schemas.openxmlformats.org/drawingml/2006/picture">
                       <pic:pic>
                         <pic:nvPicPr>
-                          <pic:cNvPr id="0" name="image2.png"/>
+                          <pic:cNvPr id="0" name="image17.png"/>
                           <pic:cNvPicPr preferRelativeResize="0"/>
                         </pic:nvPicPr>
                         <pic:blipFill>
@@ -2117,12 +2117,12 @@
                 <wp:inline distB="114300" distT="114300" distL="114300" distR="114300">
                   <wp:extent cx="1219200" cy="304800"/>
                   <wp:effectExtent b="0" l="0" r="0" t="0"/>
-                  <wp:docPr id="65" name="image77.png"/>
+                  <wp:docPr id="65" name="image62.png"/>
                   <a:graphic>
                     <a:graphicData uri="http://schemas.openxmlformats.org/drawingml/2006/picture">
                       <pic:pic>
                         <pic:nvPicPr>
-                          <pic:cNvPr id="0" name="image77.png"/>
+                          <pic:cNvPr id="0" name="image62.png"/>
                           <pic:cNvPicPr preferRelativeResize="0"/>
                         </pic:nvPicPr>
                         <pic:blipFill>
@@ -2262,12 +2262,12 @@
                 <wp:inline distB="114300" distT="114300" distL="114300" distR="114300">
                   <wp:extent cx="1571625" cy="127000"/>
                   <wp:effectExtent b="0" l="0" r="0" t="0"/>
-                  <wp:docPr id="63" name="image50.png"/>
+                  <wp:docPr id="63" name="image54.png"/>
                   <a:graphic>
                     <a:graphicData uri="http://schemas.openxmlformats.org/drawingml/2006/picture">
                       <pic:pic>
                         <pic:nvPicPr>
-                          <pic:cNvPr id="0" name="image50.png"/>
+                          <pic:cNvPr id="0" name="image54.png"/>
                           <pic:cNvPicPr preferRelativeResize="0"/>
                         </pic:nvPicPr>
                         <pic:blipFill>
@@ -2410,12 +2410,12 @@
                 <wp:inline distB="114300" distT="114300" distL="114300" distR="114300">
                   <wp:extent cx="304800" cy="304800"/>
                   <wp:effectExtent b="0" l="0" r="0" t="0"/>
-                  <wp:docPr id="13" name="image3.png"/>
+                  <wp:docPr id="13" name="image15.png"/>
                   <a:graphic>
                     <a:graphicData uri="http://schemas.openxmlformats.org/drawingml/2006/picture">
                       <pic:pic>
                         <pic:nvPicPr>
-                          <pic:cNvPr id="0" name="image3.png"/>
+                          <pic:cNvPr id="0" name="image15.png"/>
                           <pic:cNvPicPr preferRelativeResize="0"/>
                         </pic:nvPicPr>
                         <pic:blipFill>
@@ -2644,12 +2644,12 @@
                 <wp:inline distB="114300" distT="114300" distL="114300" distR="114300">
                   <wp:extent cx="304800" cy="304800"/>
                   <wp:effectExtent b="0" l="0" r="0" t="0"/>
-                  <wp:docPr id="41" name="image30.png"/>
+                  <wp:docPr id="41" name="image47.png"/>
                   <a:graphic>
                     <a:graphicData uri="http://schemas.openxmlformats.org/drawingml/2006/picture">
                       <pic:pic>
                         <pic:nvPicPr>
-                          <pic:cNvPr id="0" name="image30.png"/>
+                          <pic:cNvPr id="0" name="image47.png"/>
                           <pic:cNvPicPr preferRelativeResize="0"/>
                         </pic:nvPicPr>
                         <pic:blipFill>
@@ -2750,12 +2750,12 @@
                 <wp:inline distB="114300" distT="114300" distL="114300" distR="114300">
                   <wp:extent cx="304800" cy="304800"/>
                   <wp:effectExtent b="0" l="0" r="0" t="0"/>
-                  <wp:docPr id="30" name="image17.png"/>
+                  <wp:docPr id="30" name="image29.png"/>
                   <a:graphic>
                     <a:graphicData uri="http://schemas.openxmlformats.org/drawingml/2006/picture">
                       <pic:pic>
                         <pic:nvPicPr>
-                          <pic:cNvPr id="0" name="image17.png"/>
+                          <pic:cNvPr id="0" name="image29.png"/>
                           <pic:cNvPicPr preferRelativeResize="0"/>
                         </pic:nvPicPr>
                         <pic:blipFill>
@@ -2856,12 +2856,12 @@
                 <wp:inline distB="114300" distT="114300" distL="114300" distR="114300">
                   <wp:extent cx="304800" cy="304800"/>
                   <wp:effectExtent b="0" l="0" r="0" t="0"/>
-                  <wp:docPr id="14" name="image16.png"/>
+                  <wp:docPr id="14" name="image7.png"/>
                   <a:graphic>
                     <a:graphicData uri="http://schemas.openxmlformats.org/drawingml/2006/picture">
                       <pic:pic>
                         <pic:nvPicPr>
-                          <pic:cNvPr id="0" name="image16.png"/>
+                          <pic:cNvPr id="0" name="image7.png"/>
                           <pic:cNvPicPr preferRelativeResize="0"/>
                         </pic:nvPicPr>
                         <pic:blipFill>
@@ -2962,12 +2962,12 @@
                 <wp:inline distB="114300" distT="114300" distL="114300" distR="114300">
                   <wp:extent cx="304800" cy="304800"/>
                   <wp:effectExtent b="0" l="0" r="0" t="0"/>
-                  <wp:docPr id="35" name="image36.png"/>
+                  <wp:docPr id="35" name="image34.png"/>
                   <a:graphic>
                     <a:graphicData uri="http://schemas.openxmlformats.org/drawingml/2006/picture">
                       <pic:pic>
                         <pic:nvPicPr>
-                          <pic:cNvPr id="0" name="image36.png"/>
+                          <pic:cNvPr id="0" name="image34.png"/>
                           <pic:cNvPicPr preferRelativeResize="0"/>
                         </pic:nvPicPr>
                         <pic:blipFill>
@@ -3068,12 +3068,12 @@
                 <wp:inline distB="114300" distT="114300" distL="114300" distR="114300">
                   <wp:extent cx="304800" cy="304800"/>
                   <wp:effectExtent b="0" l="0" r="0" t="0"/>
-                  <wp:docPr id="25" name="image27.png"/>
+                  <wp:docPr id="25" name="image38.png"/>
                   <a:graphic>
                     <a:graphicData uri="http://schemas.openxmlformats.org/drawingml/2006/picture">
                       <pic:pic>
                         <pic:nvPicPr>
-                          <pic:cNvPr id="0" name="image27.png"/>
+                          <pic:cNvPr id="0" name="image38.png"/>
                           <pic:cNvPicPr preferRelativeResize="0"/>
                         </pic:nvPicPr>
                         <pic:blipFill>
@@ -3273,12 +3273,12 @@
                 <wp:inline distB="114300" distT="114300" distL="114300" distR="114300">
                   <wp:extent cx="1571625" cy="266700"/>
                   <wp:effectExtent b="0" l="0" r="0" t="0"/>
-                  <wp:docPr id="60" name="image45.png"/>
+                  <wp:docPr id="60" name="image53.png"/>
                   <a:graphic>
                     <a:graphicData uri="http://schemas.openxmlformats.org/drawingml/2006/picture">
                       <pic:pic>
                         <pic:nvPicPr>
-                          <pic:cNvPr id="0" name="image45.png"/>
+                          <pic:cNvPr id="0" name="image53.png"/>
                           <pic:cNvPicPr preferRelativeResize="0"/>
                         </pic:nvPicPr>
                         <pic:blipFill>
@@ -3379,12 +3379,12 @@
                 <wp:inline distB="114300" distT="114300" distL="114300" distR="114300">
                   <wp:extent cx="1571625" cy="266700"/>
                   <wp:effectExtent b="0" l="0" r="0" t="0"/>
-                  <wp:docPr id="56" name="image47.png"/>
+                  <wp:docPr id="56" name="image43.png"/>
                   <a:graphic>
                     <a:graphicData uri="http://schemas.openxmlformats.org/drawingml/2006/picture">
                       <pic:pic>
                         <pic:nvPicPr>
-                          <pic:cNvPr id="0" name="image47.png"/>
+                          <pic:cNvPr id="0" name="image43.png"/>
                           <pic:cNvPicPr preferRelativeResize="0"/>
                         </pic:nvPicPr>
                         <pic:blipFill>
@@ -3498,12 +3498,12 @@
                 <wp:inline distB="114300" distT="114300" distL="114300" distR="114300">
                   <wp:extent cx="1571625" cy="177800"/>
                   <wp:effectExtent b="0" l="0" r="0" t="0"/>
-                  <wp:docPr id="82" name="image78.png"/>
+                  <wp:docPr id="82" name="image79.png"/>
                   <a:graphic>
                     <a:graphicData uri="http://schemas.openxmlformats.org/drawingml/2006/picture">
                       <pic:pic>
                         <pic:nvPicPr>
-                          <pic:cNvPr id="0" name="image78.png"/>
+                          <pic:cNvPr id="0" name="image79.png"/>
                           <pic:cNvPicPr preferRelativeResize="0"/>
                         </pic:nvPicPr>
                         <pic:blipFill>
@@ -3620,12 +3620,12 @@
                 <wp:inline distB="114300" distT="114300" distL="114300" distR="114300">
                   <wp:extent cx="304800" cy="304800"/>
                   <wp:effectExtent b="0" l="0" r="0" t="0"/>
-                  <wp:docPr id="51" name="image40.png"/>
+                  <wp:docPr id="51" name="image58.png"/>
                   <a:graphic>
                     <a:graphicData uri="http://schemas.openxmlformats.org/drawingml/2006/picture">
                       <pic:pic>
                         <pic:nvPicPr>
-                          <pic:cNvPr id="0" name="image40.png"/>
+                          <pic:cNvPr id="0" name="image58.png"/>
                           <pic:cNvPicPr preferRelativeResize="0"/>
                         </pic:nvPicPr>
                         <pic:blipFill>
@@ -3726,12 +3726,12 @@
                 <wp:inline distB="114300" distT="114300" distL="114300" distR="114300">
                   <wp:extent cx="304800" cy="304800"/>
                   <wp:effectExtent b="0" l="0" r="0" t="0"/>
-                  <wp:docPr id="66" name="image70.png"/>
+                  <wp:docPr id="66" name="image68.png"/>
                   <a:graphic>
                     <a:graphicData uri="http://schemas.openxmlformats.org/drawingml/2006/picture">
                       <pic:pic>
                         <pic:nvPicPr>
-                          <pic:cNvPr id="0" name="image70.png"/>
+                          <pic:cNvPr id="0" name="image68.png"/>
                           <pic:cNvPicPr preferRelativeResize="0"/>
                         </pic:nvPicPr>
                         <pic:blipFill>
@@ -3835,12 +3835,12 @@
                 <wp:inline distB="114300" distT="114300" distL="114300" distR="114300">
                   <wp:extent cx="304800" cy="304800"/>
                   <wp:effectExtent b="0" l="0" r="0" t="0"/>
-                  <wp:docPr id="42" name="image32.png"/>
+                  <wp:docPr id="42" name="image37.png"/>
                   <a:graphic>
                     <a:graphicData uri="http://schemas.openxmlformats.org/drawingml/2006/picture">
                       <pic:pic>
                         <pic:nvPicPr>
-                          <pic:cNvPr id="0" name="image32.png"/>
+                          <pic:cNvPr id="0" name="image37.png"/>
                           <pic:cNvPicPr preferRelativeResize="0"/>
                         </pic:nvPicPr>
                         <pic:blipFill>
@@ -3941,12 +3941,12 @@
                 <wp:inline distB="114300" distT="114300" distL="114300" distR="114300">
                   <wp:extent cx="304800" cy="304800"/>
                   <wp:effectExtent b="0" l="0" r="0" t="0"/>
-                  <wp:docPr id="67" name="image60.png"/>
+                  <wp:docPr id="67" name="image71.png"/>
                   <a:graphic>
                     <a:graphicData uri="http://schemas.openxmlformats.org/drawingml/2006/picture">
                       <pic:pic>
                         <pic:nvPicPr>
-                          <pic:cNvPr id="0" name="image60.png"/>
+                          <pic:cNvPr id="0" name="image71.png"/>
                           <pic:cNvPicPr preferRelativeResize="0"/>
                         </pic:nvPicPr>
                         <pic:blipFill>
@@ -4146,12 +4146,12 @@
                 <wp:inline distB="114300" distT="114300" distL="114300" distR="114300">
                   <wp:extent cx="1219200" cy="304800"/>
                   <wp:effectExtent b="0" l="0" r="0" t="0"/>
-                  <wp:docPr id="49" name="image41.png"/>
+                  <wp:docPr id="49" name="image59.png"/>
                   <a:graphic>
                     <a:graphicData uri="http://schemas.openxmlformats.org/drawingml/2006/picture">
                       <pic:pic>
                         <pic:nvPicPr>
-                          <pic:cNvPr id="0" name="image41.png"/>
+                          <pic:cNvPr id="0" name="image59.png"/>
                           <pic:cNvPicPr preferRelativeResize="0"/>
                         </pic:nvPicPr>
                         <pic:blipFill>
@@ -4252,12 +4252,12 @@
                 <wp:inline distB="114300" distT="114300" distL="114300" distR="114300">
                   <wp:extent cx="1571625" cy="190500"/>
                   <wp:effectExtent b="0" l="0" r="0" t="0"/>
-                  <wp:docPr id="34" name="image26.png"/>
+                  <wp:docPr id="34" name="image46.png"/>
                   <a:graphic>
                     <a:graphicData uri="http://schemas.openxmlformats.org/drawingml/2006/picture">
                       <pic:pic>
                         <pic:nvPicPr>
-                          <pic:cNvPr id="0" name="image26.png"/>
+                          <pic:cNvPr id="0" name="image46.png"/>
                           <pic:cNvPicPr preferRelativeResize="0"/>
                         </pic:nvPicPr>
                         <pic:blipFill>
@@ -4358,12 +4358,12 @@
                 <wp:inline distB="114300" distT="114300" distL="114300" distR="114300">
                   <wp:extent cx="1219200" cy="304800"/>
                   <wp:effectExtent b="0" l="0" r="0" t="0"/>
-                  <wp:docPr id="61" name="image63.png"/>
+                  <wp:docPr id="61" name="image61.png"/>
                   <a:graphic>
                     <a:graphicData uri="http://schemas.openxmlformats.org/drawingml/2006/picture">
                       <pic:pic>
                         <pic:nvPicPr>
-                          <pic:cNvPr id="0" name="image63.png"/>
+                          <pic:cNvPr id="0" name="image61.png"/>
                           <pic:cNvPicPr preferRelativeResize="0"/>
                         </pic:nvPicPr>
                         <pic:blipFill>
@@ -4464,12 +4464,12 @@
                 <wp:inline distB="114300" distT="114300" distL="114300" distR="114300">
                   <wp:extent cx="609600" cy="304800"/>
                   <wp:effectExtent b="0" l="0" r="0" t="0"/>
-                  <wp:docPr id="93" name="image90.png"/>
+                  <wp:docPr id="93" name="image94.png"/>
                   <a:graphic>
                     <a:graphicData uri="http://schemas.openxmlformats.org/drawingml/2006/picture">
                       <pic:pic>
                         <pic:nvPicPr>
-                          <pic:cNvPr id="0" name="image90.png"/>
+                          <pic:cNvPr id="0" name="image94.png"/>
                           <pic:cNvPicPr preferRelativeResize="0"/>
                         </pic:nvPicPr>
                         <pic:blipFill>
@@ -4573,12 +4573,12 @@
                 <wp:inline distB="114300" distT="114300" distL="114300" distR="114300">
                   <wp:extent cx="1524000" cy="304800"/>
                   <wp:effectExtent b="0" l="0" r="0" t="0"/>
-                  <wp:docPr id="50" name="image51.png"/>
+                  <wp:docPr id="50" name="image60.png"/>
                   <a:graphic>
                     <a:graphicData uri="http://schemas.openxmlformats.org/drawingml/2006/picture">
                       <pic:pic>
                         <pic:nvPicPr>
-                          <pic:cNvPr id="0" name="image51.png"/>
+                          <pic:cNvPr id="0" name="image60.png"/>
                           <pic:cNvPicPr preferRelativeResize="0"/>
                         </pic:nvPicPr>
                         <pic:blipFill>
@@ -4682,12 +4682,12 @@
                 <wp:inline distB="114300" distT="114300" distL="114300" distR="114300">
                   <wp:extent cx="1219200" cy="304800"/>
                   <wp:effectExtent b="0" l="0" r="0" t="0"/>
-                  <wp:docPr id="20" name="image8.png"/>
+                  <wp:docPr id="20" name="image23.png"/>
                   <a:graphic>
                     <a:graphicData uri="http://schemas.openxmlformats.org/drawingml/2006/picture">
                       <pic:pic>
                         <pic:nvPicPr>
-                          <pic:cNvPr id="0" name="image8.png"/>
+                          <pic:cNvPr id="0" name="image23.png"/>
                           <pic:cNvPicPr preferRelativeResize="0"/>
                         </pic:nvPicPr>
                         <pic:blipFill>
@@ -4788,12 +4788,12 @@
                 <wp:inline distB="114300" distT="114300" distL="114300" distR="114300">
                   <wp:extent cx="1571625" cy="266700"/>
                   <wp:effectExtent b="0" l="0" r="0" t="0"/>
-                  <wp:docPr id="16" name="image14.png"/>
+                  <wp:docPr id="16" name="image3.png"/>
                   <a:graphic>
                     <a:graphicData uri="http://schemas.openxmlformats.org/drawingml/2006/picture">
                       <pic:pic>
                         <pic:nvPicPr>
-                          <pic:cNvPr id="0" name="image14.png"/>
+                          <pic:cNvPr id="0" name="image3.png"/>
                           <pic:cNvPicPr preferRelativeResize="0"/>
                         </pic:nvPicPr>
                         <pic:blipFill>
@@ -4897,12 +4897,12 @@
                 <wp:inline distB="114300" distT="114300" distL="114300" distR="114300">
                   <wp:extent cx="1219200" cy="609600"/>
                   <wp:effectExtent b="0" l="0" r="0" t="0"/>
-                  <wp:docPr id="64" name="image73.png"/>
+                  <wp:docPr id="64" name="image64.png"/>
                   <a:graphic>
                     <a:graphicData uri="http://schemas.openxmlformats.org/drawingml/2006/picture">
                       <pic:pic>
                         <pic:nvPicPr>
-                          <pic:cNvPr id="0" name="image73.png"/>
+                          <pic:cNvPr id="0" name="image64.png"/>
                           <pic:cNvPicPr preferRelativeResize="0"/>
                         </pic:nvPicPr>
                         <pic:blipFill>
@@ -5003,12 +5003,12 @@
                 <wp:inline distB="114300" distT="114300" distL="114300" distR="114300">
                   <wp:extent cx="1571625" cy="266700"/>
                   <wp:effectExtent b="0" l="0" r="0" t="0"/>
-                  <wp:docPr id="89" name="image86.png"/>
+                  <wp:docPr id="89" name="image92.png"/>
                   <a:graphic>
                     <a:graphicData uri="http://schemas.openxmlformats.org/drawingml/2006/picture">
                       <pic:pic>
                         <pic:nvPicPr>
-                          <pic:cNvPr id="0" name="image86.png"/>
+                          <pic:cNvPr id="0" name="image92.png"/>
                           <pic:cNvPicPr preferRelativeResize="0"/>
                         </pic:nvPicPr>
                         <pic:blipFill>
@@ -5175,12 +5175,12 @@
                 <wp:inline distB="114300" distT="114300" distL="114300" distR="114300">
                   <wp:extent cx="1571625" cy="38100"/>
                   <wp:effectExtent b="0" l="0" r="0" t="0"/>
-                  <wp:docPr id="87" name="image80.png"/>
+                  <wp:docPr id="87" name="image88.png"/>
                   <a:graphic>
                     <a:graphicData uri="http://schemas.openxmlformats.org/drawingml/2006/picture">
                       <pic:pic>
                         <pic:nvPicPr>
-                          <pic:cNvPr id="0" name="image80.png"/>
+                          <pic:cNvPr id="0" name="image88.png"/>
                           <pic:cNvPicPr preferRelativeResize="0"/>
                         </pic:nvPicPr>
                         <pic:blipFill>
@@ -5284,12 +5284,12 @@
                 <wp:inline distB="114300" distT="114300" distL="114300" distR="114300">
                   <wp:extent cx="1571625" cy="266700"/>
                   <wp:effectExtent b="0" l="0" r="0" t="0"/>
-                  <wp:docPr id="4" name="image9.png"/>
+                  <wp:docPr id="4" name="image1.png"/>
                   <a:graphic>
                     <a:graphicData uri="http://schemas.openxmlformats.org/drawingml/2006/picture">
                       <pic:pic>
                         <pic:nvPicPr>
-                          <pic:cNvPr id="0" name="image9.png"/>
+                          <pic:cNvPr id="0" name="image1.png"/>
                           <pic:cNvPicPr preferRelativeResize="0"/>
                         </pic:nvPicPr>
                         <pic:blipFill>
@@ -5526,12 +5526,12 @@
                 <wp:inline distB="114300" distT="114300" distL="114300" distR="114300">
                   <wp:extent cx="1571625" cy="266700"/>
                   <wp:effectExtent b="0" l="0" r="0" t="0"/>
-                  <wp:docPr id="36" name="image29.png"/>
+                  <wp:docPr id="36" name="image83.png"/>
                   <a:graphic>
                     <a:graphicData uri="http://schemas.openxmlformats.org/drawingml/2006/picture">
                       <pic:pic>
                         <pic:nvPicPr>
-                          <pic:cNvPr id="0" name="image29.png"/>
+                          <pic:cNvPr id="0" name="image83.png"/>
                           <pic:cNvPicPr preferRelativeResize="0"/>
                         </pic:nvPicPr>
                         <pic:blipFill>
@@ -5635,12 +5635,12 @@
                 <wp:inline distB="114300" distT="114300" distL="114300" distR="114300">
                   <wp:extent cx="1219200" cy="609600"/>
                   <wp:effectExtent b="0" l="0" r="0" t="0"/>
-                  <wp:docPr id="62" name="image75.png"/>
+                  <wp:docPr id="62" name="image57.png"/>
                   <a:graphic>
                     <a:graphicData uri="http://schemas.openxmlformats.org/drawingml/2006/picture">
                       <pic:pic>
                         <pic:nvPicPr>
-                          <pic:cNvPr id="0" name="image75.png"/>
+                          <pic:cNvPr id="0" name="image57.png"/>
                           <pic:cNvPicPr preferRelativeResize="0"/>
                         </pic:nvPicPr>
                         <pic:blipFill>
@@ -5744,12 +5744,12 @@
                 <wp:inline distB="114300" distT="114300" distL="114300" distR="114300">
                   <wp:extent cx="1571625" cy="50800"/>
                   <wp:effectExtent b="0" l="0" r="0" t="0"/>
-                  <wp:docPr id="45" name="image38.png"/>
+                  <wp:docPr id="45" name="image39.png"/>
                   <a:graphic>
                     <a:graphicData uri="http://schemas.openxmlformats.org/drawingml/2006/picture">
                       <pic:pic>
                         <pic:nvPicPr>
-                          <pic:cNvPr id="0" name="image38.png"/>
+                          <pic:cNvPr id="0" name="image39.png"/>
                           <pic:cNvPicPr preferRelativeResize="0"/>
                         </pic:nvPicPr>
                         <pic:blipFill>
@@ -5949,12 +5949,12 @@
                 <wp:inline distB="114300" distT="114300" distL="114300" distR="114300">
                   <wp:extent cx="304800" cy="304800"/>
                   <wp:effectExtent b="0" l="0" r="0" t="0"/>
-                  <wp:docPr id="72" name="image61.png"/>
+                  <wp:docPr id="72" name="image67.png"/>
                   <a:graphic>
                     <a:graphicData uri="http://schemas.openxmlformats.org/drawingml/2006/picture">
                       <pic:pic>
                         <pic:nvPicPr>
-                          <pic:cNvPr id="0" name="image61.png"/>
+                          <pic:cNvPr id="0" name="image67.png"/>
                           <pic:cNvPicPr preferRelativeResize="0"/>
                         </pic:nvPicPr>
                         <pic:blipFill>
@@ -6055,12 +6055,12 @@
                 <wp:inline distB="114300" distT="114300" distL="114300" distR="114300">
                   <wp:extent cx="609600" cy="304800"/>
                   <wp:effectExtent b="0" l="0" r="0" t="0"/>
-                  <wp:docPr id="39" name="image52.png"/>
+                  <wp:docPr id="39" name="image40.png"/>
                   <a:graphic>
                     <a:graphicData uri="http://schemas.openxmlformats.org/drawingml/2006/picture">
                       <pic:pic>
                         <pic:nvPicPr>
-                          <pic:cNvPr id="0" name="image52.png"/>
+                          <pic:cNvPr id="0" name="image40.png"/>
                           <pic:cNvPicPr preferRelativeResize="0"/>
                         </pic:nvPicPr>
                         <pic:blipFill>
@@ -6164,12 +6164,12 @@
                 <wp:inline distB="114300" distT="114300" distL="114300" distR="114300">
                   <wp:extent cx="609600" cy="304800"/>
                   <wp:effectExtent b="0" l="0" r="0" t="0"/>
-                  <wp:docPr id="6" name="image6.png"/>
+                  <wp:docPr id="6" name="image2.png"/>
                   <a:graphic>
                     <a:graphicData uri="http://schemas.openxmlformats.org/drawingml/2006/picture">
                       <pic:pic>
                         <pic:nvPicPr>
-                          <pic:cNvPr id="0" name="image6.png"/>
+                          <pic:cNvPr id="0" name="image2.png"/>
                           <pic:cNvPicPr preferRelativeResize="0"/>
                         </pic:nvPicPr>
                         <pic:blipFill>
@@ -6270,12 +6270,12 @@
                 <wp:inline distB="114300" distT="114300" distL="114300" distR="114300">
                   <wp:extent cx="609600" cy="304800"/>
                   <wp:effectExtent b="0" l="0" r="0" t="0"/>
-                  <wp:docPr id="37" name="image59.png"/>
+                  <wp:docPr id="37" name="image35.png"/>
                   <a:graphic>
                     <a:graphicData uri="http://schemas.openxmlformats.org/drawingml/2006/picture">
                       <pic:pic>
                         <pic:nvPicPr>
-                          <pic:cNvPr id="0" name="image59.png"/>
+                          <pic:cNvPr id="0" name="image35.png"/>
                           <pic:cNvPicPr preferRelativeResize="0"/>
                         </pic:nvPicPr>
                         <pic:blipFill>
@@ -6379,12 +6379,12 @@
                 <wp:inline distB="114300" distT="114300" distL="114300" distR="114300">
                   <wp:extent cx="609600" cy="304800"/>
                   <wp:effectExtent b="0" l="0" r="0" t="0"/>
-                  <wp:docPr id="73" name="image92.png"/>
+                  <wp:docPr id="73" name="image75.png"/>
                   <a:graphic>
                     <a:graphicData uri="http://schemas.openxmlformats.org/drawingml/2006/picture">
                       <pic:pic>
                         <pic:nvPicPr>
-                          <pic:cNvPr id="0" name="image92.png"/>
+                          <pic:cNvPr id="0" name="image75.png"/>
                           <pic:cNvPicPr preferRelativeResize="0"/>
                         </pic:nvPicPr>
                         <pic:blipFill>
@@ -6488,12 +6488,12 @@
                 <wp:inline distB="114300" distT="114300" distL="114300" distR="114300">
                   <wp:extent cx="609600" cy="304800"/>
                   <wp:effectExtent b="0" l="0" r="0" t="0"/>
-                  <wp:docPr id="29" name="image62.png"/>
+                  <wp:docPr id="29" name="image27.png"/>
                   <a:graphic>
                     <a:graphicData uri="http://schemas.openxmlformats.org/drawingml/2006/picture">
                       <pic:pic>
                         <pic:nvPicPr>
-                          <pic:cNvPr id="0" name="image62.png"/>
+                          <pic:cNvPr id="0" name="image27.png"/>
                           <pic:cNvPicPr preferRelativeResize="0"/>
                         </pic:nvPicPr>
                         <pic:blipFill>
@@ -6692,12 +6692,12 @@
                 <wp:inline distB="114300" distT="114300" distL="114300" distR="114300">
                   <wp:extent cx="304800" cy="304800"/>
                   <wp:effectExtent b="0" l="0" r="0" t="0"/>
-                  <wp:docPr id="97" name="image83.png"/>
+                  <wp:docPr id="97" name="image95.png"/>
                   <a:graphic>
                     <a:graphicData uri="http://schemas.openxmlformats.org/drawingml/2006/picture">
                       <pic:pic>
                         <pic:nvPicPr>
-                          <pic:cNvPr id="0" name="image83.png"/>
+                          <pic:cNvPr id="0" name="image95.png"/>
                           <pic:cNvPicPr preferRelativeResize="0"/>
                         </pic:nvPicPr>
                         <pic:blipFill>
@@ -6798,12 +6798,12 @@
                 <wp:inline distB="114300" distT="114300" distL="114300" distR="114300">
                   <wp:extent cx="304800" cy="304800"/>
                   <wp:effectExtent b="0" l="0" r="0" t="0"/>
-                  <wp:docPr id="44" name="image37.png"/>
+                  <wp:docPr id="44" name="image31.png"/>
                   <a:graphic>
                     <a:graphicData uri="http://schemas.openxmlformats.org/drawingml/2006/picture">
                       <pic:pic>
                         <pic:nvPicPr>
-                          <pic:cNvPr id="0" name="image37.png"/>
+                          <pic:cNvPr id="0" name="image31.png"/>
                           <pic:cNvPicPr preferRelativeResize="0"/>
                         </pic:nvPicPr>
                         <pic:blipFill>
@@ -6907,12 +6907,12 @@
                 <wp:inline distB="114300" distT="114300" distL="114300" distR="114300">
                   <wp:extent cx="304800" cy="304800"/>
                   <wp:effectExtent b="0" l="0" r="0" t="0"/>
-                  <wp:docPr id="40" name="image33.png"/>
+                  <wp:docPr id="40" name="image26.png"/>
                   <a:graphic>
                     <a:graphicData uri="http://schemas.openxmlformats.org/drawingml/2006/picture">
                       <pic:pic>
                         <pic:nvPicPr>
-                          <pic:cNvPr id="0" name="image33.png"/>
+                          <pic:cNvPr id="0" name="image26.png"/>
                           <pic:cNvPicPr preferRelativeResize="0"/>
                         </pic:nvPicPr>
                         <pic:blipFill>
@@ -7016,12 +7016,12 @@
                 <wp:inline distB="114300" distT="114300" distL="114300" distR="114300">
                   <wp:extent cx="304800" cy="304800"/>
                   <wp:effectExtent b="0" l="0" r="0" t="0"/>
-                  <wp:docPr id="17" name="image10.png"/>
+                  <wp:docPr id="17" name="image6.png"/>
                   <a:graphic>
                     <a:graphicData uri="http://schemas.openxmlformats.org/drawingml/2006/picture">
                       <pic:pic>
                         <pic:nvPicPr>
-                          <pic:cNvPr id="0" name="image10.png"/>
+                          <pic:cNvPr id="0" name="image6.png"/>
                           <pic:cNvPicPr preferRelativeResize="0"/>
                         </pic:nvPicPr>
                         <pic:blipFill>
@@ -7122,12 +7122,12 @@
                 <wp:inline distB="114300" distT="114300" distL="114300" distR="114300">
                   <wp:extent cx="304800" cy="304800"/>
                   <wp:effectExtent b="0" l="0" r="0" t="0"/>
-                  <wp:docPr id="38" name="image25.png"/>
+                  <wp:docPr id="38" name="image41.png"/>
                   <a:graphic>
                     <a:graphicData uri="http://schemas.openxmlformats.org/drawingml/2006/picture">
                       <pic:pic>
                         <pic:nvPicPr>
-                          <pic:cNvPr id="0" name="image25.png"/>
+                          <pic:cNvPr id="0" name="image41.png"/>
                           <pic:cNvPicPr preferRelativeResize="0"/>
                         </pic:nvPicPr>
                         <pic:blipFill>
@@ -7228,12 +7228,12 @@
                 <wp:inline distB="114300" distT="114300" distL="114300" distR="114300">
                   <wp:extent cx="1571625" cy="863600"/>
                   <wp:effectExtent b="0" l="0" r="0" t="0"/>
-                  <wp:docPr id="33" name="image23.png"/>
+                  <wp:docPr id="33" name="image28.png"/>
                   <a:graphic>
                     <a:graphicData uri="http://schemas.openxmlformats.org/drawingml/2006/picture">
                       <pic:pic>
                         <pic:nvPicPr>
-                          <pic:cNvPr id="0" name="image23.png"/>
+                          <pic:cNvPr id="0" name="image28.png"/>
                           <pic:cNvPicPr preferRelativeResize="0"/>
                         </pic:nvPicPr>
                         <pic:blipFill>
@@ -7334,12 +7334,12 @@
                 <wp:inline distB="114300" distT="114300" distL="114300" distR="114300">
                   <wp:extent cx="1571625" cy="863600"/>
                   <wp:effectExtent b="0" l="0" r="0" t="0"/>
-                  <wp:docPr id="9" name="image19.png"/>
+                  <wp:docPr id="9" name="image14.png"/>
                   <a:graphic>
                     <a:graphicData uri="http://schemas.openxmlformats.org/drawingml/2006/picture">
                       <pic:pic>
                         <pic:nvPicPr>
-                          <pic:cNvPr id="0" name="image19.png"/>
+                          <pic:cNvPr id="0" name="image14.png"/>
                           <pic:cNvPicPr preferRelativeResize="0"/>
                         </pic:nvPicPr>
                         <pic:blipFill>
@@ -7443,12 +7443,12 @@
                 <wp:inline distB="114300" distT="114300" distL="114300" distR="114300">
                   <wp:extent cx="554552" cy="1119188"/>
                   <wp:effectExtent b="0" l="0" r="0" t="0"/>
-                  <wp:docPr id="94" name="image82.png"/>
+                  <wp:docPr id="94" name="image91.png"/>
                   <a:graphic>
                     <a:graphicData uri="http://schemas.openxmlformats.org/drawingml/2006/picture">
                       <pic:pic>
                         <pic:nvPicPr>
-                          <pic:cNvPr id="0" name="image82.png"/>
+                          <pic:cNvPr id="0" name="image91.png"/>
                           <pic:cNvPicPr preferRelativeResize="0"/>
                         </pic:nvPicPr>
                         <pic:blipFill>
@@ -7549,12 +7549,12 @@
                 <wp:inline distB="114300" distT="114300" distL="114300" distR="114300">
                   <wp:extent cx="549833" cy="1109663"/>
                   <wp:effectExtent b="0" l="0" r="0" t="0"/>
-                  <wp:docPr id="10" name="image11.png"/>
+                  <wp:docPr id="10" name="image16.png"/>
                   <a:graphic>
                     <a:graphicData uri="http://schemas.openxmlformats.org/drawingml/2006/picture">
                       <pic:pic>
                         <pic:nvPicPr>
-                          <pic:cNvPr id="0" name="image11.png"/>
+                          <pic:cNvPr id="0" name="image16.png"/>
                           <pic:cNvPicPr preferRelativeResize="0"/>
                         </pic:nvPicPr>
                         <pic:blipFill>
@@ -7655,12 +7655,12 @@
                 <wp:inline distB="114300" distT="114300" distL="114300" distR="114300">
                   <wp:extent cx="1571625" cy="863600"/>
                   <wp:effectExtent b="0" l="0" r="0" t="0"/>
-                  <wp:docPr id="59" name="image54.png"/>
+                  <wp:docPr id="59" name="image56.png"/>
                   <a:graphic>
                     <a:graphicData uri="http://schemas.openxmlformats.org/drawingml/2006/picture">
                       <pic:pic>
                         <pic:nvPicPr>
-                          <pic:cNvPr id="0" name="image54.png"/>
+                          <pic:cNvPr id="0" name="image56.png"/>
                           <pic:cNvPicPr preferRelativeResize="0"/>
                         </pic:nvPicPr>
                         <pic:blipFill>
@@ -7861,12 +7861,12 @@
                 <wp:inline distB="114300" distT="114300" distL="114300" distR="114300">
                   <wp:extent cx="304800" cy="304800"/>
                   <wp:effectExtent b="0" l="0" r="0" t="0"/>
-                  <wp:docPr id="85" name="image76.png"/>
+                  <wp:docPr id="85" name="image85.png"/>
                   <a:graphic>
                     <a:graphicData uri="http://schemas.openxmlformats.org/drawingml/2006/picture">
                       <pic:pic>
                         <pic:nvPicPr>
-                          <pic:cNvPr id="0" name="image76.png"/>
+                          <pic:cNvPr id="0" name="image85.png"/>
                           <pic:cNvPicPr preferRelativeResize="0"/>
                         </pic:nvPicPr>
                         <pic:blipFill>
@@ -7967,12 +7967,12 @@
                 <wp:inline distB="114300" distT="114300" distL="114300" distR="114300">
                   <wp:extent cx="304800" cy="304800"/>
                   <wp:effectExtent b="0" l="0" r="0" t="0"/>
-                  <wp:docPr id="24" name="image22.png"/>
+                  <wp:docPr id="24" name="image18.png"/>
                   <a:graphic>
                     <a:graphicData uri="http://schemas.openxmlformats.org/drawingml/2006/picture">
                       <pic:pic>
                         <pic:nvPicPr>
-                          <pic:cNvPr id="0" name="image22.png"/>
+                          <pic:cNvPr id="0" name="image18.png"/>
                           <pic:cNvPicPr preferRelativeResize="0"/>
                         </pic:nvPicPr>
                         <pic:blipFill>
@@ -8073,12 +8073,12 @@
                 <wp:inline distB="114300" distT="114300" distL="114300" distR="114300">
                   <wp:extent cx="304800" cy="304800"/>
                   <wp:effectExtent b="0" l="0" r="0" t="0"/>
-                  <wp:docPr id="71" name="image56.png"/>
+                  <wp:docPr id="71" name="image65.png"/>
                   <a:graphic>
                     <a:graphicData uri="http://schemas.openxmlformats.org/drawingml/2006/picture">
                       <pic:pic>
                         <pic:nvPicPr>
-                          <pic:cNvPr id="0" name="image56.png"/>
+                          <pic:cNvPr id="0" name="image65.png"/>
                           <pic:cNvPicPr preferRelativeResize="0"/>
                         </pic:nvPicPr>
                         <pic:blipFill>
@@ -8279,12 +8279,12 @@
                 <wp:inline distB="114300" distT="114300" distL="114300" distR="114300">
                   <wp:extent cx="1571625" cy="1574800"/>
                   <wp:effectExtent b="0" l="0" r="0" t="0"/>
-                  <wp:docPr id="52" name="image71.png"/>
+                  <wp:docPr id="52" name="image70.png"/>
                   <a:graphic>
                     <a:graphicData uri="http://schemas.openxmlformats.org/drawingml/2006/picture">
                       <pic:pic>
                         <pic:nvPicPr>
-                          <pic:cNvPr id="0" name="image71.png"/>
+                          <pic:cNvPr id="0" name="image70.png"/>
                           <pic:cNvPicPr preferRelativeResize="0"/>
                         </pic:nvPicPr>
                         <pic:blipFill>
@@ -8385,12 +8385,12 @@
                 <wp:inline distB="114300" distT="114300" distL="114300" distR="114300">
                   <wp:extent cx="1571625" cy="1574800"/>
                   <wp:effectExtent b="0" l="0" r="0" t="0"/>
-                  <wp:docPr id="2" name="image24.png"/>
+                  <wp:docPr id="2" name="image11.png"/>
                   <a:graphic>
                     <a:graphicData uri="http://schemas.openxmlformats.org/drawingml/2006/picture">
                       <pic:pic>
                         <pic:nvPicPr>
-                          <pic:cNvPr id="0" name="image24.png"/>
+                          <pic:cNvPr id="0" name="image11.png"/>
                           <pic:cNvPicPr preferRelativeResize="0"/>
                         </pic:nvPicPr>
                         <pic:blipFill>
@@ -8494,12 +8494,12 @@
                 <wp:inline distB="114300" distT="114300" distL="114300" distR="114300">
                   <wp:extent cx="1571625" cy="863600"/>
                   <wp:effectExtent b="0" l="0" r="0" t="0"/>
-                  <wp:docPr id="78" name="image68.png"/>
+                  <wp:docPr id="78" name="image74.png"/>
                   <a:graphic>
                     <a:graphicData uri="http://schemas.openxmlformats.org/drawingml/2006/picture">
                       <pic:pic>
                         <pic:nvPicPr>
-                          <pic:cNvPr id="0" name="image68.png"/>
+                          <pic:cNvPr id="0" name="image74.png"/>
                           <pic:cNvPicPr preferRelativeResize="0"/>
                         </pic:nvPicPr>
                         <pic:blipFill>
@@ -8600,12 +8600,12 @@
                 <wp:inline distB="114300" distT="114300" distL="114300" distR="114300">
                   <wp:extent cx="1571625" cy="1574800"/>
                   <wp:effectExtent b="0" l="0" r="0" t="0"/>
-                  <wp:docPr id="46" name="image72.png"/>
+                  <wp:docPr id="46" name="image45.png"/>
                   <a:graphic>
                     <a:graphicData uri="http://schemas.openxmlformats.org/drawingml/2006/picture">
                       <pic:pic>
                         <pic:nvPicPr>
-                          <pic:cNvPr id="0" name="image72.png"/>
+                          <pic:cNvPr id="0" name="image45.png"/>
                           <pic:cNvPicPr preferRelativeResize="0"/>
                         </pic:nvPicPr>
                         <pic:blipFill>
@@ -8706,12 +8706,12 @@
                 <wp:inline distB="114300" distT="114300" distL="114300" distR="114300">
                   <wp:extent cx="457200" cy="257175"/>
                   <wp:effectExtent b="0" l="0" r="0" t="0"/>
-                  <wp:docPr id="74" name="image79.png"/>
+                  <wp:docPr id="74" name="image66.png"/>
                   <a:graphic>
                     <a:graphicData uri="http://schemas.openxmlformats.org/drawingml/2006/picture">
                       <pic:pic>
                         <pic:nvPicPr>
-                          <pic:cNvPr id="0" name="image79.png"/>
+                          <pic:cNvPr id="0" name="image66.png"/>
                           <pic:cNvPicPr preferRelativeResize="0"/>
                         </pic:nvPicPr>
                         <pic:blipFill>
@@ -8812,12 +8812,12 @@
                 <wp:inline distB="114300" distT="114300" distL="114300" distR="114300">
                   <wp:extent cx="457200" cy="257175"/>
                   <wp:effectExtent b="0" l="0" r="0" t="0"/>
-                  <wp:docPr id="11" name="image48.png"/>
+                  <wp:docPr id="11" name="image5.png"/>
                   <a:graphic>
                     <a:graphicData uri="http://schemas.openxmlformats.org/drawingml/2006/picture">
                       <pic:pic>
                         <pic:nvPicPr>
-                          <pic:cNvPr id="0" name="image48.png"/>
+                          <pic:cNvPr id="0" name="image5.png"/>
                           <pic:cNvPicPr preferRelativeResize="0"/>
                         </pic:nvPicPr>
                         <pic:blipFill>
@@ -8926,12 +8926,12 @@
                 <wp:inline distB="114300" distT="114300" distL="114300" distR="114300">
                   <wp:extent cx="457200" cy="257175"/>
                   <wp:effectExtent b="0" l="0" r="0" t="0"/>
-                  <wp:docPr id="68" name="image57.png"/>
+                  <wp:docPr id="68" name="image63.png"/>
                   <a:graphic>
                     <a:graphicData uri="http://schemas.openxmlformats.org/drawingml/2006/picture">
                       <pic:pic>
                         <pic:nvPicPr>
-                          <pic:cNvPr id="0" name="image57.png"/>
+                          <pic:cNvPr id="0" name="image63.png"/>
                           <pic:cNvPicPr preferRelativeResize="0"/>
                         </pic:nvPicPr>
                         <pic:blipFill>
@@ -9035,12 +9035,12 @@
                 <wp:inline distB="114300" distT="114300" distL="114300" distR="114300">
                   <wp:extent cx="457200" cy="257175"/>
                   <wp:effectExtent b="0" l="0" r="0" t="0"/>
-                  <wp:docPr id="15" name="image4.png"/>
+                  <wp:docPr id="15" name="image21.png"/>
                   <a:graphic>
                     <a:graphicData uri="http://schemas.openxmlformats.org/drawingml/2006/picture">
                       <pic:pic>
                         <pic:nvPicPr>
-                          <pic:cNvPr id="0" name="image4.png"/>
+                          <pic:cNvPr id="0" name="image21.png"/>
                           <pic:cNvPicPr preferRelativeResize="0"/>
                         </pic:nvPicPr>
                         <pic:blipFill>
@@ -9141,12 +9141,12 @@
                 <wp:inline distB="114300" distT="114300" distL="114300" distR="114300">
                   <wp:extent cx="457200" cy="257175"/>
                   <wp:effectExtent b="0" l="0" r="0" t="0"/>
-                  <wp:docPr id="55" name="image53.png"/>
+                  <wp:docPr id="55" name="image48.png"/>
                   <a:graphic>
                     <a:graphicData uri="http://schemas.openxmlformats.org/drawingml/2006/picture">
                       <pic:pic>
                         <pic:nvPicPr>
-                          <pic:cNvPr id="0" name="image53.png"/>
+                          <pic:cNvPr id="0" name="image48.png"/>
                           <pic:cNvPicPr preferRelativeResize="0"/>
                         </pic:nvPicPr>
                         <pic:blipFill>
@@ -9250,12 +9250,12 @@
                 <wp:inline distB="114300" distT="114300" distL="114300" distR="114300">
                   <wp:extent cx="457200" cy="257175"/>
                   <wp:effectExtent b="0" l="0" r="0" t="0"/>
-                  <wp:docPr id="32" name="image44.png"/>
+                  <wp:docPr id="32" name="image42.png"/>
                   <a:graphic>
                     <a:graphicData uri="http://schemas.openxmlformats.org/drawingml/2006/picture">
                       <pic:pic>
                         <pic:nvPicPr>
-                          <pic:cNvPr id="0" name="image44.png"/>
+                          <pic:cNvPr id="0" name="image42.png"/>
                           <pic:cNvPicPr preferRelativeResize="0"/>
                         </pic:nvPicPr>
                         <pic:blipFill>
@@ -9359,12 +9359,12 @@
                 <wp:inline distB="114300" distT="114300" distL="114300" distR="114300">
                   <wp:extent cx="457200" cy="257175"/>
                   <wp:effectExtent b="0" l="0" r="0" t="0"/>
-                  <wp:docPr id="88" name="image74.png"/>
+                  <wp:docPr id="88" name="image86.png"/>
                   <a:graphic>
                     <a:graphicData uri="http://schemas.openxmlformats.org/drawingml/2006/picture">
                       <pic:pic>
                         <pic:nvPicPr>
-                          <pic:cNvPr id="0" name="image74.png"/>
+                          <pic:cNvPr id="0" name="image86.png"/>
                           <pic:cNvPicPr preferRelativeResize="0"/>
                         </pic:nvPicPr>
                         <pic:blipFill>
@@ -9468,12 +9468,12 @@
                 <wp:inline distB="114300" distT="114300" distL="114300" distR="114300">
                   <wp:extent cx="457200" cy="257175"/>
                   <wp:effectExtent b="0" l="0" r="0" t="0"/>
-                  <wp:docPr id="92" name="image81.png"/>
+                  <wp:docPr id="92" name="image93.png"/>
                   <a:graphic>
                     <a:graphicData uri="http://schemas.openxmlformats.org/drawingml/2006/picture">
                       <pic:pic>
                         <pic:nvPicPr>
-                          <pic:cNvPr id="0" name="image81.png"/>
+                          <pic:cNvPr id="0" name="image93.png"/>
                           <pic:cNvPicPr preferRelativeResize="0"/>
                         </pic:nvPicPr>
                         <pic:blipFill>
@@ -9574,12 +9574,12 @@
                 <wp:inline distB="114300" distT="114300" distL="114300" distR="114300">
                   <wp:extent cx="457200" cy="257175"/>
                   <wp:effectExtent b="0" l="0" r="0" t="0"/>
-                  <wp:docPr id="83" name="image94.png"/>
+                  <wp:docPr id="83" name="image82.png"/>
                   <a:graphic>
                     <a:graphicData uri="http://schemas.openxmlformats.org/drawingml/2006/picture">
                       <pic:pic>
                         <pic:nvPicPr>
-                          <pic:cNvPr id="0" name="image94.png"/>
+                          <pic:cNvPr id="0" name="image82.png"/>
                           <pic:cNvPicPr preferRelativeResize="0"/>
                         </pic:nvPicPr>
                         <pic:blipFill>
@@ -9680,12 +9680,12 @@
                 <wp:inline distB="114300" distT="114300" distL="114300" distR="114300">
                   <wp:extent cx="457200" cy="257175"/>
                   <wp:effectExtent b="0" l="0" r="0" t="0"/>
-                  <wp:docPr id="26" name="image35.png"/>
+                  <wp:docPr id="26" name="image33.png"/>
                   <a:graphic>
                     <a:graphicData uri="http://schemas.openxmlformats.org/drawingml/2006/picture">
                       <pic:pic>
                         <pic:nvPicPr>
-                          <pic:cNvPr id="0" name="image35.png"/>
+                          <pic:cNvPr id="0" name="image33.png"/>
                           <pic:cNvPicPr preferRelativeResize="0"/>
                         </pic:nvPicPr>
                         <pic:blipFill>
@@ -9786,12 +9786,12 @@
                 <wp:inline distB="114300" distT="114300" distL="114300" distR="114300">
                   <wp:extent cx="457200" cy="257175"/>
                   <wp:effectExtent b="0" l="0" r="0" t="0"/>
-                  <wp:docPr id="58" name="image64.png"/>
+                  <wp:docPr id="58" name="image49.png"/>
                   <a:graphic>
                     <a:graphicData uri="http://schemas.openxmlformats.org/drawingml/2006/picture">
                       <pic:pic>
                         <pic:nvPicPr>
-                          <pic:cNvPr id="0" name="image64.png"/>
+                          <pic:cNvPr id="0" name="image49.png"/>
                           <pic:cNvPicPr preferRelativeResize="0"/>
                         </pic:nvPicPr>
                         <pic:blipFill>
@@ -9892,12 +9892,12 @@
                 <wp:inline distB="114300" distT="114300" distL="114300" distR="114300">
                   <wp:extent cx="457200" cy="257175"/>
                   <wp:effectExtent b="0" l="0" r="0" t="0"/>
-                  <wp:docPr id="53" name="image49.png"/>
+                  <wp:docPr id="53" name="image50.png"/>
                   <a:graphic>
                     <a:graphicData uri="http://schemas.openxmlformats.org/drawingml/2006/picture">
                       <pic:pic>
                         <pic:nvPicPr>
-                          <pic:cNvPr id="0" name="image49.png"/>
+                          <pic:cNvPr id="0" name="image50.png"/>
                           <pic:cNvPicPr preferRelativeResize="0"/>
                         </pic:nvPicPr>
                         <pic:blipFill>
@@ -10001,12 +10001,12 @@
                 <wp:inline distB="114300" distT="114300" distL="114300" distR="114300">
                   <wp:extent cx="504825" cy="257175"/>
                   <wp:effectExtent b="0" l="0" r="0" t="0"/>
-                  <wp:docPr id="18" name="image15.png"/>
+                  <wp:docPr id="18" name="image13.png"/>
                   <a:graphic>
                     <a:graphicData uri="http://schemas.openxmlformats.org/drawingml/2006/picture">
                       <pic:pic>
                         <pic:nvPicPr>
-                          <pic:cNvPr id="0" name="image15.png"/>
+                          <pic:cNvPr id="0" name="image13.png"/>
                           <pic:cNvPicPr preferRelativeResize="0"/>
                         </pic:nvPicPr>
                         <pic:blipFill>
@@ -10228,12 +10228,12 @@
                 <wp:inline distB="114300" distT="114300" distL="114300" distR="114300">
                   <wp:extent cx="504825" cy="257175"/>
                   <wp:effectExtent b="0" l="0" r="0" t="0"/>
-                  <wp:docPr id="12" name="image39.png"/>
+                  <wp:docPr id="12" name="image12.png"/>
                   <a:graphic>
                     <a:graphicData uri="http://schemas.openxmlformats.org/drawingml/2006/picture">
                       <pic:pic>
                         <pic:nvPicPr>
-                          <pic:cNvPr id="0" name="image39.png"/>
+                          <pic:cNvPr id="0" name="image12.png"/>
                           <pic:cNvPicPr preferRelativeResize="0"/>
                         </pic:nvPicPr>
                         <pic:blipFill>
@@ -10334,12 +10334,12 @@
                 <wp:inline distB="114300" distT="114300" distL="114300" distR="114300">
                   <wp:extent cx="504825" cy="257175"/>
                   <wp:effectExtent b="0" l="0" r="0" t="0"/>
-                  <wp:docPr id="21" name="image20.png"/>
+                  <wp:docPr id="21" name="image24.png"/>
                   <a:graphic>
                     <a:graphicData uri="http://schemas.openxmlformats.org/drawingml/2006/picture">
                       <pic:pic>
                         <pic:nvPicPr>
-                          <pic:cNvPr id="0" name="image20.png"/>
+                          <pic:cNvPr id="0" name="image24.png"/>
                           <pic:cNvPicPr preferRelativeResize="0"/>
                         </pic:nvPicPr>
                         <pic:blipFill>
@@ -10456,12 +10456,12 @@
                 <wp:inline distB="114300" distT="114300" distL="114300" distR="114300">
                   <wp:extent cx="504825" cy="257175"/>
                   <wp:effectExtent b="0" l="0" r="0" t="0"/>
-                  <wp:docPr id="48" name="image43.png"/>
+                  <wp:docPr id="48" name="image36.png"/>
                   <a:graphic>
                     <a:graphicData uri="http://schemas.openxmlformats.org/drawingml/2006/picture">
                       <pic:pic>
                         <pic:nvPicPr>
-                          <pic:cNvPr id="0" name="image43.png"/>
+                          <pic:cNvPr id="0" name="image36.png"/>
                           <pic:cNvPicPr preferRelativeResize="0"/>
                         </pic:nvPicPr>
                         <pic:blipFill>
@@ -10565,12 +10565,12 @@
                 <wp:inline distB="114300" distT="114300" distL="114300" distR="114300">
                   <wp:extent cx="504825" cy="257175"/>
                   <wp:effectExtent b="0" l="0" r="0" t="0"/>
-                  <wp:docPr id="70" name="image96.png"/>
+                  <wp:docPr id="70" name="image69.png"/>
                   <a:graphic>
                     <a:graphicData uri="http://schemas.openxmlformats.org/drawingml/2006/picture">
                       <pic:pic>
                         <pic:nvPicPr>
-                          <pic:cNvPr id="0" name="image96.png"/>
+                          <pic:cNvPr id="0" name="image69.png"/>
                           <pic:cNvPicPr preferRelativeResize="0"/>
                         </pic:nvPicPr>
                         <pic:blipFill>
@@ -10674,12 +10674,12 @@
                 <wp:inline distB="114300" distT="114300" distL="114300" distR="114300">
                   <wp:extent cx="504825" cy="257175"/>
                   <wp:effectExtent b="0" l="0" r="0" t="0"/>
-                  <wp:docPr id="23" name="image12.png"/>
+                  <wp:docPr id="23" name="image32.png"/>
                   <a:graphic>
                     <a:graphicData uri="http://schemas.openxmlformats.org/drawingml/2006/picture">
                       <pic:pic>
                         <pic:nvPicPr>
-                          <pic:cNvPr id="0" name="image12.png"/>
+                          <pic:cNvPr id="0" name="image32.png"/>
                           <pic:cNvPicPr preferRelativeResize="0"/>
                         </pic:nvPicPr>
                         <pic:blipFill>
@@ -10780,12 +10780,12 @@
                 <wp:inline distB="114300" distT="114300" distL="114300" distR="114300">
                   <wp:extent cx="504825" cy="257175"/>
                   <wp:effectExtent b="0" l="0" r="0" t="0"/>
-                  <wp:docPr id="8" name="image13.png"/>
+                  <wp:docPr id="8" name="image20.png"/>
                   <a:graphic>
                     <a:graphicData uri="http://schemas.openxmlformats.org/drawingml/2006/picture">
                       <pic:pic>
                         <pic:nvPicPr>
-                          <pic:cNvPr id="0" name="image13.png"/>
+                          <pic:cNvPr id="0" name="image20.png"/>
                           <pic:cNvPicPr preferRelativeResize="0"/>
                         </pic:nvPicPr>
                         <pic:blipFill>
@@ -10886,12 +10886,12 @@
                 <wp:inline distB="114300" distT="114300" distL="114300" distR="114300">
                   <wp:extent cx="504825" cy="257175"/>
                   <wp:effectExtent b="0" l="0" r="0" t="0"/>
-                  <wp:docPr id="19" name="image7.png"/>
+                  <wp:docPr id="19" name="image9.png"/>
                   <a:graphic>
                     <a:graphicData uri="http://schemas.openxmlformats.org/drawingml/2006/picture">
                       <pic:pic>
                         <pic:nvPicPr>
-                          <pic:cNvPr id="0" name="image7.png"/>
+                          <pic:cNvPr id="0" name="image9.png"/>
                           <pic:cNvPicPr preferRelativeResize="0"/>
                         </pic:nvPicPr>
                         <pic:blipFill>
@@ -10992,12 +10992,12 @@
                 <wp:inline distB="114300" distT="114300" distL="114300" distR="114300">
                   <wp:extent cx="504825" cy="257175"/>
                   <wp:effectExtent b="0" l="0" r="0" t="0"/>
-                  <wp:docPr id="3" name="image5.png"/>
+                  <wp:docPr id="3" name="image8.png"/>
                   <a:graphic>
                     <a:graphicData uri="http://schemas.openxmlformats.org/drawingml/2006/picture">
                       <pic:pic>
                         <pic:nvPicPr>
-                          <pic:cNvPr id="0" name="image5.png"/>
+                          <pic:cNvPr id="0" name="image8.png"/>
                           <pic:cNvPicPr preferRelativeResize="0"/>
                         </pic:nvPicPr>
                         <pic:blipFill>
@@ -11101,12 +11101,12 @@
                 <wp:inline distB="114300" distT="114300" distL="114300" distR="114300">
                   <wp:extent cx="457200" cy="257175"/>
                   <wp:effectExtent b="0" l="0" r="0" t="0"/>
-                  <wp:docPr id="77" name="image85.png"/>
+                  <wp:docPr id="77" name="image76.png"/>
                   <a:graphic>
                     <a:graphicData uri="http://schemas.openxmlformats.org/drawingml/2006/picture">
                       <pic:pic>
                         <pic:nvPicPr>
-                          <pic:cNvPr id="0" name="image85.png"/>
+                          <pic:cNvPr id="0" name="image76.png"/>
                           <pic:cNvPicPr preferRelativeResize="0"/>
                         </pic:nvPicPr>
                         <pic:blipFill>
@@ -11207,12 +11207,12 @@
                 <wp:inline distB="114300" distT="114300" distL="114300" distR="114300">
                   <wp:extent cx="457200" cy="257175"/>
                   <wp:effectExtent b="0" l="0" r="0" t="0"/>
-                  <wp:docPr id="31" name="image21.png"/>
+                  <wp:docPr id="31" name="image30.png"/>
                   <a:graphic>
                     <a:graphicData uri="http://schemas.openxmlformats.org/drawingml/2006/picture">
                       <pic:pic>
                         <pic:nvPicPr>
-                          <pic:cNvPr id="0" name="image21.png"/>
+                          <pic:cNvPr id="0" name="image30.png"/>
                           <pic:cNvPicPr preferRelativeResize="0"/>
                         </pic:nvPicPr>
                         <pic:blipFill>
@@ -11316,12 +11316,12 @@
                 <wp:inline distB="114300" distT="114300" distL="114300" distR="114300">
                   <wp:extent cx="457200" cy="257175"/>
                   <wp:effectExtent b="0" l="0" r="0" t="0"/>
-                  <wp:docPr id="90" name="image95.png"/>
+                  <wp:docPr id="90" name="image89.png"/>
                   <a:graphic>
                     <a:graphicData uri="http://schemas.openxmlformats.org/drawingml/2006/picture">
                       <pic:pic>
                         <pic:nvPicPr>
-                          <pic:cNvPr id="0" name="image95.png"/>
+                          <pic:cNvPr id="0" name="image89.png"/>
                           <pic:cNvPicPr preferRelativeResize="0"/>
                         </pic:nvPicPr>
                         <pic:blipFill>
@@ -11515,12 +11515,12 @@
                 <wp:inline distB="114300" distT="114300" distL="114300" distR="114300">
                   <wp:extent cx="304800" cy="304800"/>
                   <wp:effectExtent b="0" l="0" r="0" t="0"/>
-                  <wp:docPr id="7" name="image18.png"/>
+                  <wp:docPr id="7" name="image10.png"/>
                   <a:graphic>
                     <a:graphicData uri="http://schemas.openxmlformats.org/drawingml/2006/picture">
                       <pic:pic>
                         <pic:nvPicPr>
-                          <pic:cNvPr id="0" name="image18.png"/>
+                          <pic:cNvPr id="0" name="image10.png"/>
                           <pic:cNvPicPr preferRelativeResize="0"/>
                         </pic:nvPicPr>
                         <pic:blipFill>
@@ -11623,12 +11623,12 @@
                 <wp:inline distB="114300" distT="114300" distL="114300" distR="114300">
                   <wp:extent cx="1571625" cy="1574800"/>
                   <wp:effectExtent b="0" l="0" r="0" t="0"/>
-                  <wp:docPr id="22" name="image46.png"/>
+                  <wp:docPr id="22" name="image19.png"/>
                   <a:graphic>
                     <a:graphicData uri="http://schemas.openxmlformats.org/drawingml/2006/picture">
                       <pic:pic>
                         <pic:nvPicPr>
-                          <pic:cNvPr id="0" name="image46.png"/>
+                          <pic:cNvPr id="0" name="image19.png"/>
                           <pic:cNvPicPr preferRelativeResize="0"/>
                         </pic:nvPicPr>
                         <pic:blipFill>
@@ -11732,12 +11732,12 @@
                 <wp:inline distB="114300" distT="114300" distL="114300" distR="114300">
                   <wp:extent cx="1219200" cy="2438400"/>
                   <wp:effectExtent b="0" l="0" r="0" t="0"/>
-                  <wp:docPr id="81" name="image66.png"/>
+                  <wp:docPr id="81" name="image77.png"/>
                   <a:graphic>
                     <a:graphicData uri="http://schemas.openxmlformats.org/drawingml/2006/picture">
                       <pic:pic>
                         <pic:nvPicPr>
-                          <pic:cNvPr id="0" name="image66.png"/>
+                          <pic:cNvPr id="0" name="image77.png"/>
                           <pic:cNvPicPr preferRelativeResize="0"/>
                         </pic:nvPicPr>
                         <pic:blipFill>
@@ -11905,12 +11905,12 @@
                 <wp:inline distB="114300" distT="114300" distL="114300" distR="114300">
                   <wp:extent cx="609600" cy="304800"/>
                   <wp:effectExtent b="0" l="0" r="0" t="0"/>
-                  <wp:docPr id="47" name="image42.png"/>
+                  <wp:docPr id="47" name="image44.png"/>
                   <a:graphic>
                     <a:graphicData uri="http://schemas.openxmlformats.org/drawingml/2006/picture">
                       <pic:pic>
                         <pic:nvPicPr>
-                          <pic:cNvPr id="0" name="image42.png"/>
+                          <pic:cNvPr id="0" name="image44.png"/>
                           <pic:cNvPicPr preferRelativeResize="0"/>
                         </pic:nvPicPr>
                         <pic:blipFill>
@@ -12014,12 +12014,12 @@
                 <wp:inline distB="114300" distT="114300" distL="114300" distR="114300">
                   <wp:extent cx="609600" cy="304800"/>
                   <wp:effectExtent b="0" l="0" r="0" t="0"/>
-                  <wp:docPr id="96" name="image87.png"/>
+                  <wp:docPr id="96" name="image97.png"/>
                   <a:graphic>
                     <a:graphicData uri="http://schemas.openxmlformats.org/drawingml/2006/picture">
                       <pic:pic>
                         <pic:nvPicPr>
-                          <pic:cNvPr id="0" name="image87.png"/>
+                          <pic:cNvPr id="0" name="image97.png"/>
                           <pic:cNvPicPr preferRelativeResize="0"/>
                         </pic:nvPicPr>
                         <pic:blipFill>
@@ -12123,12 +12123,12 @@
                 <wp:inline distB="114300" distT="114300" distL="114300" distR="114300">
                   <wp:extent cx="1571625" cy="863600"/>
                   <wp:effectExtent b="0" l="0" r="0" t="0"/>
-                  <wp:docPr id="79" name="image93.png"/>
+                  <wp:docPr id="79" name="image84.png"/>
                   <a:graphic>
                     <a:graphicData uri="http://schemas.openxmlformats.org/drawingml/2006/picture">
                       <pic:pic>
                         <pic:nvPicPr>
-                          <pic:cNvPr id="0" name="image93.png"/>
+                          <pic:cNvPr id="0" name="image84.png"/>
                           <pic:cNvPicPr preferRelativeResize="0"/>
                         </pic:nvPicPr>
                         <pic:blipFill>
@@ -12229,12 +12229,12 @@
                 <wp:inline distB="114300" distT="114300" distL="114300" distR="114300">
                   <wp:extent cx="1571625" cy="863600"/>
                   <wp:effectExtent b="0" l="0" r="0" t="0"/>
-                  <wp:docPr id="86" name="image89.png"/>
+                  <wp:docPr id="86" name="image90.png"/>
                   <a:graphic>
                     <a:graphicData uri="http://schemas.openxmlformats.org/drawingml/2006/picture">
                       <pic:pic>
                         <pic:nvPicPr>
-                          <pic:cNvPr id="0" name="image89.png"/>
+                          <pic:cNvPr id="0" name="image90.png"/>
                           <pic:cNvPicPr preferRelativeResize="0"/>
                         </pic:nvPicPr>
                         <pic:blipFill>
@@ -12338,12 +12338,12 @@
                 <wp:inline distB="114300" distT="114300" distL="114300" distR="114300">
                   <wp:extent cx="1571625" cy="1409700"/>
                   <wp:effectExtent b="0" l="0" r="0" t="0"/>
-                  <wp:docPr id="95" name="image84.png"/>
+                  <wp:docPr id="95" name="image96.png"/>
                   <a:graphic>
                     <a:graphicData uri="http://schemas.openxmlformats.org/drawingml/2006/picture">
                       <pic:pic>
                         <pic:nvPicPr>
-                          <pic:cNvPr id="0" name="image84.png"/>
+                          <pic:cNvPr id="0" name="image96.png"/>
                           <pic:cNvPicPr preferRelativeResize="0"/>
                         </pic:nvPicPr>
                         <pic:blipFill>
@@ -12447,12 +12447,12 @@
                 <wp:inline distB="114300" distT="114300" distL="114300" distR="114300">
                   <wp:extent cx="1571625" cy="1409700"/>
                   <wp:effectExtent b="0" l="0" r="0" t="0"/>
-                  <wp:docPr id="76" name="image65.png"/>
+                  <wp:docPr id="76" name="image80.png"/>
                   <a:graphic>
                     <a:graphicData uri="http://schemas.openxmlformats.org/drawingml/2006/picture">
                       <pic:pic>
                         <pic:nvPicPr>
-                          <pic:cNvPr id="0" name="image65.png"/>
+                          <pic:cNvPr id="0" name="image80.png"/>
                           <pic:cNvPicPr preferRelativeResize="0"/>
                         </pic:nvPicPr>
                         <pic:blipFill>

</xml_diff>